<commit_message>
docs/Thesis-template.docx: Add garbage collection section
</commit_message>
<xml_diff>
--- a/docs/Thesis-template.docx
+++ b/docs/Thesis-template.docx
@@ -59,14 +59,14 @@
                         </a:ln>
                         <a:extLst>
                           <a:ext uri="{909E8E84-426E-40dd-AFC4-6F175D3DCCD1}">
-                            <a14:hiddenFill xmlns="" xmlns:mo="http://schemas.microsoft.com/office/mac/office/2008/main" xmlns:mv="urn:schemas-microsoft-com:mac:vml" xmlns:o="urn:schemas-microsoft-com:office:office" xmlns:v="urn:schemas-microsoft-com:vml" xmlns:w10="urn:schemas-microsoft-com:office:word" xmlns:w="http://schemas.openxmlformats.org/wordprocessingml/2006/main" xmlns:a14="http://schemas.microsoft.com/office/drawing/2010/main">
+                            <a14:hiddenFill xmlns:a14="http://schemas.microsoft.com/office/drawing/2010/main" xmlns:w="http://schemas.openxmlformats.org/wordprocessingml/2006/main" xmlns:w10="urn:schemas-microsoft-com:office:word" xmlns:v="urn:schemas-microsoft-com:vml" xmlns:o="urn:schemas-microsoft-com:office:office" xmlns:mv="urn:schemas-microsoft-com:mac:vml" xmlns:mo="http://schemas.microsoft.com/office/mac/office/2008/main" xmlns="">
                               <a:solidFill>
                                 <a:srgbClr val="FFFFFF"/>
                               </a:solidFill>
                             </a14:hiddenFill>
                           </a:ext>
                           <a:ext uri="{91240B29-F687-4f45-9708-019B960494DF}">
-                            <a14:hiddenLine xmlns="" xmlns:mo="http://schemas.microsoft.com/office/mac/office/2008/main" xmlns:mv="urn:schemas-microsoft-com:mac:vml" xmlns:o="urn:schemas-microsoft-com:office:office" xmlns:v="urn:schemas-microsoft-com:vml" xmlns:w10="urn:schemas-microsoft-com:office:word" xmlns:w="http://schemas.openxmlformats.org/wordprocessingml/2006/main" xmlns:a14="http://schemas.microsoft.com/office/drawing/2010/main" w="9525">
+                            <a14:hiddenLine xmlns:a14="http://schemas.microsoft.com/office/drawing/2010/main" xmlns:w="http://schemas.openxmlformats.org/wordprocessingml/2006/main" xmlns:w10="urn:schemas-microsoft-com:office:word" xmlns:v="urn:schemas-microsoft-com:vml" xmlns:o="urn:schemas-microsoft-com:office:office" xmlns:mv="urn:schemas-microsoft-com:mac:vml" xmlns:mo="http://schemas.microsoft.com/office/mac/office/2008/main" xmlns="" w="9525">
                               <a:solidFill>
                                 <a:srgbClr val="000000"/>
                               </a:solidFill>
@@ -86,14 +86,12 @@
                                 <w:lang w:val="en-US"/>
                               </w:rPr>
                             </w:pPr>
-                            <w:proofErr w:type="spellStart"/>
                             <w:r>
                               <w:rPr>
                                 <w:lang w:val="en-US"/>
                               </w:rPr>
                               <w:t>Hieu</w:t>
                             </w:r>
-                            <w:proofErr w:type="spellEnd"/>
                             <w:r>
                               <w:rPr>
                                 <w:lang w:val="en-US"/>
@@ -168,14 +166,12 @@
                           <w:lang w:val="en-US"/>
                         </w:rPr>
                       </w:pPr>
-                      <w:proofErr w:type="spellStart"/>
                       <w:r>
                         <w:rPr>
                           <w:lang w:val="en-US"/>
                         </w:rPr>
                         <w:t>Hieu</w:t>
                       </w:r>
-                      <w:proofErr w:type="spellEnd"/>
                       <w:r>
                         <w:rPr>
                           <w:lang w:val="en-US"/>
@@ -266,14 +262,14 @@
                         </a:ln>
                         <a:extLst>
                           <a:ext uri="{909E8E84-426E-40dd-AFC4-6F175D3DCCD1}">
-                            <a14:hiddenFill xmlns="" xmlns:mo="http://schemas.microsoft.com/office/mac/office/2008/main" xmlns:mv="urn:schemas-microsoft-com:mac:vml" xmlns:o="urn:schemas-microsoft-com:office:office" xmlns:v="urn:schemas-microsoft-com:vml" xmlns:w10="urn:schemas-microsoft-com:office:word" xmlns:w="http://schemas.openxmlformats.org/wordprocessingml/2006/main" xmlns:a14="http://schemas.microsoft.com/office/drawing/2010/main">
+                            <a14:hiddenFill xmlns:a14="http://schemas.microsoft.com/office/drawing/2010/main" xmlns:w="http://schemas.openxmlformats.org/wordprocessingml/2006/main" xmlns:w10="urn:schemas-microsoft-com:office:word" xmlns:v="urn:schemas-microsoft-com:vml" xmlns:o="urn:schemas-microsoft-com:office:office" xmlns:mv="urn:schemas-microsoft-com:mac:vml" xmlns:mo="http://schemas.microsoft.com/office/mac/office/2008/main" xmlns="">
                               <a:solidFill>
                                 <a:srgbClr val="FFFFFF"/>
                               </a:solidFill>
                             </a14:hiddenFill>
                           </a:ext>
                           <a:ext uri="{91240B29-F687-4f45-9708-019B960494DF}">
-                            <a14:hiddenLine xmlns="" xmlns:mo="http://schemas.microsoft.com/office/mac/office/2008/main" xmlns:mv="urn:schemas-microsoft-com:mac:vml" xmlns:o="urn:schemas-microsoft-com:office:office" xmlns:v="urn:schemas-microsoft-com:vml" xmlns:w10="urn:schemas-microsoft-com:office:word" xmlns:w="http://schemas.openxmlformats.org/wordprocessingml/2006/main" xmlns:a14="http://schemas.microsoft.com/office/drawing/2010/main" w="9525">
+                            <a14:hiddenLine xmlns:a14="http://schemas.microsoft.com/office/drawing/2010/main" xmlns:w="http://schemas.openxmlformats.org/wordprocessingml/2006/main" xmlns:w10="urn:schemas-microsoft-com:office:word" xmlns:v="urn:schemas-microsoft-com:vml" xmlns:o="urn:schemas-microsoft-com:office:office" xmlns:mv="urn:schemas-microsoft-com:mac:vml" xmlns:mo="http://schemas.microsoft.com/office/mac/office/2008/main" xmlns="" w="9525">
                               <a:solidFill>
                                 <a:srgbClr val="000000"/>
                               </a:solidFill>
@@ -315,6 +311,7 @@
                               <w:spacing w:line="440" w:lineRule="exact"/>
                               <w:rPr>
                                 <w:rFonts w:eastAsia="Times"/>
+                                <w:lang w:val="en-GB"/>
                               </w:rPr>
                             </w:pPr>
                             <w:r>
@@ -431,6 +428,7 @@
                         <w:spacing w:line="440" w:lineRule="exact"/>
                         <w:rPr>
                           <w:rFonts w:eastAsia="Times"/>
+                          <w:lang w:val="en-GB"/>
                         </w:rPr>
                       </w:pPr>
                       <w:r>
@@ -4338,6 +4336,19 @@
         <w:rPr>
           <w:lang w:val="en-US"/>
         </w:rPr>
+        <w:t>Logical Volume (#TODO to add)</w:t>
+      </w:r>
+    </w:p>
+    <w:p>
+      <w:pPr>
+        <w:rPr>
+          <w:lang w:val="en-US"/>
+        </w:rPr>
+      </w:pPr>
+      <w:r>
+        <w:rPr>
+          <w:lang w:val="en-US"/>
+        </w:rPr>
         <w:t xml:space="preserve">Superblock: a small area on a volume where characteristics of the filesystem currently residing on that volume are stored. The information a superblock usually contains are volume size, block size, layout and counts of empty and filled blocks, with other file system specific metadata such as size and location of </w:t>
       </w:r>
       <w:proofErr w:type="spellStart"/>
@@ -4366,6 +4377,7 @@
         <w:rPr>
           <w:lang w:val="en-US"/>
         </w:rPr>
+        <w:lastRenderedPageBreak/>
         <w:t>Inode</w:t>
       </w:r>
       <w:proofErr w:type="spellEnd"/>
@@ -4373,14 +4385,7 @@
         <w:rPr>
           <w:lang w:val="en-US"/>
         </w:rPr>
-        <w:t xml:space="preserve">: is a data structure of a file system implementation (usually on Unix-like operating systems) where all the information about a file except its name and its actual data are </w:t>
-      </w:r>
-      <w:r>
-        <w:rPr>
-          <w:lang w:val="en-US"/>
-        </w:rPr>
-        <w:lastRenderedPageBreak/>
-        <w:t xml:space="preserve">stored. The </w:t>
+        <w:t xml:space="preserve">: is a data structure of a file system implementation (usually on Unix-like operating systems) where all the information about a file except its name and its actual data are stored. The </w:t>
       </w:r>
       <w:proofErr w:type="spellStart"/>
       <w:r>
@@ -4559,15 +4564,7 @@
         <w:rPr>
           <w:lang w:val="en-US"/>
         </w:rPr>
-        <w:t xml:space="preserve"> while data was being written to the drive. </w:t>
-      </w:r>
-      <w:bookmarkStart w:id="6" w:name="_GoBack"/>
-      <w:bookmarkEnd w:id="6"/>
-      <w:r>
-        <w:rPr>
-          <w:lang w:val="en-US"/>
-        </w:rPr>
-        <w:t xml:space="preserve">Such inconsistency can cause corruption to the disk and all data will be lost. In case, file system detects unclean shutdown state of the disk when trying to mount, extra task of verifying and possibly repairing any damage must </w:t>
+        <w:t xml:space="preserve"> while data was being written to the drive. Such inconsistency can cause corruption to the disk and all data will be lost. In case, file system detects unclean shutdown state of the disk when trying to mount, extra task of verifying and possibly repairing any damage must </w:t>
       </w:r>
       <w:proofErr w:type="gramStart"/>
       <w:r>
@@ -4612,7 +4609,7 @@
           <w:lang w:val="en-US"/>
         </w:rPr>
       </w:pPr>
-      <w:bookmarkStart w:id="7" w:name="_Toc23007541"/>
+      <w:bookmarkStart w:id="6" w:name="_Toc23007541"/>
       <w:r>
         <w:rPr>
           <w:lang w:val="en-US"/>
@@ -4620,57 +4617,57 @@
         <w:lastRenderedPageBreak/>
         <w:t>Unmounting</w:t>
       </w:r>
+      <w:bookmarkEnd w:id="6"/>
+    </w:p>
+    <w:p>
+      <w:pPr>
+        <w:rPr>
+          <w:lang w:val="en-US"/>
+        </w:rPr>
+      </w:pPr>
+      <w:r>
+        <w:rPr>
+          <w:lang w:val="en-US"/>
+        </w:rPr>
+        <w:t xml:space="preserve">The </w:t>
+      </w:r>
+      <w:proofErr w:type="spellStart"/>
+      <w:r>
+        <w:rPr>
+          <w:lang w:val="en-US"/>
+        </w:rPr>
+        <w:t>umount</w:t>
+      </w:r>
+      <w:proofErr w:type="spellEnd"/>
+      <w:r>
+        <w:rPr>
+          <w:lang w:val="en-US"/>
+        </w:rPr>
+        <w:t xml:space="preserve"> operation involves flushing all unwritten data from RAM to physical media, marking the volume to be "clean" indicating that a normal shutdown is performed and removing the accessing handle from Operating System. After unmounting, it should not be possible to access the storage device until the next mount operation.</w:t>
+      </w:r>
+    </w:p>
+    <w:p>
+      <w:pPr>
+        <w:rPr>
+          <w:lang w:val="en-US"/>
+        </w:rPr>
+      </w:pPr>
+    </w:p>
+    <w:p>
+      <w:pPr>
+        <w:pStyle w:val="Heading3"/>
+        <w:rPr>
+          <w:lang w:val="en-US"/>
+        </w:rPr>
+      </w:pPr>
+      <w:bookmarkStart w:id="7" w:name="_Toc23007542"/>
+      <w:r>
+        <w:rPr>
+          <w:lang w:val="en-US"/>
+        </w:rPr>
+        <w:t>Files manipulation (creating, opening, writing, reading, deleting, moving, renaming)</w:t>
+      </w:r>
       <w:bookmarkEnd w:id="7"/>
-    </w:p>
-    <w:p>
-      <w:pPr>
-        <w:rPr>
-          <w:lang w:val="en-US"/>
-        </w:rPr>
-      </w:pPr>
-      <w:r>
-        <w:rPr>
-          <w:lang w:val="en-US"/>
-        </w:rPr>
-        <w:t xml:space="preserve">The </w:t>
-      </w:r>
-      <w:proofErr w:type="spellStart"/>
-      <w:r>
-        <w:rPr>
-          <w:lang w:val="en-US"/>
-        </w:rPr>
-        <w:t>umount</w:t>
-      </w:r>
-      <w:proofErr w:type="spellEnd"/>
-      <w:r>
-        <w:rPr>
-          <w:lang w:val="en-US"/>
-        </w:rPr>
-        <w:t xml:space="preserve"> operation involves flushing all unwritten data from RAM to physical media, marking the volume to be "clean" indicating that a normal shutdown is performed and removing the accessing handle from Operating System. After unmounting, it should not be possible to access the storage device until the next mount operation.</w:t>
-      </w:r>
-    </w:p>
-    <w:p>
-      <w:pPr>
-        <w:rPr>
-          <w:lang w:val="en-US"/>
-        </w:rPr>
-      </w:pPr>
-    </w:p>
-    <w:p>
-      <w:pPr>
-        <w:pStyle w:val="Heading3"/>
-        <w:rPr>
-          <w:lang w:val="en-US"/>
-        </w:rPr>
-      </w:pPr>
-      <w:bookmarkStart w:id="8" w:name="_Toc23007542"/>
-      <w:r>
-        <w:rPr>
-          <w:lang w:val="en-US"/>
-        </w:rPr>
-        <w:t>Files manipulation (creating, opening, writing, reading, deleting, moving, renaming)</w:t>
-      </w:r>
-      <w:bookmarkEnd w:id="8"/>
     </w:p>
     <w:p>
       <w:pPr>
@@ -4884,229 +4881,229 @@
           <w:lang w:val="en-US"/>
         </w:rPr>
       </w:pPr>
-      <w:bookmarkStart w:id="9" w:name="_Toc23007543"/>
+      <w:bookmarkStart w:id="8" w:name="_Toc23007543"/>
       <w:r>
         <w:rPr>
           <w:lang w:val="en-US"/>
         </w:rPr>
         <w:t>Directories manipulation (creating, opening, writing, reading, deleting, moving, renaming)</w:t>
       </w:r>
+      <w:bookmarkEnd w:id="8"/>
+    </w:p>
+    <w:p>
+      <w:pPr>
+        <w:rPr>
+          <w:lang w:val="en-US"/>
+        </w:rPr>
+      </w:pPr>
+      <w:r>
+        <w:rPr>
+          <w:lang w:val="en-US"/>
+        </w:rPr>
+        <w:t xml:space="preserve">As mentioned above, directory is </w:t>
+      </w:r>
+      <w:proofErr w:type="spellStart"/>
+      <w:r>
+        <w:rPr>
+          <w:lang w:val="en-US"/>
+        </w:rPr>
+        <w:t>basical</w:t>
+      </w:r>
+      <w:proofErr w:type="spellEnd"/>
+      <w:r>
+        <w:rPr>
+          <w:lang w:val="en-US"/>
+        </w:rPr>
+        <w:t xml:space="preserve"> a file where its data is the name list of sub files and directories. Therefore, most file operations can be applied to directory.</w:t>
+      </w:r>
+    </w:p>
+    <w:p>
+      <w:pPr>
+        <w:rPr>
+          <w:lang w:val="en-US"/>
+        </w:rPr>
+      </w:pPr>
+    </w:p>
+    <w:p>
+      <w:pPr>
+        <w:rPr>
+          <w:lang w:val="en-US"/>
+        </w:rPr>
+      </w:pPr>
+      <w:r>
+        <w:rPr>
+          <w:lang w:val="en-US"/>
+        </w:rPr>
+        <w:t>In summary, file system is a program that enable Operating System to store, retrieve and manipulate data on persistent storage device, data here is usually stored as content of files and organized into directories. Each file system targets a specific type of storage on a specific Operating System.</w:t>
+      </w:r>
+    </w:p>
+    <w:p>
+      <w:pPr>
+        <w:rPr>
+          <w:lang w:val="en-US"/>
+        </w:rPr>
+      </w:pPr>
+    </w:p>
+    <w:p>
+      <w:pPr>
+        <w:pStyle w:val="Heading2"/>
+      </w:pPr>
+      <w:bookmarkStart w:id="9" w:name="_Toc23007544"/>
+      <w:r>
+        <w:t>Different type of existing FS</w:t>
+      </w:r>
       <w:bookmarkEnd w:id="9"/>
     </w:p>
     <w:p>
       <w:pPr>
-        <w:rPr>
-          <w:lang w:val="en-US"/>
-        </w:rPr>
-      </w:pPr>
-      <w:r>
-        <w:rPr>
-          <w:lang w:val="en-US"/>
-        </w:rPr>
-        <w:t xml:space="preserve">As mentioned above, directory is </w:t>
-      </w:r>
-      <w:proofErr w:type="spellStart"/>
-      <w:r>
-        <w:rPr>
-          <w:lang w:val="en-US"/>
-        </w:rPr>
-        <w:t>basical</w:t>
-      </w:r>
-      <w:proofErr w:type="spellEnd"/>
-      <w:r>
-        <w:rPr>
-          <w:lang w:val="en-US"/>
-        </w:rPr>
-        <w:t xml:space="preserve"> a file where its data is the name list of sub files and directories. Therefore, most file operations can be applied to directory.</w:t>
-      </w:r>
-    </w:p>
-    <w:p>
-      <w:pPr>
-        <w:rPr>
-          <w:lang w:val="en-US"/>
-        </w:rPr>
-      </w:pPr>
-    </w:p>
-    <w:p>
-      <w:pPr>
-        <w:rPr>
-          <w:lang w:val="en-US"/>
-        </w:rPr>
-      </w:pPr>
-      <w:r>
-        <w:rPr>
-          <w:lang w:val="en-US"/>
-        </w:rPr>
-        <w:t>In summary, file system is a program that enable Operating System to store, retrieve and manipulate data on persistent storage device, data here is usually stored as content of files and organized into directories. Each file system targets a specific type of storage on a specific Operating System.</w:t>
-      </w:r>
-    </w:p>
-    <w:p>
-      <w:pPr>
-        <w:rPr>
-          <w:lang w:val="en-US"/>
-        </w:rPr>
-      </w:pPr>
-    </w:p>
-    <w:p>
-      <w:pPr>
-        <w:pStyle w:val="Heading2"/>
-      </w:pPr>
-      <w:bookmarkStart w:id="10" w:name="_Toc23007544"/>
-      <w:r>
-        <w:t>Different type of existing FS</w:t>
+        <w:pStyle w:val="Heading3"/>
+        <w:rPr>
+          <w:lang w:val="en-US"/>
+        </w:rPr>
+      </w:pPr>
+      <w:bookmarkStart w:id="10" w:name="_Toc23007545"/>
+      <w:r>
+        <w:rPr>
+          <w:lang w:val="en-US"/>
+        </w:rPr>
+        <w:t>Traditional FS (</w:t>
+      </w:r>
+      <w:proofErr w:type="gramStart"/>
+      <w:r>
+        <w:rPr>
+          <w:lang w:val="en-US"/>
+        </w:rPr>
+        <w:t>block based</w:t>
+      </w:r>
+      <w:proofErr w:type="gramEnd"/>
+      <w:r>
+        <w:rPr>
+          <w:lang w:val="en-US"/>
+        </w:rPr>
+        <w:t xml:space="preserve"> file system) (conventional)</w:t>
       </w:r>
       <w:bookmarkEnd w:id="10"/>
     </w:p>
     <w:p>
       <w:pPr>
+        <w:rPr>
+          <w:lang w:val="en-US"/>
+        </w:rPr>
+      </w:pPr>
+      <w:r>
+        <w:rPr>
+          <w:lang w:val="en-US"/>
+        </w:rPr>
+        <w:t xml:space="preserve">Each file system has its own design and implementation that serve a specific purpose with targeted </w:t>
+      </w:r>
+      <w:proofErr w:type="spellStart"/>
+      <w:r>
+        <w:rPr>
+          <w:lang w:val="en-US"/>
+        </w:rPr>
+        <w:t>hardwares</w:t>
+      </w:r>
+      <w:proofErr w:type="spellEnd"/>
+      <w:r>
+        <w:rPr>
+          <w:lang w:val="en-US"/>
+        </w:rPr>
+        <w:t xml:space="preserve"> including host systems and the storage devices it will be used on. However, the design below </w:t>
+      </w:r>
+      <w:proofErr w:type="gramStart"/>
+      <w:r>
+        <w:rPr>
+          <w:lang w:val="en-US"/>
+        </w:rPr>
+        <w:t>tend</w:t>
+      </w:r>
+      <w:proofErr w:type="gramEnd"/>
+      <w:r>
+        <w:rPr>
+          <w:lang w:val="en-US"/>
+        </w:rPr>
+        <w:t xml:space="preserve"> to be generic and provide </w:t>
+      </w:r>
+      <w:proofErr w:type="spellStart"/>
+      <w:r>
+        <w:rPr>
+          <w:lang w:val="en-US"/>
+        </w:rPr>
+        <w:t>adaquate</w:t>
+      </w:r>
+      <w:proofErr w:type="spellEnd"/>
+      <w:r>
+        <w:rPr>
+          <w:lang w:val="en-US"/>
+        </w:rPr>
+        <w:t xml:space="preserve"> performance with many features for user-friendliness and security. Most of the idea about superblock, block </w:t>
+      </w:r>
+      <w:proofErr w:type="spellStart"/>
+      <w:r>
+        <w:rPr>
+          <w:lang w:val="en-US"/>
+        </w:rPr>
+        <w:t>bitnmap</w:t>
+      </w:r>
+      <w:proofErr w:type="spellEnd"/>
+      <w:r>
+        <w:rPr>
+          <w:lang w:val="en-US"/>
+        </w:rPr>
+        <w:t xml:space="preserve">, </w:t>
+      </w:r>
+      <w:proofErr w:type="spellStart"/>
+      <w:r>
+        <w:rPr>
+          <w:lang w:val="en-US"/>
+        </w:rPr>
+        <w:t>i</w:t>
+      </w:r>
+      <w:proofErr w:type="spellEnd"/>
+      <w:r>
+        <w:rPr>
+          <w:lang w:val="en-US"/>
+        </w:rPr>
+        <w:t>-node bitmap, direct, indirect-blocks has been used in file systems such as BSD FFS, BFS, and FAT.</w:t>
+      </w:r>
+    </w:p>
+    <w:p>
+      <w:pPr>
         <w:pStyle w:val="Heading3"/>
         <w:rPr>
           <w:lang w:val="en-US"/>
         </w:rPr>
       </w:pPr>
-      <w:bookmarkStart w:id="11" w:name="_Toc23007545"/>
-      <w:r>
-        <w:rPr>
-          <w:lang w:val="en-US"/>
-        </w:rPr>
-        <w:t>Traditional FS (</w:t>
-      </w:r>
+      <w:bookmarkStart w:id="11" w:name="_Toc23007546"/>
+      <w:r>
+        <w:rPr>
+          <w:lang w:val="en-US"/>
+        </w:rPr>
+        <w:t>How do they store data in block device (</w:t>
+      </w:r>
+      <w:proofErr w:type="spellStart"/>
       <w:proofErr w:type="gramStart"/>
       <w:r>
         <w:rPr>
           <w:lang w:val="en-US"/>
         </w:rPr>
-        <w:t>block based</w:t>
+        <w:t>inode</w:t>
+      </w:r>
+      <w:proofErr w:type="spellEnd"/>
+      <w:r>
+        <w:rPr>
+          <w:lang w:val="en-US"/>
+        </w:rPr>
+        <w:t>,</w:t>
       </w:r>
       <w:proofErr w:type="gramEnd"/>
       <w:r>
         <w:rPr>
           <w:lang w:val="en-US"/>
         </w:rPr>
-        <w:t xml:space="preserve"> file system) (conventional)</w:t>
+        <w:t xml:space="preserve"> direct, indirect blocks)</w:t>
       </w:r>
       <w:bookmarkEnd w:id="11"/>
-    </w:p>
-    <w:p>
-      <w:pPr>
-        <w:rPr>
-          <w:lang w:val="en-US"/>
-        </w:rPr>
-      </w:pPr>
-      <w:r>
-        <w:rPr>
-          <w:lang w:val="en-US"/>
-        </w:rPr>
-        <w:t xml:space="preserve">Each file system has its own design and implementation that serve a specific purpose with targeted </w:t>
-      </w:r>
-      <w:proofErr w:type="spellStart"/>
-      <w:r>
-        <w:rPr>
-          <w:lang w:val="en-US"/>
-        </w:rPr>
-        <w:t>hardwares</w:t>
-      </w:r>
-      <w:proofErr w:type="spellEnd"/>
-      <w:r>
-        <w:rPr>
-          <w:lang w:val="en-US"/>
-        </w:rPr>
-        <w:t xml:space="preserve"> including host systems and the storage devices it will be used on. However, the design below </w:t>
-      </w:r>
-      <w:proofErr w:type="gramStart"/>
-      <w:r>
-        <w:rPr>
-          <w:lang w:val="en-US"/>
-        </w:rPr>
-        <w:t>tend</w:t>
-      </w:r>
-      <w:proofErr w:type="gramEnd"/>
-      <w:r>
-        <w:rPr>
-          <w:lang w:val="en-US"/>
-        </w:rPr>
-        <w:t xml:space="preserve"> to be generic and provide </w:t>
-      </w:r>
-      <w:proofErr w:type="spellStart"/>
-      <w:r>
-        <w:rPr>
-          <w:lang w:val="en-US"/>
-        </w:rPr>
-        <w:t>adaquate</w:t>
-      </w:r>
-      <w:proofErr w:type="spellEnd"/>
-      <w:r>
-        <w:rPr>
-          <w:lang w:val="en-US"/>
-        </w:rPr>
-        <w:t xml:space="preserve"> performance with many features for user-friendliness and security. Most of the idea about superblock, block </w:t>
-      </w:r>
-      <w:proofErr w:type="spellStart"/>
-      <w:r>
-        <w:rPr>
-          <w:lang w:val="en-US"/>
-        </w:rPr>
-        <w:t>bitnmap</w:t>
-      </w:r>
-      <w:proofErr w:type="spellEnd"/>
-      <w:r>
-        <w:rPr>
-          <w:lang w:val="en-US"/>
-        </w:rPr>
-        <w:t xml:space="preserve">, </w:t>
-      </w:r>
-      <w:proofErr w:type="spellStart"/>
-      <w:r>
-        <w:rPr>
-          <w:lang w:val="en-US"/>
-        </w:rPr>
-        <w:t>i</w:t>
-      </w:r>
-      <w:proofErr w:type="spellEnd"/>
-      <w:r>
-        <w:rPr>
-          <w:lang w:val="en-US"/>
-        </w:rPr>
-        <w:t>-node bitmap, direct, indirect-blocks has been used in file systems such as BSD FFS, BFS, and FAT.</w:t>
-      </w:r>
-    </w:p>
-    <w:p>
-      <w:pPr>
-        <w:pStyle w:val="Heading3"/>
-        <w:rPr>
-          <w:lang w:val="en-US"/>
-        </w:rPr>
-      </w:pPr>
-      <w:bookmarkStart w:id="12" w:name="_Toc23007546"/>
-      <w:r>
-        <w:rPr>
-          <w:lang w:val="en-US"/>
-        </w:rPr>
-        <w:t>How do they store data in block device (</w:t>
-      </w:r>
-      <w:proofErr w:type="spellStart"/>
-      <w:proofErr w:type="gramStart"/>
-      <w:r>
-        <w:rPr>
-          <w:lang w:val="en-US"/>
-        </w:rPr>
-        <w:t>inode</w:t>
-      </w:r>
-      <w:proofErr w:type="spellEnd"/>
-      <w:r>
-        <w:rPr>
-          <w:lang w:val="en-US"/>
-        </w:rPr>
-        <w:t>,</w:t>
-      </w:r>
-      <w:proofErr w:type="gramEnd"/>
-      <w:r>
-        <w:rPr>
-          <w:lang w:val="en-US"/>
-        </w:rPr>
-        <w:t xml:space="preserve"> direct, indirect blocks)</w:t>
-      </w:r>
-      <w:bookmarkEnd w:id="12"/>
     </w:p>
     <w:p>
       <w:pPr>
@@ -5177,13 +5174,56 @@
           <w:lang w:val="en-US"/>
         </w:rPr>
       </w:pPr>
-      <w:bookmarkStart w:id="13" w:name="_Toc23007547"/>
+      <w:bookmarkStart w:id="12" w:name="_Toc23007547"/>
       <w:r>
         <w:rPr>
           <w:lang w:val="en-US"/>
         </w:rPr>
         <w:t>Bitmap</w:t>
       </w:r>
+      <w:bookmarkEnd w:id="12"/>
+    </w:p>
+    <w:p>
+      <w:pPr>
+        <w:rPr>
+          <w:lang w:val="en-US"/>
+        </w:rPr>
+      </w:pPr>
+      <w:r>
+        <w:rPr>
+          <w:lang w:val="en-US"/>
+        </w:rPr>
+        <w:t xml:space="preserve">Following blocks after the superblock can be occupied for bitmap scheme, which is an approach to managing free space on a disk. The bitmap scheme represent each disk block as 1 bit, thus binary value of 0 or 1 in a bit can indicate vacancy status of a block whether it contains invalid data that the file system can freely write to it or it is not emptied and should not be overwritten. The number of blocks </w:t>
+      </w:r>
+      <w:proofErr w:type="gramStart"/>
+      <w:r>
+        <w:rPr>
+          <w:lang w:val="en-US"/>
+        </w:rPr>
+        <w:t>are</w:t>
+      </w:r>
+      <w:proofErr w:type="gramEnd"/>
+      <w:r>
+        <w:rPr>
+          <w:lang w:val="en-US"/>
+        </w:rPr>
+        <w:t xml:space="preserve"> used for bitmapping is totally based on the size of the partition and file system block size. Each byte consists of 8 bits, therefore the bitmap for 8GB disk with 1K blocks would requires 1MB of space, or 1024 blocks in this case.</w:t>
+      </w:r>
+    </w:p>
+    <w:p>
+      <w:pPr>
+        <w:pStyle w:val="Heading3"/>
+        <w:rPr>
+          <w:lang w:val="en-US"/>
+        </w:rPr>
+      </w:pPr>
+      <w:bookmarkStart w:id="13" w:name="_Toc23007548"/>
+      <w:r>
+        <w:rPr>
+          <w:lang w:val="en-US"/>
+        </w:rPr>
+        <w:t>I-node</w:t>
+      </w:r>
       <w:bookmarkEnd w:id="13"/>
     </w:p>
     <w:p>
@@ -5196,21 +5236,49 @@
         <w:rPr>
           <w:lang w:val="en-US"/>
         </w:rPr>
-        <w:t xml:space="preserve">Following blocks after the superblock can be occupied for bitmap scheme, which is an approach to managing free space on a disk. The bitmap scheme represent each disk block as 1 bit, thus binary value of 0 or 1 in a bit can indicate vacancy status of a block whether it contains invalid data that the file system can freely write to it or it is not emptied and should not be overwritten. The number of blocks </w:t>
-      </w:r>
-      <w:proofErr w:type="gramStart"/>
-      <w:r>
-        <w:rPr>
-          <w:lang w:val="en-US"/>
-        </w:rPr>
-        <w:t>are</w:t>
-      </w:r>
-      <w:proofErr w:type="gramEnd"/>
-      <w:r>
-        <w:rPr>
-          <w:lang w:val="en-US"/>
-        </w:rPr>
-        <w:t xml:space="preserve"> used for bitmapping is totally based on the size of the partition and file system block size. Each byte consists of 8 bits, therefore the bitmap for 8GB disk with 1K blocks would requires 1MB of space, or 1024 blocks in this case.</w:t>
+        <w:t xml:space="preserve">Beside metainformation about the file such as the size of a file, access permission information, its creation and </w:t>
+      </w:r>
+      <w:proofErr w:type="spellStart"/>
+      <w:r>
+        <w:rPr>
+          <w:lang w:val="en-US"/>
+        </w:rPr>
+        <w:t>modificaton</w:t>
+      </w:r>
+      <w:proofErr w:type="spellEnd"/>
+      <w:r>
+        <w:rPr>
+          <w:lang w:val="en-US"/>
+        </w:rPr>
+        <w:t xml:space="preserve"> times, </w:t>
+      </w:r>
+      <w:proofErr w:type="spellStart"/>
+      <w:r>
+        <w:rPr>
+          <w:lang w:val="en-US"/>
+        </w:rPr>
+        <w:t>i</w:t>
+      </w:r>
+      <w:proofErr w:type="spellEnd"/>
+      <w:r>
+        <w:rPr>
+          <w:lang w:val="en-US"/>
+        </w:rPr>
+        <w:t xml:space="preserve">-node data structure needs to keep track of which locations on disk are belongs to this </w:t>
+      </w:r>
+      <w:proofErr w:type="spellStart"/>
+      <w:r>
+        <w:rPr>
+          <w:lang w:val="en-US"/>
+        </w:rPr>
+        <w:t>i</w:t>
+      </w:r>
+      <w:proofErr w:type="spellEnd"/>
+      <w:r>
+        <w:rPr>
+          <w:lang w:val="en-US"/>
+        </w:rPr>
+        <w:t>-node data stream. This basic structure is the fundamental building block of how data is stored in a file on a file system.</w:t>
       </w:r>
     </w:p>
     <w:p>
@@ -5220,99 +5288,28 @@
           <w:lang w:val="en-US"/>
         </w:rPr>
       </w:pPr>
-      <w:bookmarkStart w:id="14" w:name="_Toc23007548"/>
-      <w:r>
-        <w:rPr>
-          <w:lang w:val="en-US"/>
-        </w:rPr>
-        <w:t>I-node</w:t>
+      <w:bookmarkStart w:id="14" w:name="_Toc23007549"/>
+      <w:r>
+        <w:rPr>
+          <w:lang w:val="en-US"/>
+        </w:rPr>
+        <w:t xml:space="preserve">Core of an </w:t>
+      </w:r>
+      <w:proofErr w:type="spellStart"/>
+      <w:r>
+        <w:rPr>
+          <w:lang w:val="en-US"/>
+        </w:rPr>
+        <w:t>i</w:t>
+      </w:r>
+      <w:proofErr w:type="spellEnd"/>
+      <w:r>
+        <w:rPr>
+          <w:lang w:val="en-US"/>
+        </w:rPr>
+        <w:t>-node: the data stream.</w:t>
       </w:r>
       <w:bookmarkEnd w:id="14"/>
-    </w:p>
-    <w:p>
-      <w:pPr>
-        <w:rPr>
-          <w:lang w:val="en-US"/>
-        </w:rPr>
-      </w:pPr>
-      <w:r>
-        <w:rPr>
-          <w:lang w:val="en-US"/>
-        </w:rPr>
-        <w:t xml:space="preserve">Beside metainformation about the file such as the size of a file, access permission information, its creation and </w:t>
-      </w:r>
-      <w:proofErr w:type="spellStart"/>
-      <w:r>
-        <w:rPr>
-          <w:lang w:val="en-US"/>
-        </w:rPr>
-        <w:t>modificaton</w:t>
-      </w:r>
-      <w:proofErr w:type="spellEnd"/>
-      <w:r>
-        <w:rPr>
-          <w:lang w:val="en-US"/>
-        </w:rPr>
-        <w:t xml:space="preserve"> times, </w:t>
-      </w:r>
-      <w:proofErr w:type="spellStart"/>
-      <w:r>
-        <w:rPr>
-          <w:lang w:val="en-US"/>
-        </w:rPr>
-        <w:t>i</w:t>
-      </w:r>
-      <w:proofErr w:type="spellEnd"/>
-      <w:r>
-        <w:rPr>
-          <w:lang w:val="en-US"/>
-        </w:rPr>
-        <w:t xml:space="preserve">-node data structure needs to keep track of which locations on disk are belongs to this </w:t>
-      </w:r>
-      <w:proofErr w:type="spellStart"/>
-      <w:r>
-        <w:rPr>
-          <w:lang w:val="en-US"/>
-        </w:rPr>
-        <w:t>i</w:t>
-      </w:r>
-      <w:proofErr w:type="spellEnd"/>
-      <w:r>
-        <w:rPr>
-          <w:lang w:val="en-US"/>
-        </w:rPr>
-        <w:t>-node data stream. This basic structure is the fundamental building block of how data is stored in a file on a file system.</w:t>
-      </w:r>
-    </w:p>
-    <w:p>
-      <w:pPr>
-        <w:pStyle w:val="Heading3"/>
-        <w:rPr>
-          <w:lang w:val="en-US"/>
-        </w:rPr>
-      </w:pPr>
-      <w:bookmarkStart w:id="15" w:name="_Toc23007549"/>
-      <w:r>
-        <w:rPr>
-          <w:lang w:val="en-US"/>
-        </w:rPr>
-        <w:t xml:space="preserve">Core of an </w:t>
-      </w:r>
-      <w:proofErr w:type="spellStart"/>
-      <w:r>
-        <w:rPr>
-          <w:lang w:val="en-US"/>
-        </w:rPr>
-        <w:t>i</w:t>
-      </w:r>
-      <w:proofErr w:type="spellEnd"/>
-      <w:r>
-        <w:rPr>
-          <w:lang w:val="en-US"/>
-        </w:rPr>
-        <w:t>-node: the data stream.</w:t>
-      </w:r>
-      <w:bookmarkEnd w:id="15"/>
     </w:p>
     <w:p>
       <w:pPr>
@@ -5489,147 +5486,147 @@
           <w:lang w:val="en-US"/>
         </w:rPr>
       </w:pPr>
-      <w:bookmarkStart w:id="16" w:name="_Toc23007550"/>
+      <w:bookmarkStart w:id="15" w:name="_Toc23007550"/>
       <w:r>
         <w:rPr>
           <w:lang w:val="en-US"/>
         </w:rPr>
         <w:t>Advantages</w:t>
       </w:r>
+      <w:bookmarkEnd w:id="15"/>
+    </w:p>
+    <w:p>
+      <w:pPr>
+        <w:rPr>
+          <w:lang w:val="en-US"/>
+        </w:rPr>
+      </w:pPr>
+      <w:r>
+        <w:rPr>
+          <w:lang w:val="en-US"/>
+        </w:rPr>
+        <w:t>robust, straight-</w:t>
+      </w:r>
+      <w:proofErr w:type="spellStart"/>
+      <w:r>
+        <w:rPr>
+          <w:lang w:val="en-US"/>
+        </w:rPr>
+        <w:t>forword</w:t>
+      </w:r>
+      <w:proofErr w:type="spellEnd"/>
+      <w:r>
+        <w:rPr>
+          <w:lang w:val="en-US"/>
+        </w:rPr>
+        <w:t xml:space="preserve"> easy to implement</w:t>
+      </w:r>
+    </w:p>
+    <w:p>
+      <w:pPr>
+        <w:rPr>
+          <w:lang w:val="en-US"/>
+        </w:rPr>
+      </w:pPr>
+      <w:r>
+        <w:rPr>
+          <w:lang w:val="en-US"/>
+        </w:rPr>
+        <w:t xml:space="preserve">Traditional design of file systems is straight-forward, there are not many </w:t>
+      </w:r>
+      <w:proofErr w:type="spellStart"/>
+      <w:r>
+        <w:rPr>
+          <w:lang w:val="en-US"/>
+        </w:rPr>
+        <w:t>abtraction</w:t>
+      </w:r>
+      <w:proofErr w:type="spellEnd"/>
+      <w:r>
+        <w:rPr>
+          <w:lang w:val="en-US"/>
+        </w:rPr>
+        <w:t xml:space="preserve"> layers between how users see files and directories on computer screen and how file system </w:t>
+      </w:r>
+      <w:proofErr w:type="gramStart"/>
+      <w:r>
+        <w:rPr>
+          <w:lang w:val="en-US"/>
+        </w:rPr>
+        <w:t>hide</w:t>
+      </w:r>
+      <w:proofErr w:type="gramEnd"/>
+      <w:r>
+        <w:rPr>
+          <w:lang w:val="en-US"/>
+        </w:rPr>
+        <w:t xml:space="preserve"> its implementation details to store those data on disk. Basically, data in a file is broken down into many chunks of blocks and file </w:t>
+      </w:r>
+      <w:proofErr w:type="spellStart"/>
+      <w:r>
+        <w:rPr>
+          <w:lang w:val="en-US"/>
+        </w:rPr>
+        <w:t>i</w:t>
+      </w:r>
+      <w:proofErr w:type="spellEnd"/>
+      <w:r>
+        <w:rPr>
+          <w:lang w:val="en-US"/>
+        </w:rPr>
+        <w:t xml:space="preserve">-node is responsible for keeping track of location of those blocks. On top of that, file system superblock will always have connection to the address where that </w:t>
+      </w:r>
+      <w:proofErr w:type="spellStart"/>
+      <w:r>
+        <w:rPr>
+          <w:lang w:val="en-US"/>
+        </w:rPr>
+        <w:t>i</w:t>
+      </w:r>
+      <w:proofErr w:type="spellEnd"/>
+      <w:r>
+        <w:rPr>
+          <w:lang w:val="en-US"/>
+        </w:rPr>
+        <w:t xml:space="preserve">-node resides and return that information whenever there is a request to read/write that file. Subsequently, when accessing a file, in addition to disk operations of accessing directly the blocks having actual file data, there will be few more reads to superblock and other blocks to search for the </w:t>
+      </w:r>
+      <w:proofErr w:type="spellStart"/>
+      <w:r>
+        <w:rPr>
+          <w:lang w:val="en-US"/>
+        </w:rPr>
+        <w:t>i</w:t>
+      </w:r>
+      <w:proofErr w:type="spellEnd"/>
+      <w:r>
+        <w:rPr>
+          <w:lang w:val="en-US"/>
+        </w:rPr>
+        <w:t>-node and eventually leading to the data blocks. These additional reads are called file system overhead, and because of the simplicity in the design, traditional file systems performance suffer little from it and tend to be robust since less complexity means less bugs and corruptions. When putting more optimization features such as bigger such as block size and caching, performance can even be pushed further.</w:t>
+      </w:r>
+    </w:p>
+    <w:p>
+      <w:pPr>
+        <w:rPr>
+          <w:lang w:val="en-US"/>
+        </w:rPr>
+      </w:pPr>
+    </w:p>
+    <w:p>
+      <w:pPr>
+        <w:pStyle w:val="Heading3"/>
+        <w:rPr>
+          <w:lang w:val="en-US"/>
+        </w:rPr>
+      </w:pPr>
+      <w:bookmarkStart w:id="16" w:name="_Toc23007551"/>
+      <w:r>
+        <w:rPr>
+          <w:lang w:val="en-US"/>
+        </w:rPr>
+        <w:t>Disadvantage</w:t>
+      </w:r>
       <w:bookmarkEnd w:id="16"/>
-    </w:p>
-    <w:p>
-      <w:pPr>
-        <w:rPr>
-          <w:lang w:val="en-US"/>
-        </w:rPr>
-      </w:pPr>
-      <w:r>
-        <w:rPr>
-          <w:lang w:val="en-US"/>
-        </w:rPr>
-        <w:t>robust, straight-</w:t>
-      </w:r>
-      <w:proofErr w:type="spellStart"/>
-      <w:r>
-        <w:rPr>
-          <w:lang w:val="en-US"/>
-        </w:rPr>
-        <w:t>forword</w:t>
-      </w:r>
-      <w:proofErr w:type="spellEnd"/>
-      <w:r>
-        <w:rPr>
-          <w:lang w:val="en-US"/>
-        </w:rPr>
-        <w:t xml:space="preserve"> easy to implement</w:t>
-      </w:r>
-    </w:p>
-    <w:p>
-      <w:pPr>
-        <w:rPr>
-          <w:lang w:val="en-US"/>
-        </w:rPr>
-      </w:pPr>
-      <w:r>
-        <w:rPr>
-          <w:lang w:val="en-US"/>
-        </w:rPr>
-        <w:t xml:space="preserve">Traditional design of file systems is straight-forward, there are not many </w:t>
-      </w:r>
-      <w:proofErr w:type="spellStart"/>
-      <w:r>
-        <w:rPr>
-          <w:lang w:val="en-US"/>
-        </w:rPr>
-        <w:t>abtraction</w:t>
-      </w:r>
-      <w:proofErr w:type="spellEnd"/>
-      <w:r>
-        <w:rPr>
-          <w:lang w:val="en-US"/>
-        </w:rPr>
-        <w:t xml:space="preserve"> layers between how users see files and directories on computer screen and how file system </w:t>
-      </w:r>
-      <w:proofErr w:type="gramStart"/>
-      <w:r>
-        <w:rPr>
-          <w:lang w:val="en-US"/>
-        </w:rPr>
-        <w:t>hide</w:t>
-      </w:r>
-      <w:proofErr w:type="gramEnd"/>
-      <w:r>
-        <w:rPr>
-          <w:lang w:val="en-US"/>
-        </w:rPr>
-        <w:t xml:space="preserve"> its implementation details to store those data on disk. Basically, data in a file is broken down into many chunks of blocks and file </w:t>
-      </w:r>
-      <w:proofErr w:type="spellStart"/>
-      <w:r>
-        <w:rPr>
-          <w:lang w:val="en-US"/>
-        </w:rPr>
-        <w:t>i</w:t>
-      </w:r>
-      <w:proofErr w:type="spellEnd"/>
-      <w:r>
-        <w:rPr>
-          <w:lang w:val="en-US"/>
-        </w:rPr>
-        <w:t xml:space="preserve">-node is responsible for keeping track of location of those blocks. On top of that, file system superblock will always have connection to the address where that </w:t>
-      </w:r>
-      <w:proofErr w:type="spellStart"/>
-      <w:r>
-        <w:rPr>
-          <w:lang w:val="en-US"/>
-        </w:rPr>
-        <w:t>i</w:t>
-      </w:r>
-      <w:proofErr w:type="spellEnd"/>
-      <w:r>
-        <w:rPr>
-          <w:lang w:val="en-US"/>
-        </w:rPr>
-        <w:t xml:space="preserve">-node resides and return that information whenever there is a request to read/write that file. Subsequently, when accessing a file, in addition to disk operations of accessing directly the blocks having actual file data, there will be few more reads to superblock and other blocks to search for the </w:t>
-      </w:r>
-      <w:proofErr w:type="spellStart"/>
-      <w:r>
-        <w:rPr>
-          <w:lang w:val="en-US"/>
-        </w:rPr>
-        <w:t>i</w:t>
-      </w:r>
-      <w:proofErr w:type="spellEnd"/>
-      <w:r>
-        <w:rPr>
-          <w:lang w:val="en-US"/>
-        </w:rPr>
-        <w:t>-node and eventually leading to the data blocks. These additional reads are called file system overhead, and because of the simplicity in the design, traditional file systems performance suffer little from it and tend to be robust since less complexity means less bugs and corruptions. When putting more optimization features such as bigger such as block size and caching, performance can even be pushed further.</w:t>
-      </w:r>
-    </w:p>
-    <w:p>
-      <w:pPr>
-        <w:rPr>
-          <w:lang w:val="en-US"/>
-        </w:rPr>
-      </w:pPr>
-    </w:p>
-    <w:p>
-      <w:pPr>
-        <w:pStyle w:val="Heading3"/>
-        <w:rPr>
-          <w:lang w:val="en-US"/>
-        </w:rPr>
-      </w:pPr>
-      <w:bookmarkStart w:id="17" w:name="_Toc23007551"/>
-      <w:r>
-        <w:rPr>
-          <w:lang w:val="en-US"/>
-        </w:rPr>
-        <w:t>Disadvantage</w:t>
-      </w:r>
-      <w:bookmarkEnd w:id="17"/>
     </w:p>
     <w:p>
       <w:pPr>
@@ -5669,247 +5666,247 @@
       <w:pPr>
         <w:pStyle w:val="Heading2"/>
       </w:pPr>
-      <w:bookmarkStart w:id="18" w:name="_Toc23007552"/>
+      <w:bookmarkStart w:id="17" w:name="_Toc23007552"/>
       <w:r>
         <w:t>Flash memory overview</w:t>
       </w:r>
+      <w:bookmarkEnd w:id="17"/>
+    </w:p>
+    <w:p>
+      <w:pPr>
+        <w:rPr>
+          <w:color w:val="FF0000"/>
+          <w:lang w:val="en-US"/>
+        </w:rPr>
+      </w:pPr>
+      <w:r>
+        <w:rPr>
+          <w:color w:val="FF0000"/>
+          <w:lang w:val="en-US"/>
+        </w:rPr>
+        <w:t>#TODO many plagiarism</w:t>
+      </w:r>
+    </w:p>
+    <w:p>
+      <w:pPr>
+        <w:rPr>
+          <w:lang w:val="en-US"/>
+        </w:rPr>
+      </w:pPr>
+      <w:r>
+        <w:rPr>
+          <w:lang w:val="en-US"/>
+        </w:rPr>
+        <w:t>Flash memory is an electronic non-volatile computer memory storage medium that can be electrically erased and reprogrammed. Flash storage device is the successor of hard disk drive, which use mechanical movement to read and write memory &lt;</w:t>
+      </w:r>
+      <w:proofErr w:type="spellStart"/>
+      <w:r>
+        <w:rPr>
+          <w:lang w:val="en-US"/>
+        </w:rPr>
+        <w:t>todo</w:t>
+      </w:r>
+      <w:proofErr w:type="spellEnd"/>
+      <w:r>
+        <w:rPr>
+          <w:lang w:val="en-US"/>
+        </w:rPr>
+        <w:t>&gt;.</w:t>
+      </w:r>
+    </w:p>
+    <w:p>
+      <w:pPr>
+        <w:rPr>
+          <w:lang w:val="en-US"/>
+        </w:rPr>
+      </w:pPr>
+      <w:r>
+        <w:rPr>
+          <w:lang w:val="en-US"/>
+        </w:rPr>
+        <w:t>Non-volatile storage technology that does not require power to retain data</w:t>
+      </w:r>
+    </w:p>
+    <w:p>
+      <w:pPr>
+        <w:rPr>
+          <w:lang w:val="en-US"/>
+        </w:rPr>
+      </w:pPr>
+      <w:r>
+        <w:rPr>
+          <w:lang w:val="en-US"/>
+        </w:rPr>
+        <w:t>Was invented by Toshiba in 1980 based on EEPROM technology</w:t>
+      </w:r>
+    </w:p>
+    <w:p>
+      <w:pPr>
+        <w:rPr>
+          <w:lang w:val="en-US"/>
+        </w:rPr>
+      </w:pPr>
+      <w:r>
+        <w:rPr>
+          <w:lang w:val="en-US"/>
+        </w:rPr>
+        <w:t>Toshiba introduced NAND Flash for the first time in late 80s</w:t>
+      </w:r>
+    </w:p>
+    <w:p>
+      <w:pPr>
+        <w:rPr>
+          <w:lang w:val="en-US"/>
+        </w:rPr>
+      </w:pPr>
+      <w:r>
+        <w:rPr>
+          <w:lang w:val="en-US"/>
+        </w:rPr>
+        <w:t>Individual flash memory cell consisting of a FET transistor and floating gate</w:t>
+      </w:r>
+    </w:p>
+    <w:p>
+      <w:pPr>
+        <w:rPr>
+          <w:lang w:val="en-US"/>
+        </w:rPr>
+      </w:pPr>
+      <w:r>
+        <w:rPr>
+          <w:lang w:val="en-US"/>
+        </w:rPr>
+        <w:t>Floating gate is used to store cell's value</w:t>
+      </w:r>
+    </w:p>
+    <w:p>
+      <w:pPr>
+        <w:rPr>
+          <w:lang w:val="en-US"/>
+        </w:rPr>
+      </w:pPr>
+      <w:r>
+        <w:rPr>
+          <w:lang w:val="en-US"/>
+        </w:rPr>
+        <w:t>No electrons on the floating gate -&gt; cell is in the erased ("1") state and has a low "turn on" threshold voltage (Vth)</w:t>
+      </w:r>
+    </w:p>
+    <w:p>
+      <w:pPr>
+        <w:rPr>
+          <w:lang w:val="en-US"/>
+        </w:rPr>
+      </w:pPr>
+      <w:r>
+        <w:rPr>
+          <w:lang w:val="en-US"/>
+        </w:rPr>
+        <w:t xml:space="preserve">Electrons on the floating </w:t>
+      </w:r>
+      <w:proofErr w:type="spellStart"/>
+      <w:r>
+        <w:rPr>
+          <w:lang w:val="en-US"/>
+        </w:rPr>
+        <w:t>gate</w:t>
+      </w:r>
+      <w:proofErr w:type="spellEnd"/>
+      <w:r>
+        <w:rPr>
+          <w:lang w:val="en-US"/>
+        </w:rPr>
+        <w:t xml:space="preserve"> increases Vth voltage -&gt; Cell is in programmed ("0") state</w:t>
+      </w:r>
+    </w:p>
+    <w:p>
+      <w:pPr>
+        <w:rPr>
+          <w:lang w:val="en-US"/>
+        </w:rPr>
+      </w:pPr>
+      <w:r>
+        <w:rPr>
+          <w:lang w:val="en-US"/>
+        </w:rPr>
+        <w:t>Write operation:</w:t>
+      </w:r>
+    </w:p>
+    <w:p>
+      <w:pPr>
+        <w:rPr>
+          <w:lang w:val="en-US"/>
+        </w:rPr>
+      </w:pPr>
+      <w:r>
+        <w:rPr>
+          <w:lang w:val="en-US"/>
+        </w:rPr>
+        <w:t xml:space="preserve">A voltage </w:t>
+      </w:r>
+      <w:proofErr w:type="spellStart"/>
+      <w:r>
+        <w:rPr>
+          <w:lang w:val="en-US"/>
+        </w:rPr>
+        <w:t>aplied</w:t>
+      </w:r>
+      <w:proofErr w:type="spellEnd"/>
+      <w:r>
+        <w:rPr>
+          <w:lang w:val="en-US"/>
+        </w:rPr>
+        <w:t xml:space="preserve"> to the control gate causes a tunnel current to flow through the oxide layer, thereby injecting electrons into the floating gate</w:t>
+      </w:r>
+    </w:p>
+    <w:p>
+      <w:pPr>
+        <w:rPr>
+          <w:lang w:val="en-US"/>
+        </w:rPr>
+      </w:pPr>
+      <w:r>
+        <w:rPr>
+          <w:lang w:val="en-US"/>
+        </w:rPr>
+        <w:t>Erase operation:</w:t>
+      </w:r>
+    </w:p>
+    <w:p>
+      <w:pPr>
+        <w:rPr>
+          <w:lang w:val="en-US"/>
+        </w:rPr>
+      </w:pPr>
+      <w:r>
+        <w:rPr>
+          <w:lang w:val="en-US"/>
+        </w:rPr>
+        <w:t>A voltage applied to the silicon substrate releases the electrons accumulated at the floating gate</w:t>
+      </w:r>
+    </w:p>
+    <w:p>
+      <w:pPr>
+        <w:rPr>
+          <w:lang w:val="en-US"/>
+        </w:rPr>
+      </w:pPr>
+    </w:p>
+    <w:p>
+      <w:pPr>
+        <w:pStyle w:val="Heading3"/>
+        <w:rPr>
+          <w:lang w:val="en-US"/>
+        </w:rPr>
+      </w:pPr>
+      <w:bookmarkStart w:id="18" w:name="_Toc23007553"/>
+      <w:r>
+        <w:rPr>
+          <w:lang w:val="en-US"/>
+        </w:rPr>
+        <w:t>How does flash storage device works</w:t>
+      </w:r>
       <w:bookmarkEnd w:id="18"/>
-    </w:p>
-    <w:p>
-      <w:pPr>
-        <w:rPr>
-          <w:color w:val="FF0000"/>
-          <w:lang w:val="en-US"/>
-        </w:rPr>
-      </w:pPr>
-      <w:r>
-        <w:rPr>
-          <w:color w:val="FF0000"/>
-          <w:lang w:val="en-US"/>
-        </w:rPr>
-        <w:t>#TODO many plagiarism</w:t>
-      </w:r>
-    </w:p>
-    <w:p>
-      <w:pPr>
-        <w:rPr>
-          <w:lang w:val="en-US"/>
-        </w:rPr>
-      </w:pPr>
-      <w:r>
-        <w:rPr>
-          <w:lang w:val="en-US"/>
-        </w:rPr>
-        <w:t>Flash memory is an electronic non-volatile computer memory storage medium that can be electrically erased and reprogrammed. Flash storage device is the successor of hard disk drive, which use mechanical movement to read and write memory &lt;</w:t>
-      </w:r>
-      <w:proofErr w:type="spellStart"/>
-      <w:r>
-        <w:rPr>
-          <w:lang w:val="en-US"/>
-        </w:rPr>
-        <w:t>todo</w:t>
-      </w:r>
-      <w:proofErr w:type="spellEnd"/>
-      <w:r>
-        <w:rPr>
-          <w:lang w:val="en-US"/>
-        </w:rPr>
-        <w:t>&gt;.</w:t>
-      </w:r>
-    </w:p>
-    <w:p>
-      <w:pPr>
-        <w:rPr>
-          <w:lang w:val="en-US"/>
-        </w:rPr>
-      </w:pPr>
-      <w:r>
-        <w:rPr>
-          <w:lang w:val="en-US"/>
-        </w:rPr>
-        <w:t>Non-volatile storage technology that does not require power to retain data</w:t>
-      </w:r>
-    </w:p>
-    <w:p>
-      <w:pPr>
-        <w:rPr>
-          <w:lang w:val="en-US"/>
-        </w:rPr>
-      </w:pPr>
-      <w:r>
-        <w:rPr>
-          <w:lang w:val="en-US"/>
-        </w:rPr>
-        <w:t>Was invented by Toshiba in 1980 based on EEPROM technology</w:t>
-      </w:r>
-    </w:p>
-    <w:p>
-      <w:pPr>
-        <w:rPr>
-          <w:lang w:val="en-US"/>
-        </w:rPr>
-      </w:pPr>
-      <w:r>
-        <w:rPr>
-          <w:lang w:val="en-US"/>
-        </w:rPr>
-        <w:t>Toshiba introduced NAND Flash for the first time in late 80s</w:t>
-      </w:r>
-    </w:p>
-    <w:p>
-      <w:pPr>
-        <w:rPr>
-          <w:lang w:val="en-US"/>
-        </w:rPr>
-      </w:pPr>
-      <w:r>
-        <w:rPr>
-          <w:lang w:val="en-US"/>
-        </w:rPr>
-        <w:t>Individual flash memory cell consisting of a FET transistor and floating gate</w:t>
-      </w:r>
-    </w:p>
-    <w:p>
-      <w:pPr>
-        <w:rPr>
-          <w:lang w:val="en-US"/>
-        </w:rPr>
-      </w:pPr>
-      <w:r>
-        <w:rPr>
-          <w:lang w:val="en-US"/>
-        </w:rPr>
-        <w:t>Floating gate is used to store cell's value</w:t>
-      </w:r>
-    </w:p>
-    <w:p>
-      <w:pPr>
-        <w:rPr>
-          <w:lang w:val="en-US"/>
-        </w:rPr>
-      </w:pPr>
-      <w:r>
-        <w:rPr>
-          <w:lang w:val="en-US"/>
-        </w:rPr>
-        <w:t>No electrons on the floating gate -&gt; cell is in the erased ("1") state and has a low "turn on" threshold voltage (Vth)</w:t>
-      </w:r>
-    </w:p>
-    <w:p>
-      <w:pPr>
-        <w:rPr>
-          <w:lang w:val="en-US"/>
-        </w:rPr>
-      </w:pPr>
-      <w:r>
-        <w:rPr>
-          <w:lang w:val="en-US"/>
-        </w:rPr>
-        <w:t xml:space="preserve">Electrons on the floating </w:t>
-      </w:r>
-      <w:proofErr w:type="spellStart"/>
-      <w:r>
-        <w:rPr>
-          <w:lang w:val="en-US"/>
-        </w:rPr>
-        <w:t>gate</w:t>
-      </w:r>
-      <w:proofErr w:type="spellEnd"/>
-      <w:r>
-        <w:rPr>
-          <w:lang w:val="en-US"/>
-        </w:rPr>
-        <w:t xml:space="preserve"> increases Vth voltage -&gt; Cell is in programmed ("0") state</w:t>
-      </w:r>
-    </w:p>
-    <w:p>
-      <w:pPr>
-        <w:rPr>
-          <w:lang w:val="en-US"/>
-        </w:rPr>
-      </w:pPr>
-      <w:r>
-        <w:rPr>
-          <w:lang w:val="en-US"/>
-        </w:rPr>
-        <w:t>Write operation:</w:t>
-      </w:r>
-    </w:p>
-    <w:p>
-      <w:pPr>
-        <w:rPr>
-          <w:lang w:val="en-US"/>
-        </w:rPr>
-      </w:pPr>
-      <w:r>
-        <w:rPr>
-          <w:lang w:val="en-US"/>
-        </w:rPr>
-        <w:t xml:space="preserve">A voltage </w:t>
-      </w:r>
-      <w:proofErr w:type="spellStart"/>
-      <w:r>
-        <w:rPr>
-          <w:lang w:val="en-US"/>
-        </w:rPr>
-        <w:t>aplied</w:t>
-      </w:r>
-      <w:proofErr w:type="spellEnd"/>
-      <w:r>
-        <w:rPr>
-          <w:lang w:val="en-US"/>
-        </w:rPr>
-        <w:t xml:space="preserve"> to the control gate causes a tunnel current to flow through the oxide layer, thereby injecting electrons into the floating gate</w:t>
-      </w:r>
-    </w:p>
-    <w:p>
-      <w:pPr>
-        <w:rPr>
-          <w:lang w:val="en-US"/>
-        </w:rPr>
-      </w:pPr>
-      <w:r>
-        <w:rPr>
-          <w:lang w:val="en-US"/>
-        </w:rPr>
-        <w:t>Erase operation:</w:t>
-      </w:r>
-    </w:p>
-    <w:p>
-      <w:pPr>
-        <w:rPr>
-          <w:lang w:val="en-US"/>
-        </w:rPr>
-      </w:pPr>
-      <w:r>
-        <w:rPr>
-          <w:lang w:val="en-US"/>
-        </w:rPr>
-        <w:t>A voltage applied to the silicon substrate releases the electrons accumulated at the floating gate</w:t>
-      </w:r>
-    </w:p>
-    <w:p>
-      <w:pPr>
-        <w:rPr>
-          <w:lang w:val="en-US"/>
-        </w:rPr>
-      </w:pPr>
-    </w:p>
-    <w:p>
-      <w:pPr>
-        <w:pStyle w:val="Heading3"/>
-        <w:rPr>
-          <w:lang w:val="en-US"/>
-        </w:rPr>
-      </w:pPr>
-      <w:bookmarkStart w:id="19" w:name="_Toc23007553"/>
-      <w:r>
-        <w:rPr>
-          <w:lang w:val="en-US"/>
-        </w:rPr>
-        <w:t>How does flash storage device works</w:t>
-      </w:r>
-      <w:bookmarkEnd w:id="19"/>
     </w:p>
     <w:p>
       <w:pPr>
@@ -6096,14 +6093,14 @@
           <w:lang w:val="en-US"/>
         </w:rPr>
       </w:pPr>
-      <w:bookmarkStart w:id="20" w:name="_Toc23007554"/>
+      <w:bookmarkStart w:id="19" w:name="_Toc23007554"/>
       <w:r>
         <w:rPr>
           <w:lang w:val="en-US"/>
         </w:rPr>
         <w:t>Flash limitation in hardware</w:t>
       </w:r>
-      <w:bookmarkEnd w:id="20"/>
+      <w:bookmarkEnd w:id="19"/>
     </w:p>
     <w:p>
       <w:pPr>
@@ -6331,7 +6328,7 @@
           <w:lang w:val="en-US"/>
         </w:rPr>
       </w:pPr>
-      <w:bookmarkStart w:id="21" w:name="_Toc23007555"/>
+      <w:bookmarkStart w:id="20" w:name="_Toc23007555"/>
       <w:r>
         <w:rPr>
           <w:lang w:val="en-US"/>
@@ -6339,126 +6336,317 @@
         <w:lastRenderedPageBreak/>
         <w:t>Managed flash vs. Unmanaged flash</w:t>
       </w:r>
+      <w:bookmarkEnd w:id="20"/>
+    </w:p>
+    <w:p>
+      <w:pPr>
+        <w:rPr>
+          <w:lang w:val="en-US"/>
+        </w:rPr>
+      </w:pPr>
+      <w:r>
+        <w:rPr>
+          <w:lang w:val="en-US"/>
+        </w:rPr>
+        <w:t>Managed flash</w:t>
+      </w:r>
+    </w:p>
+    <w:p>
+      <w:pPr>
+        <w:rPr>
+          <w:lang w:val="en-US"/>
+        </w:rPr>
+      </w:pPr>
+      <w:r>
+        <w:rPr>
+          <w:lang w:val="en-US"/>
+        </w:rPr>
+        <w:t>SSD, SD, eMMC, UFS found in PC, laptop, mobile phones</w:t>
+      </w:r>
+    </w:p>
+    <w:p>
+      <w:pPr>
+        <w:rPr>
+          <w:lang w:val="en-US"/>
+        </w:rPr>
+      </w:pPr>
+      <w:r>
+        <w:rPr>
+          <w:lang w:val="en-US"/>
+        </w:rPr>
+        <w:t>There is a controller on the device to do wear leveling ... Al handled by memory internally.</w:t>
+      </w:r>
+    </w:p>
+    <w:p>
+      <w:pPr>
+        <w:rPr>
+          <w:lang w:val="en-US"/>
+        </w:rPr>
+      </w:pPr>
+    </w:p>
+    <w:p>
+      <w:pPr>
+        <w:rPr>
+          <w:lang w:val="en-US"/>
+        </w:rPr>
+      </w:pPr>
+      <w:r>
+        <w:rPr>
+          <w:lang w:val="en-US"/>
+        </w:rPr>
+        <w:t>Unmanaged flash</w:t>
+      </w:r>
+    </w:p>
+    <w:p>
+      <w:pPr>
+        <w:rPr>
+          <w:lang w:val="en-US"/>
+        </w:rPr>
+      </w:pPr>
+      <w:proofErr w:type="gramStart"/>
+      <w:r>
+        <w:rPr>
+          <w:lang w:val="en-US"/>
+        </w:rPr>
+        <w:t>Raw NAND/NOR chips,</w:t>
+      </w:r>
+      <w:proofErr w:type="gramEnd"/>
+      <w:r>
+        <w:rPr>
+          <w:lang w:val="en-US"/>
+        </w:rPr>
+        <w:t xml:space="preserve"> mostly used for </w:t>
+      </w:r>
+      <w:proofErr w:type="spellStart"/>
+      <w:r>
+        <w:rPr>
+          <w:lang w:val="en-US"/>
+        </w:rPr>
+        <w:t>embeded</w:t>
+      </w:r>
+      <w:proofErr w:type="spellEnd"/>
+      <w:r>
+        <w:rPr>
+          <w:lang w:val="en-US"/>
+        </w:rPr>
+        <w:t xml:space="preserve"> devices with limited resources.</w:t>
+      </w:r>
+    </w:p>
+    <w:p>
+      <w:pPr>
+        <w:rPr>
+          <w:lang w:val="en-US"/>
+        </w:rPr>
+      </w:pPr>
+      <w:r>
+        <w:rPr>
+          <w:lang w:val="en-US"/>
+        </w:rPr>
+        <w:t>There is no such thing as controller on the device. All memory management is on host side. Therefore, when implements file system targeting to use for such devices, wear leveling needs to be taken into consideration somehow that data will be written evenly to all blocks of the flash. If design file system with traditional approach, first few blocks of the flash where superblock and bitmap are resided will have much more erased/program cycles than any other blocks.</w:t>
+      </w:r>
+    </w:p>
+    <w:p>
+      <w:pPr>
+        <w:rPr>
+          <w:lang w:val="en-US"/>
+        </w:rPr>
+      </w:pPr>
+      <w:r>
+        <w:rPr>
+          <w:lang w:val="en-US"/>
+        </w:rPr>
+        <w:t xml:space="preserve">Below graph shows an example when using FAT file system (which uses some beginning blocks for storing file system metadata, </w:t>
+      </w:r>
+      <w:proofErr w:type="spellStart"/>
+      <w:r>
+        <w:rPr>
+          <w:lang w:val="en-US"/>
+        </w:rPr>
+        <w:t>i</w:t>
+      </w:r>
+      <w:proofErr w:type="spellEnd"/>
+      <w:r>
+        <w:rPr>
+          <w:lang w:val="en-US"/>
+        </w:rPr>
+        <w:t>-node table in this case) directly on a raw flash without wear leveling, which should always be avoided.</w:t>
+      </w:r>
+    </w:p>
+    <w:p>
+      <w:pPr>
+        <w:rPr>
+          <w:lang w:val="en-US"/>
+        </w:rPr>
+      </w:pPr>
+      <w:r>
+        <w:rPr>
+          <w:lang w:val="en-US"/>
+        </w:rPr>
+        <w:t>&lt;pic&gt;</w:t>
+      </w:r>
+    </w:p>
+    <w:p>
+      <w:pPr>
+        <w:rPr>
+          <w:lang w:val="en-US"/>
+        </w:rPr>
+      </w:pPr>
+      <w:r>
+        <w:rPr>
+          <w:lang w:val="en-US"/>
+        </w:rPr>
+        <w:t xml:space="preserve">To sum up, traditional file system is not a good solution to manage files on raw flash because of obvious reason, they were not designed to use with raw flashes. Therefore, new approaches need to be </w:t>
+      </w:r>
+      <w:proofErr w:type="gramStart"/>
+      <w:r>
+        <w:rPr>
+          <w:lang w:val="en-US"/>
+        </w:rPr>
+        <w:t>think</w:t>
+      </w:r>
+      <w:proofErr w:type="gramEnd"/>
+      <w:r>
+        <w:rPr>
+          <w:lang w:val="en-US"/>
+        </w:rPr>
+        <w:t xml:space="preserve"> of to tackle the natural characteristics of flash memory.</w:t>
+      </w:r>
+    </w:p>
+    <w:p>
+      <w:pPr>
+        <w:rPr>
+          <w:lang w:val="en-US"/>
+        </w:rPr>
+      </w:pPr>
+    </w:p>
+    <w:p>
+      <w:pPr>
+        <w:pStyle w:val="Heading1"/>
+        <w:rPr>
+          <w:lang w:val="en-US"/>
+        </w:rPr>
+      </w:pPr>
+      <w:bookmarkStart w:id="21" w:name="_Toc23007556"/>
+      <w:r>
+        <w:rPr>
+          <w:lang w:val="en-US"/>
+        </w:rPr>
+        <w:t>My FS</w:t>
+      </w:r>
       <w:bookmarkEnd w:id="21"/>
     </w:p>
     <w:p>
       <w:pPr>
-        <w:rPr>
-          <w:lang w:val="en-US"/>
-        </w:rPr>
-      </w:pPr>
-      <w:r>
-        <w:rPr>
-          <w:lang w:val="en-US"/>
-        </w:rPr>
-        <w:t>Managed flash</w:t>
-      </w:r>
-    </w:p>
-    <w:p>
-      <w:pPr>
-        <w:rPr>
-          <w:lang w:val="en-US"/>
-        </w:rPr>
-      </w:pPr>
-      <w:r>
-        <w:rPr>
-          <w:lang w:val="en-US"/>
-        </w:rPr>
-        <w:t>SSD, SD, eMMC, UFS found in PC, laptop, mobile phones</w:t>
-      </w:r>
-    </w:p>
-    <w:p>
-      <w:pPr>
-        <w:rPr>
-          <w:lang w:val="en-US"/>
-        </w:rPr>
-      </w:pPr>
-      <w:r>
-        <w:rPr>
-          <w:lang w:val="en-US"/>
-        </w:rPr>
-        <w:t>There is a controller on the device to do wear leveling ... Al handled by memory internally.</w:t>
-      </w:r>
-    </w:p>
-    <w:p>
-      <w:pPr>
-        <w:rPr>
-          <w:lang w:val="en-US"/>
-        </w:rPr>
-      </w:pPr>
-    </w:p>
-    <w:p>
-      <w:pPr>
-        <w:rPr>
-          <w:lang w:val="en-US"/>
-        </w:rPr>
-      </w:pPr>
-      <w:r>
-        <w:rPr>
-          <w:lang w:val="en-US"/>
-        </w:rPr>
-        <w:t>Unmanaged flash</w:t>
-      </w:r>
-    </w:p>
-    <w:p>
-      <w:pPr>
-        <w:rPr>
-          <w:lang w:val="en-US"/>
-        </w:rPr>
-      </w:pPr>
+        <w:pStyle w:val="Heading2"/>
+      </w:pPr>
+      <w:bookmarkStart w:id="22" w:name="_Toc23007557"/>
+      <w:proofErr w:type="spellStart"/>
+      <w:r>
+        <w:t>SpinFS</w:t>
+      </w:r>
+      <w:proofErr w:type="spellEnd"/>
+      <w:r>
+        <w:t xml:space="preserve"> (</w:t>
+      </w:r>
+      <w:proofErr w:type="spellStart"/>
+      <w:r>
+        <w:t>abbr</w:t>
+      </w:r>
+      <w:proofErr w:type="spellEnd"/>
+      <w:r>
+        <w:t xml:space="preserve"> for SPI NOR File System)</w:t>
+      </w:r>
+      <w:bookmarkEnd w:id="22"/>
+    </w:p>
+    <w:p>
+      <w:pPr>
+        <w:pStyle w:val="Heading3"/>
+        <w:rPr>
+          <w:lang w:val="en-US"/>
+        </w:rPr>
+      </w:pPr>
+      <w:bookmarkStart w:id="23" w:name="_Toc23007558"/>
+      <w:r>
+        <w:rPr>
+          <w:lang w:val="en-US"/>
+        </w:rPr>
+        <w:t>Storage format</w:t>
+      </w:r>
+      <w:bookmarkEnd w:id="23"/>
+    </w:p>
+    <w:p>
+      <w:pPr>
+        <w:rPr>
+          <w:lang w:val="en-US"/>
+        </w:rPr>
+      </w:pPr>
+      <w:proofErr w:type="spellStart"/>
+      <w:r>
+        <w:rPr>
+          <w:lang w:val="en-US"/>
+        </w:rPr>
+        <w:t>spinfs</w:t>
+      </w:r>
+      <w:proofErr w:type="spellEnd"/>
+      <w:r>
+        <w:rPr>
+          <w:lang w:val="en-US"/>
+        </w:rPr>
+        <w:t xml:space="preserve"> is a log-structured file system</w:t>
+      </w:r>
+    </w:p>
+    <w:p>
+      <w:pPr>
+        <w:rPr>
+          <w:lang w:val="en-US"/>
+        </w:rPr>
+      </w:pPr>
+      <w:r>
+        <w:rPr>
+          <w:lang w:val="en-US"/>
+        </w:rPr>
+        <w:t xml:space="preserve">Differentiate from traditional </w:t>
+      </w:r>
       <w:proofErr w:type="gramStart"/>
       <w:r>
         <w:rPr>
           <w:lang w:val="en-US"/>
         </w:rPr>
-        <w:t>Raw NAND/NOR chips,</w:t>
+        <w:t>block based</w:t>
       </w:r>
       <w:proofErr w:type="gramEnd"/>
       <w:r>
         <w:rPr>
           <w:lang w:val="en-US"/>
         </w:rPr>
-        <w:t xml:space="preserve"> mostly used for </w:t>
-      </w:r>
-      <w:proofErr w:type="spellStart"/>
-      <w:r>
-        <w:rPr>
-          <w:lang w:val="en-US"/>
-        </w:rPr>
-        <w:t>embeded</w:t>
-      </w:r>
-      <w:proofErr w:type="spellEnd"/>
-      <w:r>
-        <w:rPr>
-          <w:lang w:val="en-US"/>
-        </w:rPr>
-        <w:t xml:space="preserve"> devices with limited resources.</w:t>
-      </w:r>
-    </w:p>
-    <w:p>
-      <w:pPr>
-        <w:rPr>
-          <w:lang w:val="en-US"/>
-        </w:rPr>
-      </w:pPr>
-      <w:r>
-        <w:rPr>
-          <w:lang w:val="en-US"/>
-        </w:rPr>
-        <w:t>There is no such thing as controller on the device. All memory management is on host side. Therefore, when implements file system targeting to use for such devices, wear leveling needs to be taken into consideration somehow that data will be written evenly to all blocks of the flash. If design file system with traditional approach, first few blocks of the flash where superblock and bitmap are resided will have much more erased/program cycles than any other blocks.</w:t>
-      </w:r>
-    </w:p>
-    <w:p>
-      <w:pPr>
-        <w:rPr>
-          <w:lang w:val="en-US"/>
-        </w:rPr>
-      </w:pPr>
-      <w:r>
-        <w:rPr>
-          <w:lang w:val="en-US"/>
-        </w:rPr>
-        <w:t xml:space="preserve">Below graph shows an example when using FAT file system (which uses some beginning blocks for storing file system metadata, </w:t>
+        <w:t xml:space="preserve"> file system that storage location is bound to a piece of data, log-structured file system make use of the entire storage for a circular log which is appended with every change made to the filesystem.</w:t>
+      </w:r>
+    </w:p>
+    <w:p>
+      <w:pPr>
+        <w:rPr>
+          <w:lang w:val="en-US"/>
+        </w:rPr>
+      </w:pPr>
+      <w:r>
+        <w:rPr>
+          <w:lang w:val="en-US"/>
+        </w:rPr>
+        <w:t xml:space="preserve">Unlike their block based </w:t>
+      </w:r>
+      <w:proofErr w:type="spellStart"/>
+      <w:r>
+        <w:rPr>
+          <w:lang w:val="en-US"/>
+        </w:rPr>
+        <w:t>coutnerpart</w:t>
+      </w:r>
+      <w:proofErr w:type="spellEnd"/>
+      <w:r>
+        <w:rPr>
+          <w:lang w:val="en-US"/>
+        </w:rPr>
+        <w:t xml:space="preserve">, which has </w:t>
       </w:r>
       <w:proofErr w:type="spellStart"/>
       <w:r>
@@ -6472,94 +6660,15 @@
         <w:rPr>
           <w:lang w:val="en-US"/>
         </w:rPr>
-        <w:t>-node table in this case) directly on a raw flash without wear leveling, which should always be avoided.</w:t>
-      </w:r>
-    </w:p>
-    <w:p>
-      <w:pPr>
-        <w:rPr>
-          <w:lang w:val="en-US"/>
-        </w:rPr>
-      </w:pPr>
-      <w:r>
-        <w:rPr>
-          <w:lang w:val="en-US"/>
-        </w:rPr>
-        <w:t>&lt;pic&gt;</w:t>
-      </w:r>
-    </w:p>
-    <w:p>
-      <w:pPr>
-        <w:rPr>
-          <w:lang w:val="en-US"/>
-        </w:rPr>
-      </w:pPr>
-      <w:r>
-        <w:rPr>
-          <w:lang w:val="en-US"/>
-        </w:rPr>
-        <w:t xml:space="preserve">To sum up, traditional file system is not a good solution to manage files on raw flash because of obvious reason, they were not designed to use with raw flashes. Therefore, new approaches need to be </w:t>
-      </w:r>
-      <w:proofErr w:type="gramStart"/>
-      <w:r>
-        <w:rPr>
-          <w:lang w:val="en-US"/>
-        </w:rPr>
-        <w:t>think</w:t>
-      </w:r>
-      <w:proofErr w:type="gramEnd"/>
-      <w:r>
-        <w:rPr>
-          <w:lang w:val="en-US"/>
-        </w:rPr>
-        <w:t xml:space="preserve"> of to tackle the natural characteristics of flash memory.</w:t>
-      </w:r>
-    </w:p>
-    <w:p>
-      <w:pPr>
-        <w:rPr>
-          <w:lang w:val="en-US"/>
-        </w:rPr>
-      </w:pPr>
-    </w:p>
-    <w:p>
-      <w:pPr>
-        <w:pStyle w:val="Heading1"/>
-        <w:rPr>
-          <w:lang w:val="en-US"/>
-        </w:rPr>
-      </w:pPr>
-      <w:bookmarkStart w:id="22" w:name="_Toc23007556"/>
-      <w:r>
-        <w:rPr>
-          <w:lang w:val="en-US"/>
-        </w:rPr>
-        <w:t>My FS</w:t>
-      </w:r>
-      <w:bookmarkEnd w:id="22"/>
-    </w:p>
-    <w:p>
-      <w:pPr>
-        <w:pStyle w:val="Heading2"/>
-      </w:pPr>
-      <w:bookmarkStart w:id="23" w:name="_Toc23007557"/>
-      <w:proofErr w:type="spellStart"/>
-      <w:r>
-        <w:t>SpinFS</w:t>
-      </w:r>
-      <w:proofErr w:type="spellEnd"/>
-      <w:r>
-        <w:t xml:space="preserve"> (</w:t>
-      </w:r>
-      <w:proofErr w:type="spellStart"/>
-      <w:r>
-        <w:t>abbr</w:t>
-      </w:r>
-      <w:proofErr w:type="spellEnd"/>
-      <w:r>
-        <w:t xml:space="preserve"> for SPI NOR File System)</w:t>
-      </w:r>
-      <w:bookmarkEnd w:id="23"/>
+        <w:t>-node blocks representing a file or directory scatter around the whole disk having an address pointer pointing to the blocks that have the actual data which also scatter around, this circular structure consists of multiple nodes, each representing a file or directory and the data inside it.</w:t>
+      </w:r>
+    </w:p>
+    <w:p>
+      <w:pPr>
+        <w:rPr>
+          <w:lang w:val="en-US"/>
+        </w:rPr>
+      </w:pPr>
     </w:p>
     <w:p>
       <w:pPr>
@@ -6568,126 +6677,14 @@
           <w:lang w:val="en-US"/>
         </w:rPr>
       </w:pPr>
-      <w:bookmarkStart w:id="24" w:name="_Toc23007558"/>
-      <w:r>
-        <w:rPr>
-          <w:lang w:val="en-US"/>
-        </w:rPr>
-        <w:t>Storage format</w:t>
+      <w:bookmarkStart w:id="24" w:name="_Toc23007559"/>
+      <w:r>
+        <w:rPr>
+          <w:lang w:val="en-US"/>
+        </w:rPr>
+        <w:t>Node data structure</w:t>
       </w:r>
       <w:bookmarkEnd w:id="24"/>
-    </w:p>
-    <w:p>
-      <w:pPr>
-        <w:rPr>
-          <w:lang w:val="en-US"/>
-        </w:rPr>
-      </w:pPr>
-      <w:proofErr w:type="spellStart"/>
-      <w:r>
-        <w:rPr>
-          <w:lang w:val="en-US"/>
-        </w:rPr>
-        <w:t>spinfs</w:t>
-      </w:r>
-      <w:proofErr w:type="spellEnd"/>
-      <w:r>
-        <w:rPr>
-          <w:lang w:val="en-US"/>
-        </w:rPr>
-        <w:t xml:space="preserve"> is a log-structured file system</w:t>
-      </w:r>
-    </w:p>
-    <w:p>
-      <w:pPr>
-        <w:rPr>
-          <w:lang w:val="en-US"/>
-        </w:rPr>
-      </w:pPr>
-      <w:r>
-        <w:rPr>
-          <w:lang w:val="en-US"/>
-        </w:rPr>
-        <w:t xml:space="preserve">Differentiate from traditional </w:t>
-      </w:r>
-      <w:proofErr w:type="gramStart"/>
-      <w:r>
-        <w:rPr>
-          <w:lang w:val="en-US"/>
-        </w:rPr>
-        <w:t>block based</w:t>
-      </w:r>
-      <w:proofErr w:type="gramEnd"/>
-      <w:r>
-        <w:rPr>
-          <w:lang w:val="en-US"/>
-        </w:rPr>
-        <w:t xml:space="preserve"> file system that storage location is bound to a piece of data, log-structured file system make use of the entire storage for a circular log which is appended with every change made to the filesystem.</w:t>
-      </w:r>
-    </w:p>
-    <w:p>
-      <w:pPr>
-        <w:rPr>
-          <w:lang w:val="en-US"/>
-        </w:rPr>
-      </w:pPr>
-      <w:r>
-        <w:rPr>
-          <w:lang w:val="en-US"/>
-        </w:rPr>
-        <w:t xml:space="preserve">Unlike their block based </w:t>
-      </w:r>
-      <w:proofErr w:type="spellStart"/>
-      <w:r>
-        <w:rPr>
-          <w:lang w:val="en-US"/>
-        </w:rPr>
-        <w:t>coutnerpart</w:t>
-      </w:r>
-      <w:proofErr w:type="spellEnd"/>
-      <w:r>
-        <w:rPr>
-          <w:lang w:val="en-US"/>
-        </w:rPr>
-        <w:t xml:space="preserve">, which has </w:t>
-      </w:r>
-      <w:proofErr w:type="spellStart"/>
-      <w:r>
-        <w:rPr>
-          <w:lang w:val="en-US"/>
-        </w:rPr>
-        <w:t>i</w:t>
-      </w:r>
-      <w:proofErr w:type="spellEnd"/>
-      <w:r>
-        <w:rPr>
-          <w:lang w:val="en-US"/>
-        </w:rPr>
-        <w:t>-node blocks representing a file or directory scatter around the whole disk having an address pointer pointing to the blocks that have the actual data which also scatter around, this circular structure consists of multiple nodes, each representing a file or directory and the data inside it.</w:t>
-      </w:r>
-    </w:p>
-    <w:p>
-      <w:pPr>
-        <w:rPr>
-          <w:lang w:val="en-US"/>
-        </w:rPr>
-      </w:pPr>
-    </w:p>
-    <w:p>
-      <w:pPr>
-        <w:pStyle w:val="Heading3"/>
-        <w:rPr>
-          <w:lang w:val="en-US"/>
-        </w:rPr>
-      </w:pPr>
-      <w:bookmarkStart w:id="25" w:name="_Toc23007559"/>
-      <w:r>
-        <w:rPr>
-          <w:lang w:val="en-US"/>
-        </w:rPr>
-        <w:t>Node data structure</w:t>
-      </w:r>
-      <w:bookmarkEnd w:id="25"/>
     </w:p>
     <w:p>
       <w:pPr>
@@ -7868,14 +7865,14 @@
           <w:lang w:val="en-US"/>
         </w:rPr>
       </w:pPr>
-      <w:bookmarkStart w:id="26" w:name="_Toc23007560"/>
+      <w:bookmarkStart w:id="25" w:name="_Toc23007560"/>
       <w:r>
         <w:rPr>
           <w:lang w:val="en-US"/>
         </w:rPr>
         <w:t>How it works</w:t>
       </w:r>
-      <w:bookmarkEnd w:id="26"/>
+      <w:bookmarkEnd w:id="25"/>
     </w:p>
     <w:p>
       <w:pPr>
@@ -8419,10 +8416,33 @@
       <w:pPr>
         <w:pStyle w:val="Heading2"/>
       </w:pPr>
-      <w:bookmarkStart w:id="27" w:name="_Toc23007561"/>
+      <w:bookmarkStart w:id="26" w:name="_Toc23007561"/>
       <w:r>
         <w:t>Operations example</w:t>
       </w:r>
+      <w:bookmarkEnd w:id="26"/>
+    </w:p>
+    <w:p>
+      <w:pPr>
+        <w:rPr>
+          <w:lang w:val="en-US"/>
+        </w:rPr>
+      </w:pPr>
+      <w:r>
+        <w:rPr>
+          <w:lang w:val="en-US"/>
+        </w:rPr>
+        <w:t xml:space="preserve">    </w:t>
+      </w:r>
+    </w:p>
+    <w:p>
+      <w:pPr>
+        <w:pStyle w:val="Heading2"/>
+      </w:pPr>
+      <w:bookmarkStart w:id="27" w:name="_Toc23007562"/>
+      <w:r>
+        <w:t>Garbage collection</w:t>
+      </w:r>
       <w:bookmarkEnd w:id="27"/>
     </w:p>
     <w:p>
@@ -8435,74 +8455,440 @@
         <w:rPr>
           <w:lang w:val="en-US"/>
         </w:rPr>
-        <w:t xml:space="preserve">    </w:t>
-      </w:r>
+        <w:t xml:space="preserve">head and tail store in Security Register, int32, so can store # slots, </w:t>
+      </w:r>
+    </w:p>
+    <w:p>
+      <w:pPr>
+        <w:rPr>
+          <w:lang w:val="en-US"/>
+        </w:rPr>
+      </w:pPr>
+      <w:r>
+        <w:rPr>
+          <w:lang w:val="en-US"/>
+        </w:rPr>
+        <w:t>At the point when the system is out of space due to continuous writes of new data, it needs to start reclaiming the dirty space which is the result of obsoleted and deleted nodes.</w:t>
+      </w:r>
+      <w:r>
+        <w:rPr>
+          <w:lang w:val="en-US"/>
+        </w:rPr>
+        <w:t xml:space="preserve"> </w:t>
+      </w:r>
+      <w:r>
+        <w:rPr>
+          <w:lang w:val="en-US"/>
+        </w:rPr>
+        <w:t>To assist this reclaiming operation, t</w:t>
+      </w:r>
+      <w:r>
+        <w:rPr>
+          <w:lang w:val="en-US"/>
+        </w:rPr>
+        <w:t>he file system always keeps track of physical offset</w:t>
+      </w:r>
+      <w:r>
+        <w:rPr>
+          <w:lang w:val="en-US"/>
+        </w:rPr>
+        <w:t>s in flash media</w:t>
+      </w:r>
+      <w:r>
+        <w:rPr>
+          <w:lang w:val="en-US"/>
+        </w:rPr>
+        <w:t xml:space="preserve"> of the oldest node and the next erased address for a new node</w:t>
+      </w:r>
+      <w:r>
+        <w:rPr>
+          <w:lang w:val="en-US"/>
+        </w:rPr>
+        <w:t>, these address offsets are</w:t>
+      </w:r>
+      <w:r>
+        <w:rPr>
+          <w:lang w:val="en-US"/>
+        </w:rPr>
+        <w:t xml:space="preserve"> called head and tail respectively</w:t>
+      </w:r>
+      <w:r>
+        <w:rPr>
+          <w:lang w:val="en-US"/>
+        </w:rPr>
+        <w:t xml:space="preserve">. </w:t>
+      </w:r>
+      <w:r>
+        <w:rPr>
+          <w:lang w:val="en-US"/>
+        </w:rPr>
+        <w:t xml:space="preserve">In a </w:t>
+      </w:r>
+      <w:r>
+        <w:rPr>
+          <w:lang w:val="en-US"/>
+        </w:rPr>
+        <w:t xml:space="preserve">filesystem that this cleaning process has never been </w:t>
+      </w:r>
+      <w:r>
+        <w:rPr>
+          <w:lang w:val="en-US"/>
+        </w:rPr>
+        <w:t>triggered, the head will stay at the very beginning of the flash, whereas the tail is reaching the last available address.</w:t>
+      </w:r>
+    </w:p>
+    <w:p>
+      <w:pPr>
+        <w:rPr>
+          <w:lang w:val="en-US"/>
+        </w:rPr>
+      </w:pPr>
+      <w:r>
+        <w:rPr>
+          <w:lang w:val="en-US"/>
+        </w:rPr>
+        <w:t>(Should the following paragraph be in Testing Hardware section)</w:t>
+      </w:r>
+    </w:p>
+    <w:p>
+      <w:pPr>
+        <w:rPr>
+          <w:lang w:val="en-US"/>
+        </w:rPr>
+      </w:pPr>
+      <w:r>
+        <w:rPr>
+          <w:lang w:val="en-US"/>
+        </w:rPr>
+        <w:t xml:space="preserve">During practical work of this project, the test flash chip model has feature called Security Registers, which are small separate memory regions aside from the main memory region consisting of only 256 Bytes, and two of these registers are chosen solely for the purpose of storing the head and tail pointers’ values. In </w:t>
+      </w:r>
+      <w:proofErr w:type="spellStart"/>
+      <w:r>
+        <w:rPr>
+          <w:lang w:val="en-US"/>
+        </w:rPr>
+        <w:t>spinfs</w:t>
+      </w:r>
+      <w:proofErr w:type="spellEnd"/>
+      <w:r>
+        <w:rPr>
+          <w:lang w:val="en-US"/>
+        </w:rPr>
+        <w:t xml:space="preserve">, head and tail are 32-bit unsigned integer, thus each Security Register can store 64 values for them and will be updated according to each write to main memory region. This means any new node written to the end of the flash will also write a new value for both head and tail in Security Registers 1 and 2. When all 64 slots has been used, </w:t>
+      </w:r>
+      <w:proofErr w:type="spellStart"/>
+      <w:r>
+        <w:rPr>
+          <w:lang w:val="en-US"/>
+        </w:rPr>
+        <w:t>spinfs</w:t>
+      </w:r>
+      <w:proofErr w:type="spellEnd"/>
+      <w:r>
+        <w:rPr>
+          <w:lang w:val="en-US"/>
+        </w:rPr>
+        <w:t xml:space="preserve"> simply erased these two registers and start writing new head and tail values from the beginning. The search for correct, or most recent, head and tail values in Security Registers is straightforward since the registers can be read backward from the end and the first non-erased value, not 0xFFFFFFFF, is the wanted one.</w:t>
+      </w:r>
+    </w:p>
+    <w:p>
+      <w:pPr>
+        <w:rPr>
+          <w:lang w:val="en-US"/>
+        </w:rPr>
+      </w:pPr>
+      <w:r>
+        <w:rPr>
+          <w:lang w:val="en-US"/>
+        </w:rPr>
+        <w:t>Each time garbage collection code is executed, the objective is to erase the first flash block pointed by head.</w:t>
+      </w:r>
+      <w:r>
+        <w:rPr>
+          <w:lang w:val="en-US"/>
+        </w:rPr>
+        <w:t xml:space="preserve"> </w:t>
+      </w:r>
+      <w:r>
+        <w:rPr>
+          <w:lang w:val="en-US"/>
+        </w:rPr>
+        <w:t>T</w:t>
+      </w:r>
+      <w:bookmarkStart w:id="28" w:name="_GoBack"/>
+      <w:bookmarkEnd w:id="28"/>
+      <w:r>
+        <w:rPr>
+          <w:lang w:val="en-US"/>
+        </w:rPr>
+        <w:t>he operation will begin by iterat</w:t>
+      </w:r>
+      <w:r>
+        <w:rPr>
+          <w:lang w:val="en-US"/>
+        </w:rPr>
+        <w:t>ing</w:t>
+      </w:r>
+      <w:r>
+        <w:rPr>
+          <w:lang w:val="en-US"/>
+        </w:rPr>
+        <w:t xml:space="preserve"> head </w:t>
+      </w:r>
+      <w:r>
+        <w:rPr>
+          <w:lang w:val="en-US"/>
+        </w:rPr>
+        <w:t xml:space="preserve">toward tail in natural direction </w:t>
+      </w:r>
+      <w:r>
+        <w:rPr>
+          <w:lang w:val="en-US"/>
+        </w:rPr>
+        <w:t xml:space="preserve">over each node </w:t>
+      </w:r>
+      <w:r>
+        <w:rPr>
+          <w:lang w:val="en-US"/>
+        </w:rPr>
+        <w:t>and examine whether the pointing node is obsolete or valid. In case the node i</w:t>
+      </w:r>
+      <w:r>
+        <w:rPr>
+          <w:lang w:val="en-US"/>
+        </w:rPr>
+        <w:t xml:space="preserve">s obsoleted by a later version written with the same </w:t>
+      </w:r>
+      <w:proofErr w:type="spellStart"/>
+      <w:r>
+        <w:rPr>
+          <w:lang w:val="en-US"/>
+        </w:rPr>
+        <w:t>i</w:t>
+      </w:r>
+      <w:proofErr w:type="spellEnd"/>
+      <w:r>
+        <w:rPr>
+          <w:lang w:val="en-US"/>
+        </w:rPr>
+        <w:t>-node number or it is marked with a deleted flag with zero sized data part, it will be skipped, and the head moves on to the next node.</w:t>
+      </w:r>
+    </w:p>
+    <w:p>
+      <w:pPr>
+        <w:rPr>
+          <w:lang w:val="en-US"/>
+        </w:rPr>
+      </w:pPr>
+      <w:r>
+        <w:rPr>
+          <w:lang w:val="en-US"/>
+        </w:rPr>
+        <w:t xml:space="preserve">On the other hand, when the node is still valid, meaning that </w:t>
+      </w:r>
+      <w:r>
+        <w:rPr>
+          <w:lang w:val="en-US"/>
+        </w:rPr>
+        <w:t xml:space="preserve">it has the latest version of a still-in-use file, the whole node will be copied </w:t>
+      </w:r>
+      <w:r>
+        <w:rPr>
+          <w:lang w:val="en-US"/>
+        </w:rPr>
+        <w:t xml:space="preserve">to the tail of the log by writing an exact </w:t>
+      </w:r>
+      <w:r>
+        <w:rPr>
+          <w:lang w:val="en-US"/>
+        </w:rPr>
+        <w:lastRenderedPageBreak/>
+        <w:t>same node just with bigger version number, hence rendering the current node to obsolete and the head continues iterating.</w:t>
+      </w:r>
+    </w:p>
+    <w:p>
+      <w:pPr>
+        <w:rPr>
+          <w:lang w:val="en-US"/>
+        </w:rPr>
+      </w:pPr>
+      <w:r>
+        <w:rPr>
+          <w:lang w:val="en-US"/>
+        </w:rPr>
+        <w:t>Once the head has been progressed to the next erased block boundary of the flash, all nodes in the previous block should not be relevant to the filesystem anymore and it is safe to erase that block without losing any data. As a result, the amount of free space in the flash</w:t>
+      </w:r>
+      <w:r>
+        <w:rPr>
+          <w:lang w:val="en-US"/>
+        </w:rPr>
+        <w:t xml:space="preserve">, indicating by number of bytes counting from the tail address to </w:t>
+      </w:r>
+      <w:r>
+        <w:rPr>
+          <w:lang w:val="en-US"/>
+        </w:rPr>
+        <w:t>the head address,</w:t>
+      </w:r>
+      <w:r>
+        <w:rPr>
+          <w:lang w:val="en-US"/>
+        </w:rPr>
+        <w:t xml:space="preserve"> increase</w:t>
+      </w:r>
+      <w:r>
+        <w:rPr>
+          <w:lang w:val="en-US"/>
+        </w:rPr>
+        <w:t>s by an erased block size.</w:t>
+      </w:r>
+      <w:r>
+        <w:rPr>
+          <w:lang w:val="en-US"/>
+        </w:rPr>
+        <w:t xml:space="preserve"> In instance </w:t>
+      </w:r>
+      <w:r>
+        <w:rPr>
+          <w:lang w:val="en-US"/>
+        </w:rPr>
+        <w:t>of</w:t>
+      </w:r>
+      <w:r>
+        <w:rPr>
+          <w:lang w:val="en-US"/>
+        </w:rPr>
+        <w:t xml:space="preserve"> </w:t>
+      </w:r>
+      <w:r>
+        <w:rPr>
+          <w:lang w:val="en-US"/>
+        </w:rPr>
+        <w:t xml:space="preserve">insufficient </w:t>
+      </w:r>
+      <w:r>
+        <w:rPr>
+          <w:lang w:val="en-US"/>
+        </w:rPr>
+        <w:t>dirty space to have size of one erased block when added together, garbage collection process will return error.</w:t>
+      </w:r>
+    </w:p>
+    <w:p>
+      <w:pPr>
+        <w:rPr>
+          <w:lang w:val="en-US"/>
+        </w:rPr>
+      </w:pPr>
     </w:p>
     <w:p>
       <w:pPr>
         <w:pStyle w:val="Heading2"/>
       </w:pPr>
-      <w:bookmarkStart w:id="28" w:name="_Toc23007562"/>
-      <w:r>
-        <w:t>Garbage collection</w:t>
-      </w:r>
-      <w:bookmarkEnd w:id="28"/>
-    </w:p>
-    <w:p>
-      <w:pPr>
-        <w:rPr>
-          <w:lang w:val="en-US"/>
-        </w:rPr>
-      </w:pPr>
-      <w:r>
-        <w:rPr>
-          <w:lang w:val="en-US"/>
-        </w:rPr>
-        <w:t xml:space="preserve">head and tail store in Security Register, int32, so can store # slots, </w:t>
-      </w:r>
-    </w:p>
-    <w:p>
-      <w:pPr>
-        <w:rPr>
-          <w:lang w:val="en-US"/>
-        </w:rPr>
-      </w:pPr>
-      <w:r>
-        <w:rPr>
-          <w:lang w:val="en-US"/>
-        </w:rPr>
-        <w:t>At the point when the system is out of space due to continuous writes of new data, it needs to start reclaiming the dirty space which is the result of obsoleted and deleted nodes.</w:t>
-      </w:r>
-    </w:p>
-    <w:p>
-      <w:pPr>
-        <w:rPr>
-          <w:lang w:val="en-US"/>
-        </w:rPr>
-      </w:pPr>
-      <w:r>
-        <w:rPr>
-          <w:lang w:val="en-US"/>
-        </w:rPr>
-        <w:t xml:space="preserve">    </w:t>
-      </w:r>
-    </w:p>
-    <w:p>
-      <w:pPr>
-        <w:rPr>
-          <w:lang w:val="en-US"/>
-        </w:rPr>
-      </w:pPr>
+      <w:bookmarkStart w:id="29" w:name="_Toc23007563"/>
+      <w:r>
+        <w:t>Implementation into FUSE lib</w:t>
+      </w:r>
+      <w:bookmarkEnd w:id="29"/>
+    </w:p>
+    <w:p>
+      <w:pPr>
+        <w:rPr>
+          <w:lang w:val="en-US"/>
+        </w:rPr>
+      </w:pPr>
+    </w:p>
+    <w:p>
+      <w:pPr>
+        <w:pStyle w:val="Heading1"/>
+        <w:rPr>
+          <w:lang w:val="en-US"/>
+        </w:rPr>
+      </w:pPr>
+      <w:bookmarkStart w:id="30" w:name="_Toc23007564"/>
+      <w:r>
+        <w:rPr>
+          <w:lang w:val="en-US"/>
+        </w:rPr>
+        <w:t>Testing result</w:t>
+      </w:r>
+      <w:bookmarkEnd w:id="30"/>
     </w:p>
     <w:p>
       <w:pPr>
         <w:pStyle w:val="Heading2"/>
       </w:pPr>
-      <w:bookmarkStart w:id="29" w:name="_Toc23007563"/>
-      <w:r>
-        <w:t>Implementation into FUSE lib</w:t>
-      </w:r>
-      <w:bookmarkEnd w:id="29"/>
+      <w:bookmarkStart w:id="31" w:name="_Toc23007565"/>
+      <w:r>
+        <w:t>Hardware in use</w:t>
+      </w:r>
+      <w:bookmarkEnd w:id="31"/>
+    </w:p>
+    <w:p>
+      <w:pPr>
+        <w:rPr>
+          <w:lang w:val="en-US"/>
+        </w:rPr>
+      </w:pPr>
+      <w:r>
+        <w:rPr>
+          <w:lang w:val="en-US"/>
+        </w:rPr>
+        <w:t>Raspberry Pi as host running Linux as OS</w:t>
+      </w:r>
+    </w:p>
+    <w:p>
+      <w:pPr>
+        <w:rPr>
+          <w:lang w:val="en-US"/>
+        </w:rPr>
+      </w:pPr>
+    </w:p>
+    <w:p>
+      <w:pPr>
+        <w:rPr>
+          <w:lang w:val="en-US"/>
+        </w:rPr>
+      </w:pPr>
+      <w:r>
+        <w:rPr>
+          <w:lang w:val="en-US"/>
+        </w:rPr>
+        <w:t>NOR Flash IC S25FL164K controlled over SPI communication.</w:t>
+      </w:r>
+    </w:p>
+    <w:p>
+      <w:pPr>
+        <w:rPr>
+          <w:lang w:val="en-US"/>
+        </w:rPr>
+      </w:pPr>
+      <w:r>
+        <w:rPr>
+          <w:lang w:val="en-US"/>
+        </w:rPr>
+        <w:t>The programming page size is 256 bytes, smallest unit erased size is a page of 4KiB</w:t>
+      </w:r>
+    </w:p>
+    <w:p>
+      <w:pPr>
+        <w:rPr>
+          <w:lang w:val="en-US"/>
+        </w:rPr>
+      </w:pPr>
+    </w:p>
+    <w:p>
+      <w:pPr>
+        <w:rPr>
+          <w:lang w:val="en-US"/>
+        </w:rPr>
+      </w:pPr>
+    </w:p>
+    <w:p>
+      <w:pPr>
+        <w:rPr>
+          <w:lang w:val="en-US"/>
+        </w:rPr>
+      </w:pPr>
     </w:p>
     <w:p>
       <w:pPr>
@@ -8518,151 +8904,52 @@
           <w:lang w:val="en-US"/>
         </w:rPr>
       </w:pPr>
-      <w:bookmarkStart w:id="30" w:name="_Toc23007564"/>
-      <w:r>
-        <w:rPr>
-          <w:lang w:val="en-US"/>
-        </w:rPr>
-        <w:t>Testing result</w:t>
-      </w:r>
-      <w:bookmarkEnd w:id="30"/>
+      <w:bookmarkStart w:id="32" w:name="_Toc23007566"/>
+      <w:r>
+        <w:rPr>
+          <w:lang w:val="en-US"/>
+        </w:rPr>
+        <w:t>Conclusion</w:t>
+      </w:r>
+      <w:bookmarkEnd w:id="32"/>
     </w:p>
     <w:p>
       <w:pPr>
         <w:pStyle w:val="Heading2"/>
       </w:pPr>
-      <w:bookmarkStart w:id="31" w:name="_Toc23007565"/>
-      <w:r>
-        <w:t>Hardware in use</w:t>
-      </w:r>
-      <w:bookmarkEnd w:id="31"/>
-    </w:p>
-    <w:p>
-      <w:pPr>
-        <w:rPr>
-          <w:lang w:val="en-US"/>
-        </w:rPr>
-      </w:pPr>
-      <w:r>
-        <w:rPr>
-          <w:lang w:val="en-US"/>
-        </w:rPr>
-        <w:t>Raspberry Pi as host running Linux as OS</w:t>
-      </w:r>
-    </w:p>
-    <w:p>
-      <w:pPr>
-        <w:rPr>
-          <w:lang w:val="en-US"/>
-        </w:rPr>
-      </w:pPr>
-    </w:p>
-    <w:p>
-      <w:pPr>
-        <w:rPr>
-          <w:lang w:val="en-US"/>
-        </w:rPr>
-      </w:pPr>
-      <w:r>
-        <w:rPr>
-          <w:lang w:val="en-US"/>
-        </w:rPr>
-        <w:t>NOR Flash IC S25FL164K controlled over SPI communication.</w:t>
-      </w:r>
-    </w:p>
-    <w:p>
-      <w:pPr>
-        <w:rPr>
-          <w:lang w:val="en-US"/>
-        </w:rPr>
-      </w:pPr>
-      <w:r>
-        <w:rPr>
-          <w:lang w:val="en-US"/>
-        </w:rPr>
-        <w:t>The programming page size is 256 bytes, smallest unit erased size is a page of 4KiB</w:t>
-      </w:r>
-    </w:p>
-    <w:p>
-      <w:pPr>
-        <w:rPr>
-          <w:lang w:val="en-US"/>
-        </w:rPr>
-      </w:pPr>
-    </w:p>
-    <w:p>
-      <w:pPr>
-        <w:rPr>
-          <w:lang w:val="en-US"/>
-        </w:rPr>
-      </w:pPr>
-    </w:p>
-    <w:p>
-      <w:pPr>
-        <w:rPr>
-          <w:lang w:val="en-US"/>
-        </w:rPr>
-      </w:pPr>
-    </w:p>
-    <w:p>
-      <w:pPr>
-        <w:rPr>
-          <w:lang w:val="en-US"/>
-        </w:rPr>
-      </w:pPr>
-    </w:p>
-    <w:p>
-      <w:pPr>
-        <w:pStyle w:val="Heading1"/>
-        <w:rPr>
-          <w:lang w:val="en-US"/>
-        </w:rPr>
-      </w:pPr>
-      <w:bookmarkStart w:id="32" w:name="_Toc23007566"/>
-      <w:r>
-        <w:rPr>
-          <w:lang w:val="en-US"/>
-        </w:rPr>
-        <w:t>Conclusion</w:t>
-      </w:r>
-      <w:bookmarkEnd w:id="32"/>
+      <w:bookmarkStart w:id="33" w:name="_Toc23007567"/>
+      <w:r>
+        <w:t>Limitation of current design</w:t>
+      </w:r>
+      <w:bookmarkEnd w:id="33"/>
+    </w:p>
+    <w:p>
+      <w:pPr>
+        <w:rPr>
+          <w:lang w:val="en-US"/>
+        </w:rPr>
+      </w:pPr>
+      <w:r>
+        <w:rPr>
+          <w:lang w:val="en-US"/>
+        </w:rPr>
+        <w:t>write to flash every update</w:t>
+      </w:r>
+    </w:p>
+    <w:p>
+      <w:pPr>
+        <w:rPr>
+          <w:lang w:val="en-US"/>
+        </w:rPr>
+      </w:pPr>
     </w:p>
     <w:p>
       <w:pPr>
         <w:pStyle w:val="Heading2"/>
       </w:pPr>
-      <w:bookmarkStart w:id="33" w:name="_Toc23007567"/>
-      <w:r>
-        <w:t>Limitation of current design</w:t>
-      </w:r>
-      <w:bookmarkEnd w:id="33"/>
-    </w:p>
-    <w:p>
-      <w:pPr>
-        <w:rPr>
-          <w:lang w:val="en-US"/>
-        </w:rPr>
-      </w:pPr>
-      <w:r>
-        <w:rPr>
-          <w:lang w:val="en-US"/>
-        </w:rPr>
-        <w:t>write to flash every update</w:t>
-      </w:r>
-    </w:p>
-    <w:p>
-      <w:pPr>
-        <w:rPr>
-          <w:lang w:val="en-US"/>
-        </w:rPr>
-      </w:pPr>
-    </w:p>
-    <w:p>
-      <w:pPr>
-        <w:pStyle w:val="Heading2"/>
-      </w:pPr>
       <w:bookmarkStart w:id="34" w:name="_Toc23007568"/>
       <w:r>
+        <w:lastRenderedPageBreak/>
         <w:t>Further development</w:t>
       </w:r>
       <w:bookmarkEnd w:id="34"/>
@@ -9027,7 +9314,7 @@
                   </a:prstGeom>
                   <a:extLst>
                     <a:ext uri="{FAA26D3D-D897-4be2-8F04-BA451C77F1D7}">
-                      <ma14:placeholderFlag xmlns="" xmlns:mo="http://schemas.microsoft.com/office/mac/office/2008/main" xmlns:mv="urn:schemas-microsoft-com:mac:vml" xmlns:o="urn:schemas-microsoft-com:office:office" xmlns:v="urn:schemas-microsoft-com:vml" xmlns:w10="urn:schemas-microsoft-com:office:word" xmlns:w="http://schemas.openxmlformats.org/wordprocessingml/2006/main" xmlns:ma14="http://schemas.microsoft.com/office/mac/drawingml/2011/main"/>
+                      <ma14:placeholderFlag xmlns:ma14="http://schemas.microsoft.com/office/mac/drawingml/2011/main" xmlns:w="http://schemas.openxmlformats.org/wordprocessingml/2006/main" xmlns:w10="urn:schemas-microsoft-com:office:word" xmlns:v="urn:schemas-microsoft-com:vml" xmlns:o="urn:schemas-microsoft-com:office:office" xmlns:mv="urn:schemas-microsoft-com:mac:vml" xmlns:mo="http://schemas.microsoft.com/office/mac/office/2008/main" xmlns=""/>
                     </a:ext>
                   </a:extLst>
                 </pic:spPr>
@@ -9125,7 +9412,7 @@
                   </a:prstGeom>
                   <a:extLst>
                     <a:ext uri="{FAA26D3D-D897-4be2-8F04-BA451C77F1D7}">
-                      <ma14:placeholderFlag xmlns="" xmlns:mo="http://schemas.microsoft.com/office/mac/office/2008/main" xmlns:mv="urn:schemas-microsoft-com:mac:vml" xmlns:o="urn:schemas-microsoft-com:office:office" xmlns:v="urn:schemas-microsoft-com:vml" xmlns:w10="urn:schemas-microsoft-com:office:word" xmlns:w="http://schemas.openxmlformats.org/wordprocessingml/2006/main" xmlns:ma14="http://schemas.microsoft.com/office/mac/drawingml/2011/main"/>
+                      <ma14:placeholderFlag xmlns:ma14="http://schemas.microsoft.com/office/mac/drawingml/2011/main" xmlns:w="http://schemas.openxmlformats.org/wordprocessingml/2006/main" xmlns:w10="urn:schemas-microsoft-com:office:word" xmlns:v="urn:schemas-microsoft-com:vml" xmlns:o="urn:schemas-microsoft-com:office:office" xmlns:mv="urn:schemas-microsoft-com:mac:vml" xmlns:mo="http://schemas.microsoft.com/office/mac/office/2008/main" xmlns=""/>
                     </a:ext>
                   </a:extLst>
                 </pic:spPr>
@@ -9244,7 +9531,7 @@
                   </a:prstGeom>
                   <a:extLst>
                     <a:ext uri="{FAA26D3D-D897-4be2-8F04-BA451C77F1D7}">
-                      <ma14:placeholderFlag xmlns="" xmlns:mo="http://schemas.microsoft.com/office/mac/office/2008/main" xmlns:mv="urn:schemas-microsoft-com:mac:vml" xmlns:o="urn:schemas-microsoft-com:office:office" xmlns:v="urn:schemas-microsoft-com:vml" xmlns:w10="urn:schemas-microsoft-com:office:word" xmlns:w="http://schemas.openxmlformats.org/wordprocessingml/2006/main" xmlns:ma14="http://schemas.microsoft.com/office/mac/drawingml/2011/main"/>
+                      <ma14:placeholderFlag xmlns:ma14="http://schemas.microsoft.com/office/mac/drawingml/2011/main" xmlns:w="http://schemas.openxmlformats.org/wordprocessingml/2006/main" xmlns:w10="urn:schemas-microsoft-com:office:word" xmlns:v="urn:schemas-microsoft-com:vml" xmlns:o="urn:schemas-microsoft-com:office:office" xmlns:mv="urn:schemas-microsoft-com:mac:vml" xmlns:mo="http://schemas.microsoft.com/office/mac/office/2008/main" xmlns=""/>
                     </a:ext>
                   </a:extLst>
                 </pic:spPr>
@@ -9369,7 +9656,7 @@
                   </a:prstGeom>
                   <a:extLst>
                     <a:ext uri="{FAA26D3D-D897-4be2-8F04-BA451C77F1D7}">
-                      <ma14:placeholderFlag xmlns="" xmlns:mo="http://schemas.microsoft.com/office/mac/office/2008/main" xmlns:mv="urn:schemas-microsoft-com:mac:vml" xmlns:o="urn:schemas-microsoft-com:office:office" xmlns:v="urn:schemas-microsoft-com:vml" xmlns:w10="urn:schemas-microsoft-com:office:word" xmlns:w="http://schemas.openxmlformats.org/wordprocessingml/2006/main" xmlns:ma14="http://schemas.microsoft.com/office/mac/drawingml/2011/main"/>
+                      <ma14:placeholderFlag xmlns:ma14="http://schemas.microsoft.com/office/mac/drawingml/2011/main" xmlns:w="http://schemas.openxmlformats.org/wordprocessingml/2006/main" xmlns:w10="urn:schemas-microsoft-com:office:word" xmlns:v="urn:schemas-microsoft-com:vml" xmlns:o="urn:schemas-microsoft-com:office:office" xmlns:mv="urn:schemas-microsoft-com:mac:vml" xmlns:mo="http://schemas.microsoft.com/office/mac/office/2008/main" xmlns=""/>
                     </a:ext>
                   </a:extLst>
                 </pic:spPr>
@@ -9425,7 +9712,10 @@
               <w:jc w:val="right"/>
             </w:pPr>
             <w:r>
-              <w:t>Appendix 1</w:t>
+              <w:t xml:space="preserve">Appendix </w:t>
+            </w:r>
+            <w:r>
+              <w:t>1</w:t>
             </w:r>
           </w:p>
           <w:p>
@@ -9463,27 +9753,14 @@
               </w:rPr>
               <w:t xml:space="preserve"> (</w:t>
             </w:r>
-            <w:r>
-              <w:fldChar w:fldCharType="begin"/>
-            </w:r>
-            <w:r>
-              <w:instrText xml:space="preserve"> SECTIONPAGES  \* Arabic  \* MERGEFORMAT </w:instrText>
-            </w:r>
-            <w:r>
-              <w:fldChar w:fldCharType="separate"/>
-            </w:r>
-            <w:r>
-              <w:rPr>
-                <w:noProof/>
-              </w:rPr>
-              <w:t>1</w:t>
-            </w:r>
-            <w:r>
-              <w:rPr>
-                <w:noProof/>
-              </w:rPr>
-              <w:fldChar w:fldCharType="end"/>
-            </w:r>
+            <w:fldSimple w:instr=" SECTIONPAGES  \* Arabic  \* MERGEFORMAT ">
+              <w:r>
+                <w:rPr>
+                  <w:noProof/>
+                </w:rPr>
+                <w:t>1</w:t>
+              </w:r>
+            </w:fldSimple>
             <w:r>
               <w:rPr>
                 <w:noProof/>
@@ -9558,27 +9835,14 @@
           </w:rPr>
           <w:t xml:space="preserve"> (</w:t>
         </w:r>
-        <w:r>
-          <w:fldChar w:fldCharType="begin"/>
-        </w:r>
-        <w:r>
-          <w:instrText xml:space="preserve"> SECTIONPAGES  \* Arabic  \* MERGEFORMAT </w:instrText>
-        </w:r>
-        <w:r>
-          <w:fldChar w:fldCharType="separate"/>
-        </w:r>
-        <w:r>
-          <w:rPr>
-            <w:noProof/>
-          </w:rPr>
-          <w:t>1</w:t>
-        </w:r>
-        <w:r>
-          <w:rPr>
-            <w:noProof/>
-          </w:rPr>
-          <w:fldChar w:fldCharType="end"/>
-        </w:r>
+        <w:fldSimple w:instr=" SECTIONPAGES  \* Arabic  \* MERGEFORMAT ">
+          <w:r>
+            <w:rPr>
+              <w:noProof/>
+            </w:rPr>
+            <w:t>1</w:t>
+          </w:r>
+        </w:fldSimple>
         <w:r>
           <w:rPr>
             <w:noProof/>
@@ -9613,10 +9877,7 @@
           <w:jc w:val="right"/>
         </w:pPr>
         <w:r>
-          <w:t>Appendix</w:t>
-        </w:r>
-        <w:r>
-          <w:t xml:space="preserve"> </w:t>
+          <w:t xml:space="preserve">Appendix </w:t>
         </w:r>
         <w:r>
           <w:t>3</w:t>
@@ -10726,8 +10987,11 @@
     <w:lsdException w:name="Table 3D effects 3" w:semiHidden="1" w:unhideWhenUsed="1"/>
     <w:lsdException w:name="Table Contemporary" w:semiHidden="1" w:unhideWhenUsed="1"/>
     <w:lsdException w:name="Table Elegant" w:semiHidden="1" w:unhideWhenUsed="1"/>
+    <w:lsdException w:name="Table Professional" w:semiHidden="1" w:unhideWhenUsed="1"/>
     <w:lsdException w:name="Table Subtle 1" w:semiHidden="1" w:unhideWhenUsed="1"/>
     <w:lsdException w:name="Table Subtle 2" w:semiHidden="1" w:unhideWhenUsed="1"/>
+    <w:lsdException w:name="Table Web 1" w:semiHidden="1" w:unhideWhenUsed="1"/>
+    <w:lsdException w:name="Table Web 2" w:semiHidden="1" w:unhideWhenUsed="1"/>
     <w:lsdException w:name="Table Web 3" w:semiHidden="1" w:unhideWhenUsed="1"/>
     <w:lsdException w:name="Balloon Text" w:semiHidden="1" w:unhideWhenUsed="1"/>
     <w:lsdException w:name="Table Theme" w:semiHidden="1" w:unhideWhenUsed="1"/>
@@ -11208,6 +11472,7 @@
   <w:style w:type="character" w:default="1" w:styleId="DefaultParagraphFont">
     <w:name w:val="Default Paragraph Font"/>
     <w:uiPriority w:val="1"/>
+    <w:semiHidden/>
     <w:unhideWhenUsed/>
   </w:style>
   <w:style w:type="table" w:default="1" w:styleId="TableNormal">
@@ -12348,7 +12613,7 @@
 </file>
 
 <file path=customXml/itemProps1.xml><?xml version="1.0" encoding="utf-8"?>
-<ds:datastoreItem xmlns:ds="http://schemas.openxmlformats.org/officeDocument/2006/customXml" ds:itemID="{4E879023-962D-4F93-838E-57CA91DB955E}">
+<ds:datastoreItem xmlns:ds="http://schemas.openxmlformats.org/officeDocument/2006/customXml" ds:itemID="{E9FD5D9F-04D8-4152-9345-488CB53B16E9}">
   <ds:schemaRefs>
     <ds:schemaRef ds:uri="http://schemas.openxmlformats.org/officeDocument/2006/bibliography"/>
   </ds:schemaRefs>

</xml_diff>

<commit_message>
docs/Thesis-template.docx: Add Hardware in use section
</commit_message>
<xml_diff>
--- a/docs/Thesis-template.docx
+++ b/docs/Thesis-template.docx
@@ -6042,21 +6042,7 @@
         <w:rPr>
           <w:lang w:val="en-US"/>
         </w:rPr>
-        <w:t xml:space="preserve">A </w:t>
-      </w:r>
-      <w:proofErr w:type="gramStart"/>
-      <w:r>
-        <w:rPr>
-          <w:lang w:val="en-US"/>
-        </w:rPr>
-        <w:t>flash memory devices</w:t>
-      </w:r>
-      <w:proofErr w:type="gramEnd"/>
-      <w:r>
-        <w:rPr>
-          <w:lang w:val="en-US"/>
-        </w:rPr>
-        <w:t xml:space="preserve"> has all the data encoded as a bunch of charges on these floating gates.</w:t>
+        <w:t>A flash memory device has all the data encoded as a bunch of charges on these floating gates.</w:t>
       </w:r>
     </w:p>
     <w:p>
@@ -8416,11 +8402,348 @@
       <w:pPr>
         <w:pStyle w:val="Heading2"/>
       </w:pPr>
-      <w:bookmarkStart w:id="26" w:name="_Toc23007561"/>
+      <w:bookmarkStart w:id="26" w:name="_Toc23007562"/>
+      <w:r>
+        <w:t>Garbage collection</w:t>
+      </w:r>
+      <w:bookmarkEnd w:id="26"/>
+    </w:p>
+    <w:p>
+      <w:pPr>
+        <w:rPr>
+          <w:lang w:val="en-US"/>
+        </w:rPr>
+      </w:pPr>
+      <w:r>
+        <w:rPr>
+          <w:lang w:val="en-US"/>
+        </w:rPr>
+        <w:t xml:space="preserve">head and tail store in Security Register, int32, so can store # slots, </w:t>
+      </w:r>
+    </w:p>
+    <w:p>
+      <w:pPr>
+        <w:rPr>
+          <w:lang w:val="en-US"/>
+        </w:rPr>
+      </w:pPr>
+      <w:r>
+        <w:rPr>
+          <w:lang w:val="en-US"/>
+        </w:rPr>
+        <w:t>At the point when the system is out of space due to continuous writes of new data, it needs to start reclaiming the dirty space which is the result of obsoleted and deleted nodes.</w:t>
+      </w:r>
+      <w:r>
+        <w:rPr>
+          <w:lang w:val="en-US"/>
+        </w:rPr>
+        <w:t xml:space="preserve"> </w:t>
+      </w:r>
+      <w:r>
+        <w:rPr>
+          <w:lang w:val="en-US"/>
+        </w:rPr>
+        <w:t>To assist this reclaiming operation, t</w:t>
+      </w:r>
+      <w:r>
+        <w:rPr>
+          <w:lang w:val="en-US"/>
+        </w:rPr>
+        <w:t>he file system always keeps track of physical offset</w:t>
+      </w:r>
+      <w:r>
+        <w:rPr>
+          <w:lang w:val="en-US"/>
+        </w:rPr>
+        <w:t>s in flash media</w:t>
+      </w:r>
+      <w:r>
+        <w:rPr>
+          <w:lang w:val="en-US"/>
+        </w:rPr>
+        <w:t xml:space="preserve"> of the oldest node and the next erased address for a new node</w:t>
+      </w:r>
+      <w:r>
+        <w:rPr>
+          <w:lang w:val="en-US"/>
+        </w:rPr>
+        <w:t>, these address offsets are</w:t>
+      </w:r>
+      <w:r>
+        <w:rPr>
+          <w:lang w:val="en-US"/>
+        </w:rPr>
+        <w:t xml:space="preserve"> called head and tail respectively</w:t>
+      </w:r>
+      <w:r>
+        <w:rPr>
+          <w:lang w:val="en-US"/>
+        </w:rPr>
+        <w:t xml:space="preserve">. </w:t>
+      </w:r>
+      <w:r>
+        <w:rPr>
+          <w:lang w:val="en-US"/>
+        </w:rPr>
+        <w:t xml:space="preserve">In a </w:t>
+      </w:r>
+      <w:r>
+        <w:rPr>
+          <w:lang w:val="en-US"/>
+        </w:rPr>
+        <w:t xml:space="preserve">filesystem that this cleaning process has never been </w:t>
+      </w:r>
+      <w:r>
+        <w:rPr>
+          <w:lang w:val="en-US"/>
+        </w:rPr>
+        <w:t>triggered, the head will stay at the very beginning of the flash, whereas the tail is reaching the last available address.</w:t>
+      </w:r>
+    </w:p>
+    <w:p>
+      <w:pPr>
+        <w:rPr>
+          <w:lang w:val="en-US"/>
+        </w:rPr>
+      </w:pPr>
+      <w:r>
+        <w:rPr>
+          <w:lang w:val="en-US"/>
+        </w:rPr>
+        <w:t>(Should the following paragraph be in Testing Hardware section)</w:t>
+      </w:r>
+    </w:p>
+    <w:p>
+      <w:pPr>
+        <w:rPr>
+          <w:lang w:val="en-US"/>
+        </w:rPr>
+      </w:pPr>
+      <w:r>
+        <w:rPr>
+          <w:lang w:val="en-US"/>
+        </w:rPr>
+        <w:t xml:space="preserve">During practical work of this project, the test flash chip model has feature called Security Registers, which are small separate memory regions aside from the main memory region consisting of only 256 Bytes, and two of these registers are chosen solely for the purpose of storing the head and tail pointers’ values. In </w:t>
+      </w:r>
+      <w:proofErr w:type="spellStart"/>
+      <w:r>
+        <w:rPr>
+          <w:lang w:val="en-US"/>
+        </w:rPr>
+        <w:t>spinfs</w:t>
+      </w:r>
+      <w:proofErr w:type="spellEnd"/>
+      <w:r>
+        <w:rPr>
+          <w:lang w:val="en-US"/>
+        </w:rPr>
+        <w:t xml:space="preserve">, head and tail are 32-bit unsigned integer, thus each Security Register can store 64 values for them and will be updated according to each write to main memory region. This means any new node written to the end of the flash will also write a new value for both head and tail in Security Registers 1 and 2. When all 64 slots has been used, </w:t>
+      </w:r>
+      <w:proofErr w:type="spellStart"/>
+      <w:r>
+        <w:rPr>
+          <w:lang w:val="en-US"/>
+        </w:rPr>
+        <w:t>spinfs</w:t>
+      </w:r>
+      <w:proofErr w:type="spellEnd"/>
+      <w:r>
+        <w:rPr>
+          <w:lang w:val="en-US"/>
+        </w:rPr>
+        <w:t xml:space="preserve"> simply erased these two registers and start writing new head and tail values from the beginning. The search for correct, or most recent, head and tail values in Security Registers is straightforward since the registers can be read backward from the end and the first non-erased value, not 0xFFFFFFFF, is the wanted one.</w:t>
+      </w:r>
+    </w:p>
+    <w:p>
+      <w:pPr>
+        <w:rPr>
+          <w:lang w:val="en-US"/>
+        </w:rPr>
+      </w:pPr>
+      <w:r>
+        <w:rPr>
+          <w:lang w:val="en-US"/>
+        </w:rPr>
+        <w:t>Each time garbage collection code is executed, the objective is to erase the first flash block pointed by head.</w:t>
+      </w:r>
+      <w:r>
+        <w:rPr>
+          <w:lang w:val="en-US"/>
+        </w:rPr>
+        <w:t xml:space="preserve"> </w:t>
+      </w:r>
+      <w:r>
+        <w:rPr>
+          <w:lang w:val="en-US"/>
+        </w:rPr>
+        <w:t>The operation will begin by iterat</w:t>
+      </w:r>
+      <w:r>
+        <w:rPr>
+          <w:lang w:val="en-US"/>
+        </w:rPr>
+        <w:t>ing</w:t>
+      </w:r>
+      <w:r>
+        <w:rPr>
+          <w:lang w:val="en-US"/>
+        </w:rPr>
+        <w:t xml:space="preserve"> head </w:t>
+      </w:r>
+      <w:r>
+        <w:rPr>
+          <w:lang w:val="en-US"/>
+        </w:rPr>
+        <w:t xml:space="preserve">toward tail in natural direction </w:t>
+      </w:r>
+      <w:r>
+        <w:rPr>
+          <w:lang w:val="en-US"/>
+        </w:rPr>
+        <w:t xml:space="preserve">over each node </w:t>
+      </w:r>
+      <w:r>
+        <w:rPr>
+          <w:lang w:val="en-US"/>
+        </w:rPr>
+        <w:t>and examine whether the pointing node is obsolete or valid. In case the node i</w:t>
+      </w:r>
+      <w:r>
+        <w:rPr>
+          <w:lang w:val="en-US"/>
+        </w:rPr>
+        <w:t xml:space="preserve">s obsoleted by a later version written with the same </w:t>
+      </w:r>
+      <w:proofErr w:type="spellStart"/>
+      <w:r>
+        <w:rPr>
+          <w:lang w:val="en-US"/>
+        </w:rPr>
+        <w:t>i</w:t>
+      </w:r>
+      <w:proofErr w:type="spellEnd"/>
+      <w:r>
+        <w:rPr>
+          <w:lang w:val="en-US"/>
+        </w:rPr>
+        <w:t>-node number or it is marked with a deleted flag with zero sized data part, it will be skipped, and the head moves on to the next node.</w:t>
+      </w:r>
+    </w:p>
+    <w:p>
+      <w:pPr>
+        <w:rPr>
+          <w:lang w:val="en-US"/>
+        </w:rPr>
+      </w:pPr>
+      <w:r>
+        <w:rPr>
+          <w:lang w:val="en-US"/>
+        </w:rPr>
+        <w:t xml:space="preserve">On the other hand, when the node is still valid, meaning that </w:t>
+      </w:r>
+      <w:r>
+        <w:rPr>
+          <w:lang w:val="en-US"/>
+        </w:rPr>
+        <w:t xml:space="preserve">it has the latest version of a still-in-use file, the whole node will be copied </w:t>
+      </w:r>
+      <w:r>
+        <w:rPr>
+          <w:lang w:val="en-US"/>
+        </w:rPr>
+        <w:t>to the tail of the log by writing an exact same node just with bigger version number, hence rendering the current node to obsolete and the head continues iterating.</w:t>
+      </w:r>
+    </w:p>
+    <w:p>
+      <w:pPr>
+        <w:rPr>
+          <w:lang w:val="en-US"/>
+        </w:rPr>
+      </w:pPr>
+      <w:r>
+        <w:rPr>
+          <w:lang w:val="en-US"/>
+        </w:rPr>
+        <w:t xml:space="preserve">Once the head has been progressed to the next erased block boundary of the flash, all nodes in the previous block should not be relevant to the filesystem anymore and it is </w:t>
+      </w:r>
+      <w:r>
+        <w:rPr>
+          <w:lang w:val="en-US"/>
+        </w:rPr>
+        <w:lastRenderedPageBreak/>
+        <w:t>safe to erase that block without losing any data. As a result, the amount of free space in the flash</w:t>
+      </w:r>
+      <w:r>
+        <w:rPr>
+          <w:lang w:val="en-US"/>
+        </w:rPr>
+        <w:t xml:space="preserve">, indicating by number of bytes counting from the tail address to </w:t>
+      </w:r>
+      <w:r>
+        <w:rPr>
+          <w:lang w:val="en-US"/>
+        </w:rPr>
+        <w:t>the head address,</w:t>
+      </w:r>
+      <w:r>
+        <w:rPr>
+          <w:lang w:val="en-US"/>
+        </w:rPr>
+        <w:t xml:space="preserve"> increase</w:t>
+      </w:r>
+      <w:r>
+        <w:rPr>
+          <w:lang w:val="en-US"/>
+        </w:rPr>
+        <w:t>s by an erased block size.</w:t>
+      </w:r>
+      <w:r>
+        <w:rPr>
+          <w:lang w:val="en-US"/>
+        </w:rPr>
+        <w:t xml:space="preserve"> In instance </w:t>
+      </w:r>
+      <w:r>
+        <w:rPr>
+          <w:lang w:val="en-US"/>
+        </w:rPr>
+        <w:t>of</w:t>
+      </w:r>
+      <w:r>
+        <w:rPr>
+          <w:lang w:val="en-US"/>
+        </w:rPr>
+        <w:t xml:space="preserve"> </w:t>
+      </w:r>
+      <w:r>
+        <w:rPr>
+          <w:lang w:val="en-US"/>
+        </w:rPr>
+        <w:t xml:space="preserve">insufficient </w:t>
+      </w:r>
+      <w:r>
+        <w:rPr>
+          <w:lang w:val="en-US"/>
+        </w:rPr>
+        <w:t>dirty space to have size of one erased block when added together, garbage collection process will return error.</w:t>
+      </w:r>
+    </w:p>
+    <w:p>
+      <w:pPr>
+        <w:rPr>
+          <w:lang w:val="en-US"/>
+        </w:rPr>
+      </w:pPr>
+    </w:p>
+    <w:p>
+      <w:pPr>
+        <w:pStyle w:val="Heading2"/>
+      </w:pPr>
+      <w:bookmarkStart w:id="27" w:name="_Toc23007561"/>
       <w:r>
         <w:t>Operations example</w:t>
       </w:r>
-      <w:bookmarkEnd w:id="26"/>
+      <w:bookmarkEnd w:id="27"/>
     </w:p>
     <w:p>
       <w:pPr>
@@ -8437,38 +8760,110 @@
     </w:p>
     <w:p>
       <w:pPr>
+        <w:rPr>
+          <w:lang w:val="en-US"/>
+        </w:rPr>
+      </w:pPr>
+    </w:p>
+    <w:p>
+      <w:pPr>
         <w:pStyle w:val="Heading2"/>
       </w:pPr>
-      <w:bookmarkStart w:id="27" w:name="_Toc23007562"/>
-      <w:r>
-        <w:t>Garbage collection</w:t>
-      </w:r>
-      <w:bookmarkEnd w:id="27"/>
-    </w:p>
-    <w:p>
-      <w:pPr>
-        <w:rPr>
-          <w:lang w:val="en-US"/>
-        </w:rPr>
-      </w:pPr>
-      <w:r>
-        <w:rPr>
-          <w:lang w:val="en-US"/>
-        </w:rPr>
-        <w:t xml:space="preserve">head and tail store in Security Register, int32, so can store # slots, </w:t>
-      </w:r>
-    </w:p>
-    <w:p>
-      <w:pPr>
-        <w:rPr>
-          <w:lang w:val="en-US"/>
-        </w:rPr>
-      </w:pPr>
-      <w:r>
-        <w:rPr>
-          <w:lang w:val="en-US"/>
-        </w:rPr>
-        <w:t>At the point when the system is out of space due to continuous writes of new data, it needs to start reclaiming the dirty space which is the result of obsoleted and deleted nodes.</w:t>
+      <w:bookmarkStart w:id="28" w:name="_Toc23007563"/>
+      <w:r>
+        <w:t>I</w:t>
+      </w:r>
+      <w:r>
+        <w:t>ntegrate</w:t>
+      </w:r>
+      <w:r>
+        <w:t xml:space="preserve"> into FUSE lib</w:t>
+      </w:r>
+      <w:bookmarkEnd w:id="28"/>
+    </w:p>
+    <w:p>
+      <w:pPr>
+        <w:rPr>
+          <w:lang w:val="en-US"/>
+        </w:rPr>
+      </w:pPr>
+    </w:p>
+    <w:p>
+      <w:pPr>
+        <w:pStyle w:val="Heading1"/>
+        <w:rPr>
+          <w:lang w:val="en-US"/>
+        </w:rPr>
+      </w:pPr>
+      <w:bookmarkStart w:id="29" w:name="_Toc23007564"/>
+      <w:r>
+        <w:rPr>
+          <w:lang w:val="en-US"/>
+        </w:rPr>
+        <w:t>Testing result</w:t>
+      </w:r>
+      <w:bookmarkEnd w:id="29"/>
+    </w:p>
+    <w:p>
+      <w:pPr>
+        <w:pStyle w:val="Heading2"/>
+      </w:pPr>
+      <w:bookmarkStart w:id="30" w:name="_Toc23007565"/>
+      <w:r>
+        <w:t>Hardware in use</w:t>
+      </w:r>
+      <w:bookmarkEnd w:id="30"/>
+    </w:p>
+    <w:p>
+      <w:pPr>
+        <w:pStyle w:val="Leipteksti1"/>
+        <w:rPr>
+          <w:lang w:val="en-US"/>
+        </w:rPr>
+      </w:pPr>
+      <w:r>
+        <w:rPr>
+          <w:lang w:val="en-US"/>
+        </w:rPr>
+        <w:t>This project was developed on a Raspberry Pi and a NOR flash chip soldered to its breakout circuit board which then is connected to GPIO pins corresponding for SPI communication channel 0 on the Pi</w:t>
+      </w:r>
+      <w:r>
+        <w:rPr>
+          <w:lang w:val="en-US"/>
+        </w:rPr>
+        <w:t xml:space="preserve">. The specific model of the Pi is Raspberry Pi 2B #FIXME, and the flash is </w:t>
+      </w:r>
+      <w:r>
+        <w:rPr>
+          <w:lang w:val="en-US"/>
+        </w:rPr>
+        <w:t>NOR Flash IC S25FL164K</w:t>
+      </w:r>
+      <w:r>
+        <w:rPr>
+          <w:lang w:val="en-US"/>
+        </w:rPr>
+        <w:t xml:space="preserve"> from </w:t>
+      </w:r>
+      <w:proofErr w:type="spellStart"/>
+      <w:r>
+        <w:rPr>
+          <w:lang w:val="en-US"/>
+        </w:rPr>
+        <w:t>Spansion</w:t>
+      </w:r>
+      <w:proofErr w:type="spellEnd"/>
+      <w:r>
+        <w:rPr>
+          <w:lang w:val="en-US"/>
+        </w:rPr>
+        <w:t xml:space="preserve"> #FIXME. The Pi is acting as the host running Raspbian which is a distribution of Linux Operating Systems targeted to Raspberry Pi’s hardware. From the breakout board of the flash chip, jumper wires were used to connect directly to GPIO pins on the Pi as </w:t>
+      </w:r>
+      <w:r>
+        <w:rPr>
+          <w:lang w:val="en-US"/>
+        </w:rPr>
+        <w:t>shown in &lt;pic&gt; and described in &lt;table&gt;.</w:t>
       </w:r>
       <w:r>
         <w:rPr>
@@ -8480,87 +8875,13 @@
         <w:rPr>
           <w:lang w:val="en-US"/>
         </w:rPr>
-        <w:t>To assist this reclaiming operation, t</w:t>
-      </w:r>
-      <w:r>
-        <w:rPr>
-          <w:lang w:val="en-US"/>
-        </w:rPr>
-        <w:t>he file system always keeps track of physical offset</w:t>
-      </w:r>
-      <w:r>
-        <w:rPr>
-          <w:lang w:val="en-US"/>
-        </w:rPr>
-        <w:t>s in flash media</w:t>
-      </w:r>
-      <w:r>
-        <w:rPr>
-          <w:lang w:val="en-US"/>
-        </w:rPr>
-        <w:t xml:space="preserve"> of the oldest node and the next erased address for a new node</w:t>
-      </w:r>
-      <w:r>
-        <w:rPr>
-          <w:lang w:val="en-US"/>
-        </w:rPr>
-        <w:t>, these address offsets are</w:t>
-      </w:r>
-      <w:r>
-        <w:rPr>
-          <w:lang w:val="en-US"/>
-        </w:rPr>
-        <w:t xml:space="preserve"> called head and tail respectively</w:t>
-      </w:r>
-      <w:r>
-        <w:rPr>
-          <w:lang w:val="en-US"/>
-        </w:rPr>
-        <w:t xml:space="preserve">. </w:t>
-      </w:r>
-      <w:r>
-        <w:rPr>
-          <w:lang w:val="en-US"/>
-        </w:rPr>
-        <w:t xml:space="preserve">In a </w:t>
-      </w:r>
-      <w:r>
-        <w:rPr>
-          <w:lang w:val="en-US"/>
-        </w:rPr>
-        <w:t xml:space="preserve">filesystem that this cleaning process has never been </w:t>
-      </w:r>
-      <w:r>
-        <w:rPr>
-          <w:lang w:val="en-US"/>
-        </w:rPr>
-        <w:t>triggered, the head will stay at the very beginning of the flash, whereas the tail is reaching the last available address.</w:t>
-      </w:r>
-    </w:p>
-    <w:p>
-      <w:pPr>
-        <w:rPr>
-          <w:lang w:val="en-US"/>
-        </w:rPr>
-      </w:pPr>
-      <w:r>
-        <w:rPr>
-          <w:lang w:val="en-US"/>
-        </w:rPr>
-        <w:t>(Should the following paragraph be in Testing Hardware section)</w:t>
-      </w:r>
-    </w:p>
-    <w:p>
-      <w:pPr>
-        <w:rPr>
-          <w:lang w:val="en-US"/>
-        </w:rPr>
-      </w:pPr>
-      <w:r>
-        <w:rPr>
-          <w:lang w:val="en-US"/>
-        </w:rPr>
-        <w:t xml:space="preserve">During practical work of this project, the test flash chip model has feature called Security Registers, which are small separate memory regions aside from the main memory region consisting of only 256 Bytes, and two of these registers are chosen solely for the purpose of storing the head and tail pointers’ values. In </w:t>
+        <w:t>Because</w:t>
+      </w:r>
+      <w:r>
+        <w:rPr>
+          <w:lang w:val="en-US"/>
+        </w:rPr>
+        <w:t xml:space="preserve"> </w:t>
       </w:r>
       <w:proofErr w:type="spellStart"/>
       <w:r>
@@ -8574,352 +8895,351 @@
         <w:rPr>
           <w:lang w:val="en-US"/>
         </w:rPr>
-        <w:t xml:space="preserve">, head and tail are 32-bit unsigned integer, thus each Security Register can store 64 values for them and will be updated according to each write to main memory region. This means any new node written to the end of the flash will also write a new value for both head and tail in Security Registers 1 and 2. When all 64 slots has been used, </w:t>
-      </w:r>
-      <w:proofErr w:type="spellStart"/>
-      <w:r>
-        <w:rPr>
-          <w:lang w:val="en-US"/>
-        </w:rPr>
-        <w:t>spinfs</w:t>
-      </w:r>
-      <w:proofErr w:type="spellEnd"/>
-      <w:r>
-        <w:rPr>
-          <w:lang w:val="en-US"/>
-        </w:rPr>
-        <w:t xml:space="preserve"> simply erased these two registers and start writing new head and tail values from the beginning. The search for correct, or most recent, head and tail values in Security Registers is straightforward since the registers can be read backward from the end and the first non-erased value, not 0xFFFFFFFF, is the wanted one.</w:t>
-      </w:r>
-    </w:p>
-    <w:p>
-      <w:pPr>
-        <w:rPr>
-          <w:lang w:val="en-US"/>
-        </w:rPr>
-      </w:pPr>
-      <w:r>
-        <w:rPr>
-          <w:lang w:val="en-US"/>
-        </w:rPr>
-        <w:t>Each time garbage collection code is executed, the objective is to erase the first flash block pointed by head.</w:t>
-      </w:r>
+        <w:t xml:space="preserve"> was written </w:t>
+      </w:r>
+      <w:r>
+        <w:rPr>
+          <w:lang w:val="en-US"/>
+        </w:rPr>
+        <w:t xml:space="preserve">with C programming language, there is a need to interface SPI communication to the code, and the author has chosen to use SPI APIs from </w:t>
+      </w:r>
+      <w:proofErr w:type="spellStart"/>
+      <w:r>
+        <w:rPr>
+          <w:lang w:val="en-US"/>
+        </w:rPr>
+        <w:t>WiringPi</w:t>
+      </w:r>
+      <w:proofErr w:type="spellEnd"/>
+      <w:r>
+        <w:rPr>
+          <w:lang w:val="en-US"/>
+        </w:rPr>
+        <w:t xml:space="preserve"> library. </w:t>
+      </w:r>
+      <w:r>
+        <w:rPr>
+          <w:lang w:val="en-US"/>
+        </w:rPr>
+        <w:t xml:space="preserve">For example, to send over a SPI packet, programmer can call </w:t>
+      </w:r>
+      <w:proofErr w:type="spellStart"/>
+      <w:proofErr w:type="gramStart"/>
+      <w:r>
+        <w:rPr>
+          <w:lang w:val="en-US"/>
+        </w:rPr>
+        <w:t>wiringPiSPIDataRW</w:t>
+      </w:r>
+      <w:proofErr w:type="spellEnd"/>
+      <w:r>
+        <w:rPr>
+          <w:lang w:val="en-US"/>
+        </w:rPr>
+        <w:t>(</w:t>
+      </w:r>
+      <w:proofErr w:type="gramEnd"/>
+      <w:r>
+        <w:rPr>
+          <w:lang w:val="en-US"/>
+        </w:rPr>
+        <w:t xml:space="preserve">SPI_CHANNEL, </w:t>
+      </w:r>
+      <w:proofErr w:type="spellStart"/>
+      <w:r>
+        <w:rPr>
+          <w:lang w:val="en-US"/>
+        </w:rPr>
+        <w:t>buf</w:t>
+      </w:r>
+      <w:proofErr w:type="spellEnd"/>
+      <w:r>
+        <w:rPr>
+          <w:lang w:val="en-US"/>
+        </w:rPr>
+        <w:t xml:space="preserve">, </w:t>
+      </w:r>
+      <w:proofErr w:type="spellStart"/>
+      <w:r>
+        <w:rPr>
+          <w:lang w:val="en-US"/>
+        </w:rPr>
+        <w:t>sizeof</w:t>
+      </w:r>
+      <w:proofErr w:type="spellEnd"/>
+      <w:r>
+        <w:rPr>
+          <w:lang w:val="en-US"/>
+        </w:rPr>
+        <w:t>(</w:t>
+      </w:r>
+      <w:proofErr w:type="spellStart"/>
+      <w:r>
+        <w:rPr>
+          <w:lang w:val="en-US"/>
+        </w:rPr>
+        <w:t>buf</w:t>
+      </w:r>
+      <w:proofErr w:type="spellEnd"/>
+      <w:r>
+        <w:rPr>
+          <w:lang w:val="en-US"/>
+        </w:rPr>
+        <w:t>))</w:t>
+      </w:r>
+      <w:r>
+        <w:rPr>
+          <w:lang w:val="en-US"/>
+        </w:rPr>
+        <w:t xml:space="preserve"> function. </w:t>
+      </w:r>
+      <w:r>
+        <w:rPr>
+          <w:lang w:val="en-US"/>
+        </w:rPr>
+        <w:t xml:space="preserve">This library can easily be installed from apt-get package manager in Raspbian and should be linked with when compiling C source files </w:t>
+      </w:r>
+      <w:r>
+        <w:rPr>
+          <w:lang w:val="en-US"/>
+        </w:rPr>
+        <w:t>with “-</w:t>
+      </w:r>
+      <w:proofErr w:type="spellStart"/>
+      <w:r>
+        <w:rPr>
+          <w:lang w:val="en-US"/>
+        </w:rPr>
+        <w:t>lwiringpi</w:t>
+      </w:r>
+      <w:proofErr w:type="spellEnd"/>
       <w:r>
         <w:rPr>
           <w:lang w:val="en-US"/>
         </w:rPr>
         <w:t xml:space="preserve"> </w:t>
       </w:r>
-      <w:r>
-        <w:rPr>
-          <w:lang w:val="en-US"/>
-        </w:rPr>
-        <w:t>T</w:t>
-      </w:r>
-      <w:bookmarkStart w:id="28" w:name="_GoBack"/>
-      <w:bookmarkEnd w:id="28"/>
-      <w:r>
-        <w:rPr>
-          <w:lang w:val="en-US"/>
-        </w:rPr>
-        <w:t>he operation will begin by iterat</w:t>
-      </w:r>
-      <w:r>
-        <w:rPr>
-          <w:lang w:val="en-US"/>
-        </w:rPr>
-        <w:t>ing</w:t>
-      </w:r>
-      <w:r>
-        <w:rPr>
-          <w:lang w:val="en-US"/>
-        </w:rPr>
-        <w:t xml:space="preserve"> head </w:t>
-      </w:r>
-      <w:r>
-        <w:rPr>
-          <w:lang w:val="en-US"/>
-        </w:rPr>
-        <w:t xml:space="preserve">toward tail in natural direction </w:t>
-      </w:r>
-      <w:r>
-        <w:rPr>
-          <w:lang w:val="en-US"/>
-        </w:rPr>
-        <w:t xml:space="preserve">over each node </w:t>
-      </w:r>
-      <w:r>
-        <w:rPr>
-          <w:lang w:val="en-US"/>
-        </w:rPr>
-        <w:t>and examine whether the pointing node is obsolete or valid. In case the node i</w:t>
-      </w:r>
-      <w:r>
-        <w:rPr>
-          <w:lang w:val="en-US"/>
-        </w:rPr>
-        <w:t xml:space="preserve">s obsoleted by a later version written with the same </w:t>
-      </w:r>
-      <w:proofErr w:type="spellStart"/>
-      <w:r>
-        <w:rPr>
-          <w:lang w:val="en-US"/>
-        </w:rPr>
-        <w:t>i</w:t>
-      </w:r>
-      <w:proofErr w:type="spellEnd"/>
-      <w:r>
-        <w:rPr>
-          <w:lang w:val="en-US"/>
-        </w:rPr>
-        <w:t>-node number or it is marked with a deleted flag with zero sized data part, it will be skipped, and the head moves on to the next node.</w:t>
-      </w:r>
-    </w:p>
-    <w:p>
-      <w:pPr>
-        <w:rPr>
-          <w:lang w:val="en-US"/>
-        </w:rPr>
-      </w:pPr>
-      <w:r>
-        <w:rPr>
-          <w:lang w:val="en-US"/>
-        </w:rPr>
-        <w:t xml:space="preserve">On the other hand, when the node is still valid, meaning that </w:t>
-      </w:r>
-      <w:r>
-        <w:rPr>
-          <w:lang w:val="en-US"/>
-        </w:rPr>
-        <w:t xml:space="preserve">it has the latest version of a still-in-use file, the whole node will be copied </w:t>
-      </w:r>
-      <w:r>
-        <w:rPr>
-          <w:lang w:val="en-US"/>
-        </w:rPr>
-        <w:t xml:space="preserve">to the tail of the log by writing an exact </w:t>
+      <w:proofErr w:type="spellStart"/>
+      <w:r>
+        <w:rPr>
+          <w:lang w:val="en-US"/>
+        </w:rPr>
+        <w:t>gcc</w:t>
+      </w:r>
+      <w:proofErr w:type="spellEnd"/>
+      <w:r>
+        <w:rPr>
+          <w:lang w:val="en-US"/>
+        </w:rPr>
+        <w:t>” option.</w:t>
+      </w:r>
+    </w:p>
+    <w:p>
+      <w:pPr>
+        <w:pStyle w:val="Leipteksti1"/>
+        <w:rPr>
+          <w:lang w:val="en-US"/>
+        </w:rPr>
+      </w:pPr>
+      <w:r>
+        <w:rPr>
+          <w:lang w:val="en-US"/>
+        </w:rPr>
+        <w:t xml:space="preserve">The </w:t>
+      </w:r>
+      <w:r>
+        <w:rPr>
+          <w:lang w:val="en-US"/>
+        </w:rPr>
+        <w:t>S25FL164K</w:t>
+      </w:r>
+      <w:r>
+        <w:rPr>
+          <w:lang w:val="en-US"/>
+        </w:rPr>
+        <w:t xml:space="preserve"> flash model </w:t>
+      </w:r>
+      <w:r>
+        <w:rPr>
+          <w:lang w:val="en-US"/>
+        </w:rPr>
+        <w:t>is a 64 Megabits (8 Megabytes) variant in its flash chip family</w:t>
+      </w:r>
+      <w:r>
+        <w:rPr>
+          <w:lang w:val="en-US"/>
+        </w:rPr>
+        <w:t xml:space="preserve">, thus having address counting from 0x000000 to 0x7FFFFF. All flashes in this family share some similar characteristics, such as </w:t>
+      </w:r>
+      <w:r>
+        <w:rPr>
+          <w:lang w:val="en-US"/>
+        </w:rPr>
+        <w:t xml:space="preserve">256 bytes programming page size </w:t>
+      </w:r>
+      <w:proofErr w:type="gramStart"/>
+      <w:r>
+        <w:rPr>
+          <w:lang w:val="en-US"/>
+        </w:rPr>
+        <w:t>an</w:t>
+      </w:r>
+      <w:proofErr w:type="gramEnd"/>
+      <w:r>
+        <w:rPr>
+          <w:lang w:val="en-US"/>
+        </w:rPr>
+        <w:t xml:space="preserve"> </w:t>
       </w:r>
       <w:r>
         <w:rPr>
           <w:lang w:val="en-US"/>
         </w:rPr>
         <w:lastRenderedPageBreak/>
-        <w:t>same node just with bigger version number, hence rendering the current node to obsolete and the head continues iterating.</w:t>
-      </w:r>
-    </w:p>
-    <w:p>
-      <w:pPr>
-        <w:rPr>
-          <w:lang w:val="en-US"/>
-        </w:rPr>
-      </w:pPr>
-      <w:r>
-        <w:rPr>
-          <w:lang w:val="en-US"/>
-        </w:rPr>
-        <w:t>Once the head has been progressed to the next erased block boundary of the flash, all nodes in the previous block should not be relevant to the filesystem anymore and it is safe to erase that block without losing any data. As a result, the amount of free space in the flash</w:t>
-      </w:r>
-      <w:r>
-        <w:rPr>
-          <w:lang w:val="en-US"/>
-        </w:rPr>
-        <w:t xml:space="preserve">, indicating by number of bytes counting from the tail address to </w:t>
-      </w:r>
-      <w:r>
-        <w:rPr>
-          <w:lang w:val="en-US"/>
-        </w:rPr>
-        <w:t>the head address,</w:t>
-      </w:r>
-      <w:r>
-        <w:rPr>
-          <w:lang w:val="en-US"/>
-        </w:rPr>
-        <w:t xml:space="preserve"> increase</w:t>
-      </w:r>
-      <w:r>
-        <w:rPr>
-          <w:lang w:val="en-US"/>
-        </w:rPr>
-        <w:t>s by an erased block size.</w:t>
-      </w:r>
-      <w:r>
-        <w:rPr>
-          <w:lang w:val="en-US"/>
-        </w:rPr>
-        <w:t xml:space="preserve"> In instance </w:t>
-      </w:r>
-      <w:r>
-        <w:rPr>
-          <w:lang w:val="en-US"/>
-        </w:rPr>
-        <w:t>of</w:t>
-      </w:r>
-      <w:r>
-        <w:rPr>
-          <w:lang w:val="en-US"/>
-        </w:rPr>
-        <w:t xml:space="preserve"> </w:t>
-      </w:r>
-      <w:r>
-        <w:rPr>
-          <w:lang w:val="en-US"/>
-        </w:rPr>
-        <w:t xml:space="preserve">insufficient </w:t>
-      </w:r>
-      <w:r>
-        <w:rPr>
-          <w:lang w:val="en-US"/>
-        </w:rPr>
-        <w:t>dirty space to have size of one erased block when added together, garbage collection process will return error.</w:t>
-      </w:r>
-    </w:p>
-    <w:p>
-      <w:pPr>
-        <w:rPr>
-          <w:lang w:val="en-US"/>
-        </w:rPr>
-      </w:pPr>
+        <w:t>d smallest erased size is 4 Kilobytes</w:t>
+      </w:r>
+      <w:r>
+        <w:rPr>
+          <w:lang w:val="en-US"/>
+        </w:rPr>
+        <w:t xml:space="preserve">. It is a NOR flash meaning any byte in the flash </w:t>
+      </w:r>
+      <w:proofErr w:type="gramStart"/>
+      <w:r>
+        <w:rPr>
+          <w:lang w:val="en-US"/>
+        </w:rPr>
+        <w:t>are allowed to</w:t>
+      </w:r>
+      <w:proofErr w:type="gramEnd"/>
+      <w:r>
+        <w:rPr>
+          <w:lang w:val="en-US"/>
+        </w:rPr>
+        <w:t xml:space="preserve"> get accessed directly for reading and writing; comparing to NAND flash, this has to be performed on the whole page.</w:t>
+      </w:r>
+      <w:r>
+        <w:rPr>
+          <w:lang w:val="en-US"/>
+        </w:rPr>
+        <w:t xml:space="preserve"> As being said, a read command can read one byte at any specific address or data in following addresses will also be returned </w:t>
+      </w:r>
+      <w:proofErr w:type="gramStart"/>
+      <w:r>
+        <w:rPr>
+          <w:lang w:val="en-US"/>
+        </w:rPr>
+        <w:t>as long as</w:t>
+      </w:r>
+      <w:proofErr w:type="gramEnd"/>
+      <w:r>
+        <w:rPr>
+          <w:lang w:val="en-US"/>
+        </w:rPr>
+        <w:t xml:space="preserve"> clock line in SPI protocol is still running.</w:t>
+      </w:r>
+      <w:r>
+        <w:rPr>
+          <w:lang w:val="en-US"/>
+        </w:rPr>
+        <w:t xml:space="preserve"> However, program to the flash accept only 256 bytes at most &lt;ref. 2&gt;; and if this maximum value is desired to be written, the address used in the program command should be 0xXXXX00, otherwise the address will be wrap around at page size and old data will be overwritten.</w:t>
+      </w:r>
+    </w:p>
+    <w:p>
+      <w:pPr>
+        <w:pStyle w:val="Heading1"/>
+        <w:rPr>
+          <w:lang w:val="en-US"/>
+        </w:rPr>
+      </w:pPr>
+      <w:bookmarkStart w:id="31" w:name="_Toc23007566"/>
+      <w:r>
+        <w:rPr>
+          <w:lang w:val="en-US"/>
+        </w:rPr>
+        <w:t>Conclusion</w:t>
+      </w:r>
+      <w:bookmarkEnd w:id="31"/>
     </w:p>
     <w:p>
       <w:pPr>
         <w:pStyle w:val="Heading2"/>
       </w:pPr>
-      <w:bookmarkStart w:id="29" w:name="_Toc23007563"/>
-      <w:r>
-        <w:t>Implementation into FUSE lib</w:t>
-      </w:r>
-      <w:bookmarkEnd w:id="29"/>
-    </w:p>
-    <w:p>
-      <w:pPr>
-        <w:rPr>
-          <w:lang w:val="en-US"/>
-        </w:rPr>
-      </w:pPr>
-    </w:p>
-    <w:p>
-      <w:pPr>
-        <w:pStyle w:val="Heading1"/>
-        <w:rPr>
-          <w:lang w:val="en-US"/>
-        </w:rPr>
-      </w:pPr>
-      <w:bookmarkStart w:id="30" w:name="_Toc23007564"/>
-      <w:r>
-        <w:rPr>
-          <w:lang w:val="en-US"/>
-        </w:rPr>
-        <w:t>Testing result</w:t>
-      </w:r>
-      <w:bookmarkEnd w:id="30"/>
+      <w:bookmarkStart w:id="32" w:name="_Toc23007567"/>
+      <w:r>
+        <w:t>What design goal has been achieved</w:t>
+      </w:r>
+    </w:p>
+    <w:p>
+      <w:pPr>
+        <w:pStyle w:val="Leipteksti1"/>
+        <w:rPr>
+          <w:lang w:val="en-US"/>
+        </w:rPr>
+      </w:pPr>
+      <w:r>
+        <w:rPr>
+          <w:lang w:val="en-US"/>
+        </w:rPr>
+        <w:t>Wear leveling</w:t>
+      </w:r>
+    </w:p>
+    <w:p>
+      <w:pPr>
+        <w:pStyle w:val="Leipteksti1"/>
+        <w:rPr>
+          <w:lang w:val="en-US"/>
+        </w:rPr>
+      </w:pPr>
+      <w:r>
+        <w:rPr>
+          <w:lang w:val="en-US"/>
+        </w:rPr>
+        <w:t>Data integrity with checksum</w:t>
+      </w:r>
     </w:p>
     <w:p>
       <w:pPr>
         <w:pStyle w:val="Heading2"/>
       </w:pPr>
-      <w:bookmarkStart w:id="31" w:name="_Toc23007565"/>
-      <w:r>
-        <w:t>Hardware in use</w:t>
-      </w:r>
-      <w:bookmarkEnd w:id="31"/>
-    </w:p>
-    <w:p>
-      <w:pPr>
-        <w:rPr>
-          <w:lang w:val="en-US"/>
-        </w:rPr>
-      </w:pPr>
-      <w:r>
-        <w:rPr>
-          <w:lang w:val="en-US"/>
-        </w:rPr>
-        <w:t>Raspberry Pi as host running Linux as OS</w:t>
-      </w:r>
-    </w:p>
-    <w:p>
-      <w:pPr>
-        <w:rPr>
-          <w:lang w:val="en-US"/>
-        </w:rPr>
-      </w:pPr>
-    </w:p>
-    <w:p>
-      <w:pPr>
-        <w:rPr>
-          <w:lang w:val="en-US"/>
-        </w:rPr>
-      </w:pPr>
-      <w:r>
-        <w:rPr>
-          <w:lang w:val="en-US"/>
-        </w:rPr>
-        <w:t>NOR Flash IC S25FL164K controlled over SPI communication.</w:t>
-      </w:r>
-    </w:p>
-    <w:p>
-      <w:pPr>
-        <w:rPr>
-          <w:lang w:val="en-US"/>
-        </w:rPr>
-      </w:pPr>
-      <w:r>
-        <w:rPr>
-          <w:lang w:val="en-US"/>
-        </w:rPr>
-        <w:t>The programming page size is 256 bytes, smallest unit erased size is a page of 4KiB</w:t>
-      </w:r>
-    </w:p>
-    <w:p>
-      <w:pPr>
-        <w:rPr>
-          <w:lang w:val="en-US"/>
-        </w:rPr>
-      </w:pPr>
-    </w:p>
-    <w:p>
-      <w:pPr>
-        <w:rPr>
-          <w:lang w:val="en-US"/>
-        </w:rPr>
-      </w:pPr>
-    </w:p>
-    <w:p>
-      <w:pPr>
-        <w:rPr>
-          <w:lang w:val="en-US"/>
-        </w:rPr>
-      </w:pPr>
-    </w:p>
-    <w:p>
-      <w:pPr>
-        <w:rPr>
-          <w:lang w:val="en-US"/>
-        </w:rPr>
-      </w:pPr>
-    </w:p>
-    <w:p>
-      <w:pPr>
-        <w:pStyle w:val="Heading1"/>
-        <w:rPr>
-          <w:lang w:val="en-US"/>
-        </w:rPr>
-      </w:pPr>
-      <w:bookmarkStart w:id="32" w:name="_Toc23007566"/>
-      <w:r>
-        <w:rPr>
-          <w:lang w:val="en-US"/>
-        </w:rPr>
-        <w:t>Conclusion</w:t>
+      <w:r>
+        <w:t>Limitation of current design</w:t>
       </w:r>
       <w:bookmarkEnd w:id="32"/>
     </w:p>
     <w:p>
       <w:pPr>
+        <w:rPr>
+          <w:lang w:val="en-US"/>
+        </w:rPr>
+      </w:pPr>
+      <w:r>
+        <w:rPr>
+          <w:lang w:val="en-US"/>
+        </w:rPr>
+        <w:t>write to flash every update</w:t>
+      </w:r>
+    </w:p>
+    <w:p>
+      <w:pPr>
+        <w:rPr>
+          <w:lang w:val="en-US"/>
+        </w:rPr>
+      </w:pPr>
+      <w:r>
+        <w:rPr>
+          <w:lang w:val="en-US"/>
+        </w:rPr>
+        <w:t>Not power cut tolerance</w:t>
+      </w:r>
+    </w:p>
+    <w:p>
+      <w:pPr>
         <w:pStyle w:val="Heading2"/>
       </w:pPr>
-      <w:bookmarkStart w:id="33" w:name="_Toc23007567"/>
-      <w:r>
-        <w:t>Limitation of current design</w:t>
+      <w:bookmarkStart w:id="33" w:name="_Toc23007568"/>
+      <w:r>
+        <w:t>Further development</w:t>
       </w:r>
       <w:bookmarkEnd w:id="33"/>
     </w:p>
@@ -8929,47 +9249,19 @@
           <w:lang w:val="en-US"/>
         </w:rPr>
       </w:pPr>
-      <w:r>
-        <w:rPr>
-          <w:lang w:val="en-US"/>
-        </w:rPr>
-        <w:t>write to flash every update</w:t>
-      </w:r>
-    </w:p>
-    <w:p>
-      <w:pPr>
-        <w:rPr>
-          <w:lang w:val="en-US"/>
-        </w:rPr>
-      </w:pPr>
     </w:p>
     <w:p>
       <w:pPr>
         <w:pStyle w:val="Heading2"/>
       </w:pPr>
-      <w:bookmarkStart w:id="34" w:name="_Toc23007568"/>
-      <w:r>
-        <w:lastRenderedPageBreak/>
-        <w:t>Further development</w:t>
+      <w:bookmarkStart w:id="34" w:name="_Toc23007569"/>
+      <w:r>
+        <w:t xml:space="preserve">What I achieve with </w:t>
       </w:r>
       <w:bookmarkEnd w:id="34"/>
-    </w:p>
-    <w:p>
-      <w:pPr>
-        <w:rPr>
-          <w:lang w:val="en-US"/>
-        </w:rPr>
-      </w:pPr>
-    </w:p>
-    <w:p>
-      <w:pPr>
-        <w:pStyle w:val="Heading2"/>
-      </w:pPr>
-      <w:bookmarkStart w:id="35" w:name="_Toc23007569"/>
-      <w:r>
-        <w:t>What I achieve with my FS</w:t>
-      </w:r>
-      <w:bookmarkEnd w:id="35"/>
+      <w:r>
+        <w:t>this project</w:t>
+      </w:r>
       <w:r>
         <w:br w:type="page"/>
       </w:r>
@@ -9034,7 +9326,15 @@
         <w:rPr>
           <w:lang w:val="en-US"/>
         </w:rPr>
-        <w:t>Layout of this page in the author-date /Harvard) referencing system:</w:t>
+        <w:t>Layout of this page in the author-date /Harvard) refe</w:t>
+      </w:r>
+      <w:bookmarkStart w:id="35" w:name="_GoBack"/>
+      <w:bookmarkEnd w:id="35"/>
+      <w:r>
+        <w:rPr>
+          <w:lang w:val="en-US"/>
+        </w:rPr>
+        <w:t>rencing system:</w:t>
       </w:r>
     </w:p>
     <w:p>
@@ -12613,7 +12913,7 @@
 </file>
 
 <file path=customXml/itemProps1.xml><?xml version="1.0" encoding="utf-8"?>
-<ds:datastoreItem xmlns:ds="http://schemas.openxmlformats.org/officeDocument/2006/customXml" ds:itemID="{E9FD5D9F-04D8-4152-9345-488CB53B16E9}">
+<ds:datastoreItem xmlns:ds="http://schemas.openxmlformats.org/officeDocument/2006/customXml" ds:itemID="{BD63C993-D90D-401C-9E6D-083627D93786}">
   <ds:schemaRefs>
     <ds:schemaRef ds:uri="http://schemas.openxmlformats.org/officeDocument/2006/bibliography"/>
   </ds:schemaRefs>

</xml_diff>

<commit_message>
docs/Thesis-template.docx: Fix wording in Chapter 2.2
</commit_message>
<xml_diff>
--- a/docs/Thesis-template.docx
+++ b/docs/Thesis-template.docx
@@ -6554,20 +6554,63 @@
           <w:color w:val="000000" w:themeColor="text1"/>
           <w:lang w:val="en-US"/>
         </w:rPr>
-        <w:t xml:space="preserve"> Any modern file systems based on this central design can trace their inspirations back to Berkley Software Distribution Fast File System (BSD FFS), who set the robustness and speed standards for Unix </w:t>
+        <w:t xml:space="preserve"> Block-based file system is straight-forward when coming to explanation</w:t>
       </w:r>
       <w:r>
         <w:rPr>
           <w:color w:val="000000" w:themeColor="text1"/>
           <w:lang w:val="en-US"/>
         </w:rPr>
-        <w:t>file systems in nearly a decade. Traditional design usually consists of a superblock, a block bitmap, a i-node bitmap and a data mapping scheme in form of direct or in-direct blocks. This design can be found in many popular file systems in computer history such as</w:t>
+        <w:t xml:space="preserve"> </w:t>
       </w:r>
       <w:r>
         <w:rPr>
           <w:color w:val="000000" w:themeColor="text1"/>
           <w:lang w:val="en-US"/>
         </w:rPr>
+        <w:t>of the concept, storage is divided into blocks and file need to be stored in blocks boundary</w:t>
+      </w:r>
+      <w:r>
+        <w:rPr>
+          <w:color w:val="000000" w:themeColor="text1"/>
+          <w:lang w:val="en-US"/>
+        </w:rPr>
+        <w:t xml:space="preserve"> &lt;ref13&gt;</w:t>
+      </w:r>
+      <w:r>
+        <w:rPr>
+          <w:color w:val="000000" w:themeColor="text1"/>
+          <w:lang w:val="en-US"/>
+        </w:rPr>
+        <w:t xml:space="preserve">. </w:t>
+      </w:r>
+      <w:r>
+        <w:rPr>
+          <w:color w:val="000000" w:themeColor="text1"/>
+          <w:lang w:val="en-US"/>
+        </w:rPr>
+        <w:t xml:space="preserve">Any modern file systems based on this central design can trace their inspirations back to Berkley Software Distribution Fast File System (BSD FFS), who set the robustness and speed standards for Unix </w:t>
+      </w:r>
+      <w:r>
+        <w:rPr>
+          <w:color w:val="000000" w:themeColor="text1"/>
+          <w:lang w:val="en-US"/>
+        </w:rPr>
+        <w:t xml:space="preserve">file systems in nearly a decade. Traditional design usually consists of a superblock, a block bitmap, a i-node bitmap and a data mapping scheme in form of direct or in-direct blocks. This design can be found in many popular file systems </w:t>
+      </w:r>
+      <w:r>
+        <w:rPr>
+          <w:color w:val="000000" w:themeColor="text1"/>
+          <w:lang w:val="en-US"/>
+        </w:rPr>
+        <w:lastRenderedPageBreak/>
+        <w:t>in computer history such as</w:t>
+      </w:r>
+      <w:r>
+        <w:rPr>
+          <w:color w:val="000000" w:themeColor="text1"/>
+          <w:lang w:val="en-US"/>
+        </w:rPr>
         <w:t xml:space="preserve"> Be File System</w:t>
       </w:r>
       <w:r>
@@ -6647,22 +6690,593 @@
         </w:rPr>
         <w:t xml:space="preserve">. </w:t>
       </w:r>
+      <w:r>
+        <w:rPr>
+          <w:color w:val="000000" w:themeColor="text1"/>
+          <w:lang w:val="en-US"/>
+        </w:rPr>
+        <w:t>&lt;ref1 p-33</w:t>
+      </w:r>
+      <w:r>
+        <w:rPr>
+          <w:color w:val="000000" w:themeColor="text1"/>
+          <w:lang w:val="en-US"/>
+        </w:rPr>
+        <w:t>-35</w:t>
+      </w:r>
+      <w:r>
+        <w:rPr>
+          <w:color w:val="000000" w:themeColor="text1"/>
+          <w:lang w:val="en-US"/>
+        </w:rPr>
+        <w:t>&gt;</w:t>
+      </w:r>
+    </w:p>
+    <w:p>
+      <w:pPr>
+        <w:pStyle w:val="Heading3"/>
+        <w:rPr>
+          <w:lang w:val="en-US"/>
+        </w:rPr>
+      </w:pPr>
+      <w:r>
+        <w:rPr>
+          <w:lang w:val="en-US"/>
+        </w:rPr>
+        <w:t>Internal Components</w:t>
+      </w:r>
+    </w:p>
+    <w:p>
+      <w:pPr>
+        <w:pStyle w:val="Leipteksti1"/>
+        <w:rPr>
+          <w:lang w:val="en-US"/>
+        </w:rPr>
+      </w:pPr>
+      <w:r>
+        <w:rPr>
+          <w:lang w:val="en-US"/>
+        </w:rPr>
+        <w:t>The following section introduce</w:t>
+      </w:r>
+      <w:r>
+        <w:rPr>
+          <w:lang w:val="en-US"/>
+        </w:rPr>
+        <w:t>s</w:t>
+      </w:r>
+      <w:r>
+        <w:rPr>
+          <w:lang w:val="en-US"/>
+        </w:rPr>
+        <w:t xml:space="preserve"> underlying basis </w:t>
+      </w:r>
+      <w:r>
+        <w:rPr>
+          <w:lang w:val="en-US"/>
+        </w:rPr>
+        <w:t>of block-based file system</w:t>
+      </w:r>
+      <w:r>
+        <w:rPr>
+          <w:lang w:val="en-US"/>
+        </w:rPr>
+        <w:t>. Most of these file systems share the same notion for some internal components which they comprise, for example: superblock, bitmap, i-node, and data stream.</w:t>
+      </w:r>
+    </w:p>
+    <w:p>
+      <w:pPr>
+        <w:pStyle w:val="Leipteksti1"/>
+        <w:rPr>
+          <w:lang w:val="en-US"/>
+        </w:rPr>
+      </w:pPr>
+      <w:r>
+        <w:rPr>
+          <w:lang w:val="en-US"/>
+        </w:rPr>
+        <w:t>Essentially, there is a known place on a storage device to store the most important block to the file system</w:t>
+      </w:r>
+      <w:r>
+        <w:rPr>
+          <w:lang w:val="en-US"/>
+        </w:rPr>
+        <w:t xml:space="preserve"> called superblock</w:t>
+      </w:r>
+      <w:r>
+        <w:rPr>
+          <w:lang w:val="en-US"/>
+        </w:rPr>
+        <w:t xml:space="preserve">. Suitable choices for this place are often the first or the last block of the partition but first block </w:t>
+      </w:r>
+      <w:r>
+        <w:rPr>
+          <w:lang w:val="en-US"/>
+        </w:rPr>
+        <w:t>is</w:t>
+      </w:r>
+      <w:r>
+        <w:rPr>
+          <w:lang w:val="en-US"/>
+        </w:rPr>
+        <w:t xml:space="preserve"> usually chosen for the ease of seeking (no need to find the size of the partition to calculate the last block number). In superblock, </w:t>
+      </w:r>
+      <w:r>
+        <w:rPr>
+          <w:lang w:val="en-US"/>
+        </w:rPr>
+        <w:t>it contains information about</w:t>
+      </w:r>
+      <w:r>
+        <w:rPr>
+          <w:lang w:val="en-US"/>
+        </w:rPr>
+        <w:t xml:space="preserve"> block size, total number of blocks, number of used blocks, dirty bit flag, and address of i-node of the root directory. Without this reference from superblock to the root of the hierarchy of all files and directories, the file system would </w:t>
+      </w:r>
+      <w:r>
+        <w:rPr>
+          <w:lang w:val="en-US"/>
+        </w:rPr>
+        <w:t>not able</w:t>
+      </w:r>
+      <w:r>
+        <w:rPr>
+          <w:lang w:val="en-US"/>
+        </w:rPr>
+        <w:t xml:space="preserve"> to </w:t>
+      </w:r>
+      <w:r>
+        <w:rPr>
+          <w:lang w:val="en-US"/>
+        </w:rPr>
+        <w:t xml:space="preserve">connect and </w:t>
+      </w:r>
+      <w:r>
+        <w:rPr>
+          <w:lang w:val="en-US"/>
+        </w:rPr>
+        <w:t>find any files on the volume.</w:t>
+      </w:r>
+    </w:p>
+    <w:p>
+      <w:pPr>
+        <w:pStyle w:val="Leipteksti1"/>
+        <w:rPr>
+          <w:lang w:val="en-US"/>
+        </w:rPr>
+      </w:pPr>
+      <w:r>
+        <w:rPr>
+          <w:lang w:val="en-US"/>
+        </w:rPr>
+        <w:t>Following blocks after the superblock can be occupied for bitmap scheme, which is an approach to manag</w:t>
+      </w:r>
+      <w:r>
+        <w:rPr>
+          <w:lang w:val="en-US"/>
+        </w:rPr>
+        <w:t>e</w:t>
+      </w:r>
+      <w:r>
+        <w:rPr>
+          <w:lang w:val="en-US"/>
+        </w:rPr>
+        <w:t xml:space="preserve"> free space o</w:t>
+      </w:r>
+      <w:r>
+        <w:rPr>
+          <w:lang w:val="en-US"/>
+        </w:rPr>
+        <w:t>f</w:t>
+      </w:r>
+      <w:r>
+        <w:rPr>
+          <w:lang w:val="en-US"/>
+        </w:rPr>
+        <w:t xml:space="preserve"> a disk. The bitmap scheme represent each disk block as 1 bit, thus binary value of 0 or 1 in a bit can indicate vacancy status of a block whether it contains invalid data that the file system can freely write or it is not empt</w:t>
+      </w:r>
+      <w:r>
+        <w:rPr>
+          <w:lang w:val="en-US"/>
+        </w:rPr>
+        <w:t xml:space="preserve">y </w:t>
+      </w:r>
+      <w:r>
+        <w:rPr>
+          <w:lang w:val="en-US"/>
+        </w:rPr>
+        <w:t>and should not be overwritten. The number of blocks used for bitmapping is totally based on the size of the partition and file system block size</w:t>
+      </w:r>
+      <w:r>
+        <w:rPr>
+          <w:lang w:val="en-US"/>
+        </w:rPr>
+        <w:t>, as calculated in Equation 1</w:t>
+      </w:r>
+      <w:r>
+        <w:rPr>
+          <w:lang w:val="en-US"/>
+        </w:rPr>
+        <w:t>. Each byte consists of 8 bits, therefore the bitmap for 8GB disk with 1K blocks would requires 1MB of space, or 1024 blocks in this case.</w:t>
+      </w:r>
+    </w:p>
+    <w:p>
+      <w:pPr>
+        <w:pStyle w:val="Leipteksti1"/>
+        <w:rPr>
+          <w:lang w:val="en-US"/>
+        </w:rPr>
+      </w:pPr>
+      <m:oMathPara>
+        <m:oMath>
+          <m:r>
+            <w:rPr>
+              <w:rFonts w:ascii="Cambria Math" w:hAnsi="Cambria Math"/>
+              <w:lang w:val="en-US"/>
+            </w:rPr>
+            <m:t>block bitmap size=</m:t>
+          </m:r>
+          <m:f>
+            <m:fPr>
+              <m:ctrlPr>
+                <w:rPr>
+                  <w:rFonts w:ascii="Cambria Math" w:hAnsi="Cambria Math"/>
+                  <w:i/>
+                  <w:lang w:val="en-US"/>
+                </w:rPr>
+              </m:ctrlPr>
+            </m:fPr>
+            <m:num>
+              <m:r>
+                <w:rPr>
+                  <w:rFonts w:ascii="Cambria Math" w:hAnsi="Cambria Math"/>
+                  <w:lang w:val="en-US"/>
+                </w:rPr>
+                <m:t>disk size in bytes</m:t>
+              </m:r>
+            </m:num>
+            <m:den>
+              <m:r>
+                <w:rPr>
+                  <w:rFonts w:ascii="Cambria Math" w:hAnsi="Cambria Math"/>
+                  <w:lang w:val="en-US"/>
+                </w:rPr>
+                <m:t>file system block size ×8</m:t>
+              </m:r>
+            </m:den>
+          </m:f>
+        </m:oMath>
+      </m:oMathPara>
+    </w:p>
+    <w:p>
+      <w:pPr>
+        <w:pStyle w:val="Leipteksti1"/>
+        <w:rPr>
+          <w:lang w:val="en-US"/>
+        </w:rPr>
+      </w:pPr>
+      <w:r>
+        <w:rPr>
+          <w:lang w:val="en-US"/>
+        </w:rPr>
+        <w:t>&lt;equa1&gt;</w:t>
+      </w:r>
+    </w:p>
+    <w:p>
+      <w:pPr>
+        <w:pStyle w:val="Leipteksti1"/>
+        <w:rPr>
+          <w:lang w:val="en-US"/>
+        </w:rPr>
+      </w:pPr>
+      <w:r>
+        <w:rPr>
+          <w:lang w:val="en-US"/>
+        </w:rPr>
+        <w:t>Beside metainformation about the file such as the size of a file, access permission information, its creation and modificat</w:t>
+      </w:r>
+      <w:r>
+        <w:rPr>
+          <w:lang w:val="en-US"/>
+        </w:rPr>
+        <w:t>i</w:t>
+      </w:r>
+      <w:r>
+        <w:rPr>
+          <w:lang w:val="en-US"/>
+        </w:rPr>
+        <w:t>on times, i-node data structure needs to keep track of which locations on disk are belongs to this i-node data stream. This basic structure is the fundamental building block of how data is stored in a file on a file system.</w:t>
+      </w:r>
+      <w:r>
+        <w:rPr>
+          <w:lang w:val="en-US"/>
+        </w:rPr>
+        <w:t xml:space="preserve"> </w:t>
+      </w:r>
+    </w:p>
+    <w:p>
+      <w:pPr>
+        <w:pStyle w:val="Leipteksti1"/>
+        <w:rPr>
+          <w:lang w:val="en-US"/>
+        </w:rPr>
+      </w:pPr>
+      <w:r>
+        <w:rPr>
+          <w:lang w:val="en-US"/>
+        </w:rPr>
+        <w:lastRenderedPageBreak/>
+        <w:t xml:space="preserve">Traditional approach for linking on disk addresses to logical file offsets is storing a list of blocks directly inside i-node, which is called direct blocks. Each entry in this list is a physical block address of the storage device, and since the size of an i-node structure is limited, it limits the amount of data the file can contain. Generally, about 4 to 16 addresses can be stored directly in i-node, which means maximum size of a file can be is 16KB with 1KB file system block size. </w:t>
+      </w:r>
+    </w:p>
+    <w:p>
+      <w:pPr>
+        <w:pStyle w:val="Leipteksti1"/>
+        <w:rPr>
+          <w:lang w:val="en-US"/>
+        </w:rPr>
+      </w:pPr>
+      <w:r>
+        <w:rPr>
+          <w:lang w:val="en-US"/>
+        </w:rPr>
+        <w:t>&lt;</w:t>
+      </w:r>
+      <w:r>
+        <w:rPr>
+          <w:lang w:val="en-US"/>
+        </w:rPr>
+        <w:t>fi</w:t>
+      </w:r>
+      <w:r>
+        <w:rPr>
+          <w:lang w:val="en-US"/>
+        </w:rPr>
+        <w:t>g7</w:t>
+      </w:r>
+      <w:r>
+        <w:rPr>
+          <w:lang w:val="en-US"/>
+        </w:rPr>
+        <w:t>&gt;</w:t>
+      </w:r>
+    </w:p>
+    <w:p>
+      <w:pPr>
+        <w:pStyle w:val="Leipteksti1"/>
+        <w:rPr>
+          <w:lang w:val="en-US"/>
+        </w:rPr>
+      </w:pPr>
+      <w:r>
+        <w:rPr>
+          <w:lang w:val="en-US"/>
+        </w:rPr>
+        <w:t>To address th</w:t>
+      </w:r>
+      <w:r>
+        <w:rPr>
+          <w:lang w:val="en-US"/>
+        </w:rPr>
+        <w:t>e</w:t>
+      </w:r>
+      <w:r>
+        <w:rPr>
+          <w:lang w:val="en-US"/>
+        </w:rPr>
+        <w:t xml:space="preserve"> space constraint</w:t>
+      </w:r>
+      <w:r>
+        <w:rPr>
+          <w:lang w:val="en-US"/>
+        </w:rPr>
+        <w:t xml:space="preserve"> of direct block</w:t>
+      </w:r>
+      <w:r>
+        <w:rPr>
+          <w:lang w:val="en-US"/>
+        </w:rPr>
+        <w:t>,</w:t>
+      </w:r>
+      <w:r>
+        <w:rPr>
+          <w:lang w:val="en-US"/>
+        </w:rPr>
+        <w:t xml:space="preserve"> same concept can still be applied with extra address block in between, which called</w:t>
+      </w:r>
+      <w:r>
+        <w:rPr>
+          <w:lang w:val="en-US"/>
+        </w:rPr>
+        <w:t xml:space="preserve"> indirect block. Rather than having direct reference to a physical address that has the file data, i-node can carry block address of this indirectly block. While data block contains user data, indirect block has pointers to other data blocks that do have user data in them, which make up the whole stream bytes of file data </w:t>
+      </w:r>
+      <w:r>
+        <w:rPr>
+          <w:lang w:val="en-US"/>
+        </w:rPr>
+        <w:t>after</w:t>
+      </w:r>
+      <w:r>
+        <w:rPr>
+          <w:lang w:val="en-US"/>
+        </w:rPr>
+        <w:t xml:space="preserve"> </w:t>
+      </w:r>
+      <w:r>
+        <w:rPr>
+          <w:lang w:val="en-US"/>
+        </w:rPr>
+        <w:t>concatenating</w:t>
+      </w:r>
+      <w:r>
+        <w:rPr>
+          <w:lang w:val="en-US"/>
+        </w:rPr>
+        <w:t xml:space="preserve">. Therefore, one disk block address can map a much larger number of data blocks, instead of mapping </w:t>
+      </w:r>
+      <w:r>
+        <w:rPr>
+          <w:lang w:val="en-US"/>
+        </w:rPr>
+        <w:t>one</w:t>
+      </w:r>
+      <w:r>
+        <w:rPr>
+          <w:lang w:val="en-US"/>
+        </w:rPr>
+        <w:t xml:space="preserve"> by </w:t>
+      </w:r>
+      <w:r>
+        <w:rPr>
+          <w:lang w:val="en-US"/>
+        </w:rPr>
+        <w:t>one</w:t>
+      </w:r>
+      <w:r>
+        <w:rPr>
+          <w:lang w:val="en-US"/>
+        </w:rPr>
+        <w:t xml:space="preserve"> with direct block address.</w:t>
+      </w:r>
+    </w:p>
+    <w:p>
+      <w:pPr>
+        <w:pStyle w:val="Leipteksti1"/>
+        <w:rPr>
+          <w:lang w:val="en-US"/>
+        </w:rPr>
+      </w:pPr>
+      <w:r>
+        <w:rPr>
+          <w:lang w:val="en-US"/>
+        </w:rPr>
+        <w:t>&lt;fig</w:t>
+      </w:r>
+      <w:r>
+        <w:rPr>
+          <w:lang w:val="en-US"/>
+        </w:rPr>
+        <w:t>8</w:t>
+      </w:r>
+      <w:r>
+        <w:rPr>
+          <w:lang w:val="en-US"/>
+        </w:rPr>
+        <w:t>&gt;</w:t>
+      </w:r>
+    </w:p>
+    <w:p>
+      <w:pPr>
+        <w:pStyle w:val="Leipteksti1"/>
+        <w:rPr>
+          <w:lang w:val="en-US"/>
+        </w:rPr>
+      </w:pPr>
+      <w:r>
+        <w:rPr>
+          <w:lang w:val="en-US"/>
+        </w:rPr>
+        <w:t>Indirec</w:t>
+      </w:r>
+      <w:r>
+        <w:rPr>
+          <w:lang w:val="en-US"/>
+        </w:rPr>
+        <w:t>t</w:t>
+      </w:r>
+      <w:r>
+        <w:rPr>
+          <w:lang w:val="en-US"/>
+        </w:rPr>
+        <w:t xml:space="preserve"> block help</w:t>
+      </w:r>
+      <w:r>
+        <w:rPr>
+          <w:lang w:val="en-US"/>
+        </w:rPr>
+        <w:t>s</w:t>
+      </w:r>
+      <w:r>
+        <w:rPr>
+          <w:lang w:val="en-US"/>
+        </w:rPr>
+        <w:t xml:space="preserve"> increasing the maximum data size</w:t>
+      </w:r>
+      <w:r>
+        <w:rPr>
+          <w:lang w:val="en-US"/>
+        </w:rPr>
+        <w:t xml:space="preserve"> of</w:t>
+      </w:r>
+      <w:r>
+        <w:rPr>
+          <w:lang w:val="en-US"/>
+        </w:rPr>
+        <w:t xml:space="preserve"> a file an i-node can keep track, however, it is not enough to locat</w:t>
+      </w:r>
+      <w:r>
+        <w:rPr>
+          <w:lang w:val="en-US"/>
+        </w:rPr>
+        <w:t>e</w:t>
+      </w:r>
+      <w:r>
+        <w:rPr>
+          <w:lang w:val="en-US"/>
+        </w:rPr>
+        <w:t xml:space="preserve"> data blocks </w:t>
+      </w:r>
+      <w:r>
+        <w:rPr>
+          <w:lang w:val="en-US"/>
+        </w:rPr>
+        <w:t>for</w:t>
+      </w:r>
+      <w:r>
+        <w:rPr>
+          <w:lang w:val="en-US"/>
+        </w:rPr>
+        <w:t xml:space="preserve"> a file </w:t>
+      </w:r>
+      <w:r>
+        <w:rPr>
+          <w:lang w:val="en-US"/>
+        </w:rPr>
+        <w:t xml:space="preserve">which is </w:t>
+      </w:r>
+      <w:r>
+        <w:rPr>
+          <w:lang w:val="en-US"/>
+        </w:rPr>
+        <w:t xml:space="preserve">much more than a few hundred kilobytes in size. To overcome this issue to allow an even bigger file, indirect block technique can be applied a second time, making double-indirect blocks. The same concept and basic idea still hold true for double-indirect block as indirect block. Each double-indirect block </w:t>
+      </w:r>
       <w:proofErr w:type="gramStart"/>
       <w:r>
         <w:rPr>
-          <w:color w:val="000000" w:themeColor="text1"/>
-          <w:lang w:val="en-US"/>
-        </w:rPr>
-        <w:t>&lt;</w:t>
+          <w:lang w:val="en-US"/>
+        </w:rPr>
+        <w:t>address</w:t>
       </w:r>
       <w:proofErr w:type="gramEnd"/>
       <w:r>
         <w:rPr>
-          <w:color w:val="000000" w:themeColor="text1"/>
-          <w:lang w:val="en-US"/>
-        </w:rPr>
-        <w:t>ref1 p-33&gt;</w:t>
-      </w:r>
+          <w:lang w:val="en-US"/>
+        </w:rPr>
+        <w:t xml:space="preserve"> that i-node contains points to a block on disk whose content is more pointers to indirect blocks and re</w:t>
+      </w:r>
+      <w:r>
+        <w:rPr>
+          <w:lang w:val="en-US"/>
+        </w:rPr>
+        <w:t>s</w:t>
+      </w:r>
+      <w:r>
+        <w:rPr>
+          <w:lang w:val="en-US"/>
+        </w:rPr>
+        <w:t>pectively refers to exponentially amount of actual data blocks constructing a file.</w:t>
+      </w:r>
+      <w:bookmarkStart w:id="9" w:name="_Hlk23328032"/>
     </w:p>
     <w:p>
       <w:pPr>
@@ -6671,1165 +7285,900 @@
           <w:lang w:val="en-US"/>
         </w:rPr>
       </w:pPr>
+      <w:bookmarkStart w:id="10" w:name="_Toc24189359"/>
+      <w:bookmarkEnd w:id="9"/>
+      <w:r>
+        <w:rPr>
+          <w:lang w:val="en-US"/>
+        </w:rPr>
+        <w:t>Advantages</w:t>
+      </w:r>
+      <w:bookmarkEnd w:id="10"/>
+    </w:p>
+    <w:p>
+      <w:pPr>
+        <w:pStyle w:val="Leipteksti1"/>
+        <w:rPr>
+          <w:color w:val="FF0000"/>
+          <w:lang w:val="en-US"/>
+        </w:rPr>
+      </w:pPr>
+      <w:r>
+        <w:rPr>
+          <w:color w:val="FF0000"/>
+          <w:lang w:val="en-US"/>
+        </w:rPr>
+        <w:t>robust, straight-forw</w:t>
+      </w:r>
+      <w:r>
+        <w:rPr>
+          <w:color w:val="FF0000"/>
+          <w:lang w:val="en-US"/>
+        </w:rPr>
+        <w:t>a</w:t>
+      </w:r>
+      <w:r>
+        <w:rPr>
+          <w:color w:val="FF0000"/>
+          <w:lang w:val="en-US"/>
+        </w:rPr>
+        <w:t>rd easy to implement</w:t>
+      </w:r>
+    </w:p>
+    <w:p>
+      <w:pPr>
+        <w:pStyle w:val="Leipteksti1"/>
+        <w:rPr>
+          <w:lang w:val="en-US"/>
+        </w:rPr>
+      </w:pPr>
+      <w:r>
+        <w:rPr>
+          <w:lang w:val="en-US"/>
+        </w:rPr>
+        <w:t>Traditional design of file systems is straight-forward, there are not many ab</w:t>
+      </w:r>
+      <w:r>
+        <w:rPr>
+          <w:lang w:val="en-US"/>
+        </w:rPr>
+        <w:t>s</w:t>
+      </w:r>
+      <w:r>
+        <w:rPr>
+          <w:lang w:val="en-US"/>
+        </w:rPr>
+        <w:t>traction layers between how users see files and directories on computer screen and how file system hide</w:t>
+      </w:r>
+      <w:r>
+        <w:rPr>
+          <w:lang w:val="en-US"/>
+        </w:rPr>
+        <w:t>s</w:t>
+      </w:r>
+      <w:r>
+        <w:rPr>
+          <w:lang w:val="en-US"/>
+        </w:rPr>
+        <w:t xml:space="preserve"> its implementation details to store those data on disk. Basically, data in a file is broken down into many chunks of blocks and file i-node is responsible for keeping track </w:t>
+      </w:r>
+      <w:bookmarkStart w:id="11" w:name="_GoBack"/>
+      <w:bookmarkEnd w:id="11"/>
+      <w:r>
+        <w:rPr>
+          <w:lang w:val="en-US"/>
+        </w:rPr>
+        <w:t>those blocks</w:t>
+      </w:r>
+      <w:r>
+        <w:rPr>
+          <w:lang w:val="en-US"/>
+        </w:rPr>
+        <w:t xml:space="preserve"> locations</w:t>
+      </w:r>
+      <w:r>
+        <w:rPr>
+          <w:lang w:val="en-US"/>
+        </w:rPr>
+        <w:t xml:space="preserve">. On top of that, file system superblock will always have connection </w:t>
+      </w:r>
       <w:r>
         <w:rPr>
           <w:lang w:val="en-US"/>
         </w:rPr>
         <w:lastRenderedPageBreak/>
-        <w:t>Internal Components</w:t>
-      </w:r>
-    </w:p>
-    <w:p>
-      <w:pPr>
-        <w:pStyle w:val="Leipteksti1"/>
-        <w:rPr>
-          <w:lang w:val="en-US"/>
-        </w:rPr>
-      </w:pPr>
-      <w:r>
-        <w:rPr>
-          <w:lang w:val="en-US"/>
-        </w:rPr>
-        <w:t xml:space="preserve">The following section introduce underlying basis </w:t>
-      </w:r>
-      <w:bookmarkStart w:id="9" w:name="_GoBack"/>
-      <w:bookmarkEnd w:id="9"/>
-    </w:p>
-    <w:p>
-      <w:pPr>
-        <w:pStyle w:val="Leipteksti1"/>
-        <w:ind w:left="720"/>
-        <w:rPr>
-          <w:lang w:val="en-US"/>
-        </w:rPr>
-      </w:pPr>
-      <w:r>
-        <w:rPr>
-          <w:lang w:val="en-US"/>
-        </w:rPr>
-        <w:t xml:space="preserve">Essentially, there is a known place on a storage device to store the superblock which is the most important block to the file system. Suitable choices for this place are often the first or the last block of the partition but first block </w:t>
-      </w:r>
-      <w:proofErr w:type="gramStart"/>
-      <w:r>
-        <w:rPr>
-          <w:lang w:val="en-US"/>
-        </w:rPr>
-        <w:t>are</w:t>
-      </w:r>
-      <w:proofErr w:type="gramEnd"/>
-      <w:r>
-        <w:rPr>
-          <w:lang w:val="en-US"/>
-        </w:rPr>
-        <w:t xml:space="preserve"> usually chosen for the ease of seeking it (no need to find the size of the partition to calculate the last block number). In this superblock, there are block size, total number of blocks, number of used blocks, dirty bit flag, and address of i-node of the root directory. </w:t>
+        <w:t xml:space="preserve">to the address where </w:t>
+      </w:r>
+      <w:r>
+        <w:rPr>
+          <w:lang w:val="en-US"/>
+        </w:rPr>
+        <w:t>each</w:t>
+      </w:r>
+      <w:r>
+        <w:rPr>
+          <w:lang w:val="en-US"/>
+        </w:rPr>
+        <w:t xml:space="preserve"> i-node resides and return that information whenever there is a request to read/write that file. Subsequently, when accessing a file, in addition to disk operations of accessing directly the blocks having actual file data, there will be few more reads to superblock and other blocks to search for the i-node and eventually leading to the data blocks. These additional reads are called file system overhead, and because of the simplicity in the design, traditional file systems performance suffer little from it and tend to be robust since less complexity means less bugs and corruptions. When putting more optimization features such as bigger such as block size and caching, performance can even be pushed further.</w:t>
+      </w:r>
+    </w:p>
+    <w:p>
+      <w:pPr>
+        <w:pStyle w:val="Heading3"/>
+        <w:rPr>
+          <w:lang w:val="en-US"/>
+        </w:rPr>
+      </w:pPr>
+      <w:bookmarkStart w:id="12" w:name="_Toc24189360"/>
+      <w:r>
+        <w:rPr>
+          <w:lang w:val="en-US"/>
+        </w:rPr>
+        <w:t>Disadvantage</w:t>
+      </w:r>
+      <w:bookmarkEnd w:id="12"/>
+    </w:p>
+    <w:p>
+      <w:pPr>
+        <w:pStyle w:val="Leipteksti1"/>
+        <w:rPr>
+          <w:lang w:val="en-US"/>
+        </w:rPr>
+      </w:pPr>
+      <w:r>
+        <w:rPr>
+          <w:lang w:val="en-US"/>
+        </w:rPr>
+        <w:t xml:space="preserve">Writing any new data to the disk </w:t>
+      </w:r>
+      <w:r>
+        <w:rPr>
+          <w:lang w:val="en-US"/>
+        </w:rPr>
+        <w:t>might</w:t>
+      </w:r>
+      <w:r>
+        <w:rPr>
+          <w:lang w:val="en-US"/>
+        </w:rPr>
+        <w:t xml:space="preserve"> require updating file system housekeeping data structure, which are superblock and bitmap, and having these areas to get frequently updated is a big disadvantage in this design. It really depends on the underlying storage device, continually changing the content in a part of a hard disk drive might not be a problem, but doing the same thing in modern flash drive is not at all recommended due to the drive's characteristics and operations involving in writing data to a memory block which will be discussed in </w:t>
+      </w:r>
+      <w:r>
+        <w:rPr>
+          <w:lang w:val="en-US"/>
+        </w:rPr>
+        <w:t>Section 2.3</w:t>
+      </w:r>
+      <w:r>
+        <w:rPr>
+          <w:lang w:val="en-US"/>
+        </w:rPr>
+        <w:t xml:space="preserve"> about </w:t>
+      </w:r>
+      <w:r>
+        <w:rPr>
+          <w:lang w:val="en-US"/>
+        </w:rPr>
+        <w:t>Flash Memory</w:t>
+      </w:r>
+      <w:r>
+        <w:rPr>
+          <w:lang w:val="en-US"/>
+        </w:rPr>
+        <w:t>.</w:t>
+      </w:r>
+      <w:r>
+        <w:rPr>
+          <w:lang w:val="en-US"/>
+        </w:rPr>
+        <w:t xml:space="preserve"> </w:t>
+      </w:r>
+      <w:r>
+        <w:rPr>
+          <w:lang w:val="en-US"/>
+        </w:rPr>
+        <w:t>One key disadvantage of flash memory is that it can only endure a relatively small number of write cycles in a specific block.</w:t>
+      </w:r>
+      <w:r>
+        <w:rPr>
+          <w:lang w:val="en-US"/>
+        </w:rPr>
+        <w:t xml:space="preserve"> Therefore, block-based file system is not a suitable choice to be placed on top of flash storage device.</w:t>
+      </w:r>
+    </w:p>
+    <w:p>
+      <w:pPr>
+        <w:pStyle w:val="Heading2"/>
+      </w:pPr>
+      <w:bookmarkStart w:id="13" w:name="_Toc24189361"/>
+      <w:r>
+        <w:t>Flash memory overview</w:t>
+      </w:r>
+      <w:bookmarkEnd w:id="13"/>
+    </w:p>
+    <w:p>
+      <w:pPr>
+        <w:pStyle w:val="Leipteksti1"/>
+        <w:rPr>
+          <w:color w:val="FF0000"/>
+          <w:lang w:val="en-US"/>
+        </w:rPr>
+      </w:pPr>
+      <w:r>
+        <w:rPr>
+          <w:color w:val="FF0000"/>
+          <w:lang w:val="en-US"/>
+        </w:rPr>
+        <w:t>#TODO many plagiarism</w:t>
+      </w:r>
+    </w:p>
+    <w:p>
+      <w:pPr>
+        <w:pStyle w:val="Leipteksti1"/>
+        <w:rPr>
+          <w:color w:val="FF0000"/>
+          <w:lang w:val="en-US"/>
+        </w:rPr>
+      </w:pPr>
+      <w:r>
+        <w:rPr>
+          <w:color w:val="FF0000"/>
+          <w:lang w:val="en-US"/>
+        </w:rPr>
+        <w:t>Flash memory is an electronic non-volatile computer memory storage medium that can be electrically erased and reprogrammed. Flash storage device is the successor of hard disk drive, which use mechanical movement to read and write memory &lt;</w:t>
       </w:r>
       <w:proofErr w:type="spellStart"/>
       <w:r>
         <w:rPr>
-          <w:lang w:val="en-US"/>
-        </w:rPr>
-        <w:t>Withouth</w:t>
+          <w:color w:val="FF0000"/>
+          <w:lang w:val="en-US"/>
+        </w:rPr>
+        <w:t>todo</w:t>
       </w:r>
       <w:proofErr w:type="spellEnd"/>
       <w:r>
         <w:rPr>
-          <w:lang w:val="en-US"/>
-        </w:rPr>
-        <w:t xml:space="preserve"> this reference from superblock to the root of the hierarchy of all files and directories, the file system would have no way to find any files on the volume.</w:t>
-      </w:r>
-    </w:p>
-    <w:p>
-      <w:pPr>
-        <w:pStyle w:val="Leipteksti1"/>
-        <w:numPr>
-          <w:ilvl w:val="0"/>
-          <w:numId w:val="19"/>
-        </w:numPr>
-        <w:rPr>
-          <w:lang w:val="en-US"/>
-        </w:rPr>
-      </w:pPr>
-      <w:r>
-        <w:rPr>
-          <w:lang w:val="en-US"/>
-        </w:rPr>
-        <w:t>Bitmap</w:t>
-      </w:r>
-    </w:p>
-    <w:p>
-      <w:pPr>
-        <w:pStyle w:val="Leipteksti1"/>
-        <w:ind w:left="720"/>
-        <w:rPr>
-          <w:lang w:val="en-US"/>
-        </w:rPr>
-      </w:pPr>
-      <w:r>
-        <w:rPr>
-          <w:lang w:val="en-US"/>
-        </w:rPr>
-        <w:t xml:space="preserve">Following blocks after the superblock can be occupied for bitmap scheme, which is an approach to managing free space on a disk. The bitmap scheme represent each disk block as 1 bit, thus binary value of 0 or 1 in a bit can indicate vacancy status of a block whether it contains invalid data that the file system can freely write to it or it is not emptied and should not be overwritten. The number of blocks </w:t>
-      </w:r>
-      <w:proofErr w:type="gramStart"/>
-      <w:r>
-        <w:rPr>
-          <w:lang w:val="en-US"/>
-        </w:rPr>
-        <w:t>are</w:t>
-      </w:r>
-      <w:proofErr w:type="gramEnd"/>
-      <w:r>
-        <w:rPr>
-          <w:lang w:val="en-US"/>
-        </w:rPr>
-        <w:t xml:space="preserve"> used for bitmapping is totally based on the size of the partition and file system block size. Each byte consists of 8 bits, therefore the bitmap for 8GB disk with 1K blocks would requires 1MB of space, or 1024 blocks in this case.</w:t>
-      </w:r>
-    </w:p>
-    <w:p>
-      <w:pPr>
-        <w:pStyle w:val="Leipteksti1"/>
-        <w:rPr>
-          <w:lang w:val="en-US"/>
-        </w:rPr>
-      </w:pPr>
-      <w:r>
-        <w:rPr>
-          <w:lang w:val="en-US"/>
-        </w:rPr>
-        <w:t>&lt;equation&gt;</w:t>
-      </w:r>
-    </w:p>
-    <w:p>
-      <w:pPr>
-        <w:pStyle w:val="Leipteksti1"/>
-        <w:numPr>
-          <w:ilvl w:val="0"/>
-          <w:numId w:val="19"/>
-        </w:numPr>
-        <w:rPr>
-          <w:lang w:val="en-US"/>
-        </w:rPr>
-      </w:pPr>
-      <w:r>
-        <w:rPr>
-          <w:lang w:val="en-US"/>
-        </w:rPr>
-        <w:t>I-node</w:t>
-      </w:r>
-    </w:p>
-    <w:p>
-      <w:pPr>
-        <w:pStyle w:val="Leipteksti1"/>
-        <w:ind w:left="720"/>
-        <w:rPr>
-          <w:lang w:val="en-US"/>
-        </w:rPr>
-      </w:pPr>
-      <w:r>
-        <w:rPr>
-          <w:lang w:val="en-US"/>
-        </w:rPr>
-        <w:t xml:space="preserve">Beside metainformation about the file such as the size of a file, access permission information, its creation and </w:t>
+          <w:color w:val="FF0000"/>
+          <w:lang w:val="en-US"/>
+        </w:rPr>
+        <w:t>&gt;.</w:t>
+      </w:r>
+    </w:p>
+    <w:p>
+      <w:pPr>
+        <w:pStyle w:val="Leipteksti1"/>
+        <w:rPr>
+          <w:color w:val="FF0000"/>
+          <w:lang w:val="en-US"/>
+        </w:rPr>
+      </w:pPr>
+      <w:r>
+        <w:rPr>
+          <w:color w:val="FF0000"/>
+          <w:lang w:val="en-US"/>
+        </w:rPr>
+        <w:t>Non-volatile storage technology that does not require power to retain data</w:t>
+      </w:r>
+    </w:p>
+    <w:p>
+      <w:pPr>
+        <w:pStyle w:val="Leipteksti1"/>
+        <w:rPr>
+          <w:color w:val="FF0000"/>
+          <w:lang w:val="en-US"/>
+        </w:rPr>
+      </w:pPr>
+      <w:r>
+        <w:rPr>
+          <w:color w:val="FF0000"/>
+          <w:lang w:val="en-US"/>
+        </w:rPr>
+        <w:t>Was invented by Toshiba in 1980 based on EEPROM technology</w:t>
+      </w:r>
+    </w:p>
+    <w:p>
+      <w:pPr>
+        <w:pStyle w:val="Leipteksti1"/>
+        <w:rPr>
+          <w:color w:val="FF0000"/>
+          <w:lang w:val="en-US"/>
+        </w:rPr>
+      </w:pPr>
+      <w:r>
+        <w:rPr>
+          <w:color w:val="FF0000"/>
+          <w:lang w:val="en-US"/>
+        </w:rPr>
+        <w:t>Toshiba introduced NAND Flash for the first time in late 80s</w:t>
+      </w:r>
+    </w:p>
+    <w:p>
+      <w:pPr>
+        <w:pStyle w:val="Leipteksti1"/>
+        <w:rPr>
+          <w:color w:val="FF0000"/>
+          <w:lang w:val="en-US"/>
+        </w:rPr>
+      </w:pPr>
+      <w:r>
+        <w:rPr>
+          <w:color w:val="FF0000"/>
+          <w:lang w:val="en-US"/>
+        </w:rPr>
+        <w:lastRenderedPageBreak/>
+        <w:t>Individual flash memory cell consisting of a FET transistor and floating gate</w:t>
+      </w:r>
+    </w:p>
+    <w:p>
+      <w:pPr>
+        <w:pStyle w:val="Leipteksti1"/>
+        <w:rPr>
+          <w:color w:val="FF0000"/>
+          <w:lang w:val="en-US"/>
+        </w:rPr>
+      </w:pPr>
+      <w:r>
+        <w:rPr>
+          <w:color w:val="FF0000"/>
+          <w:lang w:val="en-US"/>
+        </w:rPr>
+        <w:t>Floating gate is used to store cell's value</w:t>
+      </w:r>
+    </w:p>
+    <w:p>
+      <w:pPr>
+        <w:pStyle w:val="Leipteksti1"/>
+        <w:rPr>
+          <w:color w:val="FF0000"/>
+          <w:lang w:val="en-US"/>
+        </w:rPr>
+      </w:pPr>
+      <w:r>
+        <w:rPr>
+          <w:color w:val="FF0000"/>
+          <w:lang w:val="en-US"/>
+        </w:rPr>
+        <w:t>No electrons on the floating gate -&gt; cell is in the erased ("1") state and has a low "turn on" threshold voltage (Vth)</w:t>
+      </w:r>
+    </w:p>
+    <w:p>
+      <w:pPr>
+        <w:pStyle w:val="Leipteksti1"/>
+        <w:rPr>
+          <w:color w:val="FF0000"/>
+          <w:lang w:val="en-US"/>
+        </w:rPr>
+      </w:pPr>
+      <w:r>
+        <w:rPr>
+          <w:color w:val="FF0000"/>
+          <w:lang w:val="en-US"/>
+        </w:rPr>
+        <w:t xml:space="preserve">Electrons on the floating </w:t>
       </w:r>
       <w:proofErr w:type="spellStart"/>
       <w:r>
         <w:rPr>
-          <w:lang w:val="en-US"/>
-        </w:rPr>
-        <w:t>modificaton</w:t>
+          <w:color w:val="FF0000"/>
+          <w:lang w:val="en-US"/>
+        </w:rPr>
+        <w:t>gate</w:t>
       </w:r>
       <w:proofErr w:type="spellEnd"/>
       <w:r>
         <w:rPr>
-          <w:lang w:val="en-US"/>
-        </w:rPr>
-        <w:t xml:space="preserve"> times, i-node data structure needs to keep track of which locations on disk are belongs to this i-node data stream. This basic structure is the fundamental building block of how data is stored in a file on a file system.</w:t>
-      </w:r>
-    </w:p>
-    <w:p>
-      <w:pPr>
-        <w:pStyle w:val="Leipteksti1"/>
-        <w:numPr>
-          <w:ilvl w:val="0"/>
-          <w:numId w:val="19"/>
-        </w:numPr>
-        <w:rPr>
-          <w:lang w:val="en-US"/>
-        </w:rPr>
-      </w:pPr>
-      <w:r>
-        <w:rPr>
-          <w:lang w:val="en-US"/>
-        </w:rPr>
-        <w:t>Core of an i-node: the data stream.</w:t>
-      </w:r>
-    </w:p>
-    <w:p>
-      <w:pPr>
-        <w:pStyle w:val="Leipteksti1"/>
-        <w:ind w:left="720"/>
-        <w:rPr>
-          <w:lang w:val="en-US"/>
-        </w:rPr>
-      </w:pPr>
+          <w:color w:val="FF0000"/>
+          <w:lang w:val="en-US"/>
+        </w:rPr>
+        <w:t xml:space="preserve"> increases Vth voltage -&gt; Cell is in programmed ("0") state</w:t>
+      </w:r>
+    </w:p>
+    <w:p>
+      <w:pPr>
+        <w:pStyle w:val="Leipteksti1"/>
+        <w:rPr>
+          <w:color w:val="FF0000"/>
+          <w:lang w:val="en-US"/>
+        </w:rPr>
+      </w:pPr>
+      <w:r>
+        <w:rPr>
+          <w:color w:val="FF0000"/>
+          <w:lang w:val="en-US"/>
+        </w:rPr>
+        <w:t>Write operation:</w:t>
+      </w:r>
+    </w:p>
+    <w:p>
+      <w:pPr>
+        <w:pStyle w:val="Leipteksti1"/>
+        <w:rPr>
+          <w:color w:val="FF0000"/>
+          <w:lang w:val="en-US"/>
+        </w:rPr>
+      </w:pPr>
+      <w:r>
+        <w:rPr>
+          <w:color w:val="FF0000"/>
+          <w:lang w:val="en-US"/>
+        </w:rPr>
+        <w:t xml:space="preserve">A voltage </w:t>
+      </w:r>
+      <w:proofErr w:type="spellStart"/>
+      <w:r>
+        <w:rPr>
+          <w:color w:val="FF0000"/>
+          <w:lang w:val="en-US"/>
+        </w:rPr>
+        <w:t>aplied</w:t>
+      </w:r>
+      <w:proofErr w:type="spellEnd"/>
+      <w:r>
+        <w:rPr>
+          <w:color w:val="FF0000"/>
+          <w:lang w:val="en-US"/>
+        </w:rPr>
+        <w:t xml:space="preserve"> to the control gate causes a tunnel current to flow through the oxide layer, thereby injecting electrons into the floating gate</w:t>
+      </w:r>
+    </w:p>
+    <w:p>
+      <w:pPr>
+        <w:pStyle w:val="Leipteksti1"/>
+        <w:rPr>
+          <w:color w:val="FF0000"/>
+          <w:lang w:val="en-US"/>
+        </w:rPr>
+      </w:pPr>
+      <w:r>
+        <w:rPr>
+          <w:color w:val="FF0000"/>
+          <w:lang w:val="en-US"/>
+        </w:rPr>
+        <w:t>Erase operation:</w:t>
+      </w:r>
+    </w:p>
+    <w:p>
+      <w:pPr>
+        <w:pStyle w:val="Leipteksti1"/>
+        <w:rPr>
+          <w:color w:val="FF0000"/>
+          <w:lang w:val="en-US"/>
+        </w:rPr>
+      </w:pPr>
+      <w:r>
+        <w:rPr>
+          <w:color w:val="FF0000"/>
+          <w:lang w:val="en-US"/>
+        </w:rPr>
+        <w:t>A voltage applied to the silicon substrate releases the electrons accumulated at the floating gate</w:t>
+      </w:r>
+    </w:p>
+    <w:p>
+      <w:pPr>
+        <w:pStyle w:val="Leipteksti1"/>
+        <w:rPr>
+          <w:color w:val="FF0000"/>
+          <w:lang w:val="en-US"/>
+        </w:rPr>
+      </w:pPr>
+      <w:r>
+        <w:rPr>
+          <w:color w:val="FF0000"/>
+          <w:lang w:val="en-US"/>
+        </w:rPr>
+        <w:t>Flash gets its name from the requirement to do all bit bulk flash erase of the whole sector, block to bit 1</w:t>
+      </w:r>
+    </w:p>
+    <w:p>
+      <w:pPr>
+        <w:pStyle w:val="Leipteksti1"/>
+        <w:rPr>
+          <w:lang w:val="en-US"/>
+        </w:rPr>
+      </w:pPr>
+      <w:r>
+        <w:rPr>
+          <w:lang w:val="en-US"/>
+        </w:rPr>
+        <w:t xml:space="preserve">Flash memory is a </w:t>
+      </w:r>
+      <w:r>
+        <w:rPr>
+          <w:lang w:val="en-US"/>
+        </w:rPr>
+        <w:t xml:space="preserve">modern </w:t>
+      </w:r>
+      <w:r>
+        <w:rPr>
+          <w:lang w:val="en-US"/>
+        </w:rPr>
+        <w:t>type of computer memory</w:t>
+      </w:r>
+      <w:r>
+        <w:rPr>
+          <w:lang w:val="en-US"/>
+        </w:rPr>
+        <w:t xml:space="preserve"> constructed from semiconductor components and</w:t>
+      </w:r>
+      <w:r>
+        <w:rPr>
+          <w:lang w:val="en-US"/>
+        </w:rPr>
+        <w:t xml:space="preserve"> used primarily in persistent storage mediums. This memory type falls into category of non-volatile technology meaning that power is not required to retain data in the memory making it a perfect match to use as secondary storage, or long-term persistent storage.</w:t>
+      </w:r>
+    </w:p>
+    <w:p>
+      <w:pPr>
+        <w:pStyle w:val="Leipteksti1"/>
+        <w:rPr>
+          <w:lang w:val="en-US"/>
+        </w:rPr>
+      </w:pPr>
+      <w:r>
+        <w:rPr>
+          <w:lang w:val="en-US"/>
+        </w:rPr>
+        <w:t>It</w:t>
+      </w:r>
+      <w:r>
+        <w:rPr>
+          <w:lang w:val="en-US"/>
+        </w:rPr>
+        <w:t xml:space="preserve"> was invented by Fujio </w:t>
+      </w:r>
+      <w:proofErr w:type="spellStart"/>
+      <w:r>
+        <w:rPr>
+          <w:lang w:val="en-US"/>
+        </w:rPr>
+        <w:t>Masuoka</w:t>
+      </w:r>
+      <w:proofErr w:type="spellEnd"/>
+      <w:r>
+        <w:rPr>
+          <w:lang w:val="en-US"/>
+        </w:rPr>
+        <w:t xml:space="preserve"> &lt;ref?&gt; while he is working at Toshiba in 1980 and made commercially first introduction to the market in late 1980s &lt;ref?&gt;. </w:t>
+      </w:r>
+      <w:r>
+        <w:rPr>
+          <w:lang w:val="en-US"/>
+        </w:rPr>
+        <w:t>The key component</w:t>
+      </w:r>
+      <w:r>
+        <w:rPr>
+          <w:lang w:val="en-US"/>
+        </w:rPr>
+        <w:t xml:space="preserve"> that composes</w:t>
+      </w:r>
+      <w:r>
+        <w:rPr>
+          <w:lang w:val="en-US"/>
+        </w:rPr>
+        <w:t xml:space="preserve"> individual flash cell </w:t>
+      </w:r>
+      <w:r>
+        <w:rPr>
+          <w:lang w:val="en-US"/>
+        </w:rPr>
+        <w:t>is</w:t>
+      </w:r>
+      <w:r>
+        <w:rPr>
+          <w:lang w:val="en-US"/>
+        </w:rPr>
+        <w:t xml:space="preserve"> </w:t>
+      </w:r>
+      <w:r>
+        <w:rPr>
+          <w:lang w:val="en-US"/>
+        </w:rPr>
+        <w:t xml:space="preserve">floating-gate MOSFET (metal-oxide-semiconductor field-effect transistor), also known as a floating-gate transistor. Differentiate from a normal MOSFET &lt;pic?&gt;, a floating-gate MOSFET has an extra gate called floating gate added between the control gate and the body of the transistor &lt;pic?&gt;. </w:t>
+      </w:r>
+      <w:r>
+        <w:rPr>
+          <w:lang w:val="en-US"/>
+        </w:rPr>
+        <w:t xml:space="preserve">The floating gate is </w:t>
+      </w:r>
+      <w:r>
+        <w:rPr>
+          <w:lang w:val="en-US"/>
+        </w:rPr>
+        <w:t xml:space="preserve">separated from the control gate and the body by </w:t>
+      </w:r>
+      <w:r>
+        <w:rPr>
+          <w:lang w:val="en-US"/>
+        </w:rPr>
+        <w:t xml:space="preserve">the oxide </w:t>
+      </w:r>
+      <w:r>
+        <w:rPr>
+          <w:lang w:val="en-US"/>
+        </w:rPr>
+        <w:t xml:space="preserve">insulating layers preventing any electrons on floating gate to escape easily. </w:t>
+      </w:r>
+      <w:r>
+        <w:rPr>
+          <w:lang w:val="en-US"/>
+        </w:rPr>
+        <w:t xml:space="preserve">Having this electrical isolated </w:t>
+      </w:r>
       <w:r>
         <w:rPr>
           <w:lang w:val="en-US"/>
         </w:rPr>
         <w:lastRenderedPageBreak/>
-        <w:t xml:space="preserve">Traditional approach for linking on disk addresses to logical file offsets is storing a list of blocks directly inside i-node, which is called direct blocks. Each entry in this list is a physical block address of the storage device, and since the size of an i-node structure is limited, it limits the amount of data the file can contain. Generally, about 4 to 16 block addresses can be stored directly in i-node, which means maximum size of a file can be is 16KB with 1KB file system block size. To address this space constraint, indirect block can be used. Rather than having direct reference to a physical address that has the file data, i-node can carry block address of this indirectly block. While data block contains user data, indirect block has pointers to other data blocks that do have user data in them, which make up the whole stream bytes of file data when </w:t>
-      </w:r>
-      <w:proofErr w:type="gramStart"/>
-      <w:r>
-        <w:rPr>
-          <w:lang w:val="en-US"/>
-        </w:rPr>
-        <w:t>combining together</w:t>
-      </w:r>
-      <w:proofErr w:type="gramEnd"/>
-      <w:r>
-        <w:rPr>
-          <w:lang w:val="en-US"/>
-        </w:rPr>
-        <w:t>. Therefore, one disk block address can map a much larger number of data blocks, instead of mapping 1 by 1 with direct block address.</w:t>
-      </w:r>
-    </w:p>
-    <w:p>
-      <w:pPr>
-        <w:pStyle w:val="Leipteksti1"/>
-        <w:ind w:left="720"/>
-        <w:rPr>
-          <w:lang w:val="en-US"/>
-        </w:rPr>
-      </w:pPr>
-      <w:r>
-        <w:rPr>
-          <w:lang w:val="en-US"/>
-        </w:rPr>
-        <w:t>&lt;</w:t>
-      </w:r>
-      <w:r>
-        <w:rPr>
-          <w:lang w:val="en-US"/>
-        </w:rPr>
-        <w:t>figure</w:t>
-      </w:r>
-      <w:r>
-        <w:rPr>
-          <w:lang w:val="en-US"/>
-        </w:rPr>
-        <w:t>?</w:t>
-      </w:r>
-      <w:r>
-        <w:rPr>
-          <w:lang w:val="en-US"/>
-        </w:rPr>
-        <w:t>&gt;</w:t>
-      </w:r>
-    </w:p>
-    <w:p>
-      <w:pPr>
-        <w:pStyle w:val="Leipteksti1"/>
-        <w:ind w:left="720"/>
-        <w:rPr>
-          <w:lang w:val="en-US"/>
-        </w:rPr>
-      </w:pPr>
-      <w:r>
-        <w:rPr>
-          <w:lang w:val="en-US"/>
-        </w:rPr>
-        <w:t>Indirec</w:t>
-      </w:r>
-      <w:r>
-        <w:rPr>
-          <w:lang w:val="en-US"/>
-        </w:rPr>
-        <w:t>t</w:t>
-      </w:r>
-      <w:r>
-        <w:rPr>
-          <w:lang w:val="en-US"/>
-        </w:rPr>
-        <w:t xml:space="preserve"> blocks help increasing the maximum data size in a file an i-node can keep track of, however, it is not enough to locate the data blocks of a file much more than a few hundred kilobytes in size. To overcome this issue to allow an even bigger file, indirect block technique can be applied a second time, making double-indirect blocks. The same concept and basic idea still hold true for double-indirect block as indirect block. Each double-indirect block </w:t>
-      </w:r>
-      <w:proofErr w:type="gramStart"/>
-      <w:r>
-        <w:rPr>
-          <w:lang w:val="en-US"/>
-        </w:rPr>
-        <w:t>address</w:t>
-      </w:r>
-      <w:proofErr w:type="gramEnd"/>
-      <w:r>
-        <w:rPr>
-          <w:lang w:val="en-US"/>
-        </w:rPr>
-        <w:t xml:space="preserve"> that i-node contains points to a block on disk whose content is more pointers to indirect blocks and </w:t>
+        <w:t xml:space="preserve">element allows charges on floating gate to stay for long periods of time, and </w:t>
+      </w:r>
+      <w:r>
+        <w:rPr>
+          <w:lang w:val="en-US"/>
+        </w:rPr>
+        <w:t xml:space="preserve">flash memory utilizes </w:t>
+      </w:r>
+      <w:r>
+        <w:rPr>
+          <w:lang w:val="en-US"/>
+        </w:rPr>
+        <w:t>this characteristic</w:t>
+      </w:r>
+      <w:r>
+        <w:rPr>
+          <w:lang w:val="en-US"/>
+        </w:rPr>
+        <w:t xml:space="preserve"> to store cell’s value on floating gate. Theoretically, </w:t>
+      </w:r>
+      <w:r>
+        <w:rPr>
+          <w:lang w:val="en-US"/>
+        </w:rPr>
+        <w:t>if there is no electron on the floating gate, the cell is in erased state and the bit value is known to be 1, whereas having electrons on floating gate presents bit value of 0.</w:t>
+      </w:r>
+    </w:p>
+    <w:p>
+      <w:pPr>
+        <w:pStyle w:val="Leipteksti1"/>
+        <w:rPr>
+          <w:lang w:val="en-US"/>
+        </w:rPr>
+      </w:pPr>
+      <w:r>
+        <w:rPr>
+          <w:lang w:val="en-US"/>
+        </w:rPr>
+        <w:t>NOR flash 1984</w:t>
+      </w:r>
+    </w:p>
+    <w:p>
+      <w:pPr>
+        <w:pStyle w:val="Leipteksti1"/>
+        <w:rPr>
+          <w:lang w:val="en-US"/>
+        </w:rPr>
+      </w:pPr>
+      <w:r>
+        <w:rPr>
+          <w:lang w:val="en-US"/>
+        </w:rPr>
+        <w:t>NAND flash 1987</w:t>
+      </w:r>
+    </w:p>
+    <w:p>
+      <w:pPr>
+        <w:pStyle w:val="Heading3"/>
+        <w:rPr>
+          <w:lang w:val="en-US"/>
+        </w:rPr>
+      </w:pPr>
+      <w:bookmarkStart w:id="14" w:name="_Toc24189362"/>
+      <w:r>
+        <w:rPr>
+          <w:lang w:val="en-US"/>
+        </w:rPr>
+        <w:t>How does flash storage device works</w:t>
+      </w:r>
+      <w:bookmarkEnd w:id="14"/>
+    </w:p>
+    <w:p>
+      <w:pPr>
+        <w:pStyle w:val="Leipteksti1"/>
+        <w:rPr>
+          <w:color w:val="FF0000"/>
+          <w:lang w:val="en-US"/>
+        </w:rPr>
+      </w:pPr>
+      <w:r>
+        <w:rPr>
+          <w:color w:val="FF0000"/>
+          <w:lang w:val="en-US"/>
+        </w:rPr>
+        <w:t xml:space="preserve">each cell &gt; floating </w:t>
       </w:r>
       <w:proofErr w:type="spellStart"/>
       <w:r>
         <w:rPr>
-          <w:lang w:val="en-US"/>
-        </w:rPr>
-        <w:t>repectively</w:t>
+          <w:color w:val="FF0000"/>
+          <w:lang w:val="en-US"/>
+        </w:rPr>
+        <w:t>trnasistor</w:t>
       </w:r>
       <w:proofErr w:type="spellEnd"/>
       <w:r>
         <w:rPr>
-          <w:lang w:val="en-US"/>
-        </w:rPr>
-        <w:t xml:space="preserve"> refers to exponentially amount of actual data blocks constructing a file.</w:t>
-      </w:r>
-      <w:bookmarkStart w:id="10" w:name="_Hlk23328032"/>
-    </w:p>
-    <w:p>
-      <w:pPr>
-        <w:pStyle w:val="Leipteksti1"/>
-        <w:ind w:left="720"/>
-        <w:rPr>
-          <w:lang w:val="en-US"/>
-        </w:rPr>
-      </w:pPr>
-      <w:r>
-        <w:rPr>
-          <w:lang w:val="en-US"/>
-        </w:rPr>
-        <w:t>&lt;figure?&gt;</w:t>
-      </w:r>
-      <w:bookmarkEnd w:id="10"/>
-    </w:p>
-    <w:p>
-      <w:pPr>
-        <w:pStyle w:val="Heading3"/>
-        <w:rPr>
-          <w:lang w:val="en-US"/>
-        </w:rPr>
-      </w:pPr>
-      <w:bookmarkStart w:id="11" w:name="_Toc24189359"/>
-      <w:r>
-        <w:rPr>
-          <w:lang w:val="en-US"/>
-        </w:rPr>
-        <w:t>Advantages</w:t>
-      </w:r>
-      <w:bookmarkEnd w:id="11"/>
-    </w:p>
-    <w:p>
-      <w:pPr>
-        <w:pStyle w:val="Leipteksti1"/>
-        <w:rPr>
-          <w:lang w:val="en-US"/>
-        </w:rPr>
-      </w:pPr>
-      <w:r>
-        <w:rPr>
-          <w:lang w:val="en-US"/>
-        </w:rPr>
-        <w:t>robust, straight-</w:t>
+          <w:color w:val="FF0000"/>
+          <w:lang w:val="en-US"/>
+        </w:rPr>
+        <w:t xml:space="preserve"> &gt; 2 charge states &gt; 1 binary (1 when no charge, 0 when) &gt; SLC &gt; more than 2 charge state &gt; more than 1 bit encoded per floating gate &gt; MLC more than 1 bit per cell &gt; smaller tolerance (increase Vth voltage) &gt; reading &gt; negative charge on floating gate screen off some </w:t>
       </w:r>
       <w:proofErr w:type="spellStart"/>
       <w:r>
         <w:rPr>
-          <w:lang w:val="en-US"/>
-        </w:rPr>
-        <w:t>forword</w:t>
+          <w:color w:val="FF0000"/>
+          <w:lang w:val="en-US"/>
+        </w:rPr>
+        <w:t>positiv</w:t>
       </w:r>
       <w:proofErr w:type="spellEnd"/>
       <w:r>
         <w:rPr>
-          <w:lang w:val="en-US"/>
-        </w:rPr>
-        <w:t xml:space="preserve"> easy to implement</w:t>
-      </w:r>
-    </w:p>
-    <w:p>
-      <w:pPr>
-        <w:pStyle w:val="Leipteksti1"/>
-        <w:rPr>
-          <w:lang w:val="en-US"/>
-        </w:rPr>
-      </w:pPr>
-      <w:r>
-        <w:rPr>
-          <w:lang w:val="en-US"/>
-        </w:rPr>
-        <w:t xml:space="preserve">Traditional design of file systems is straight-forward, there are not many </w:t>
+          <w:color w:val="FF0000"/>
+          <w:lang w:val="en-US"/>
+        </w:rPr>
+        <w:t xml:space="preserve"> charge on control gate &gt; need more charge to reach threshold &gt; current vs gate to source voltage plot &gt; </w:t>
       </w:r>
       <w:proofErr w:type="spellStart"/>
       <w:r>
         <w:rPr>
-          <w:lang w:val="en-US"/>
-        </w:rPr>
-        <w:t>abtraction</w:t>
+          <w:color w:val="FF0000"/>
+          <w:lang w:val="en-US"/>
+        </w:rPr>
+        <w:t>aplly</w:t>
       </w:r>
       <w:proofErr w:type="spellEnd"/>
       <w:r>
         <w:rPr>
-          <w:lang w:val="en-US"/>
-        </w:rPr>
-        <w:t xml:space="preserve"> layers between how users see files and directories on computer screen and how file system </w:t>
-      </w:r>
-      <w:proofErr w:type="gramStart"/>
-      <w:r>
-        <w:rPr>
-          <w:lang w:val="en-US"/>
-        </w:rPr>
-        <w:t>hide</w:t>
-      </w:r>
-      <w:proofErr w:type="gramEnd"/>
-      <w:r>
-        <w:rPr>
-          <w:lang w:val="en-US"/>
-        </w:rPr>
-        <w:t xml:space="preserve"> its implementation details to store those data on disk. Basically, data in a file is broken down into many chunks of blocks and file i-node is responsible for keeping track </w:t>
+          <w:color w:val="FF0000"/>
+          <w:lang w:val="en-US"/>
+        </w:rPr>
+        <w:t xml:space="preserve"> </w:t>
+      </w:r>
+      <w:proofErr w:type="spellStart"/>
+      <w:r>
+        <w:rPr>
+          <w:color w:val="FF0000"/>
+          <w:lang w:val="en-US"/>
+        </w:rPr>
+        <w:t>intermidiate</w:t>
+      </w:r>
+      <w:proofErr w:type="spellEnd"/>
+      <w:r>
+        <w:rPr>
+          <w:color w:val="FF0000"/>
+          <w:lang w:val="en-US"/>
+        </w:rPr>
+        <w:t xml:space="preserve"> voltage in between 2 threshold voltage and measure the current &gt; same thing apply for </w:t>
+      </w:r>
+      <w:proofErr w:type="spellStart"/>
+      <w:r>
+        <w:rPr>
+          <w:color w:val="FF0000"/>
+          <w:lang w:val="en-US"/>
+        </w:rPr>
+        <w:t>mlc</w:t>
+      </w:r>
+      <w:proofErr w:type="spellEnd"/>
+      <w:r>
+        <w:rPr>
+          <w:color w:val="FF0000"/>
+          <w:lang w:val="en-US"/>
+        </w:rPr>
+        <w:t xml:space="preserve"> flash + plot &gt; writing (moving charges to and from the floating gate) &gt; program (inject electrons into the floating gate '1') &gt; erase (release electron accumulated at the floating gate '0') &gt; 2 methods (not go into details) &gt; limitation</w:t>
+      </w:r>
+    </w:p>
+    <w:p>
+      <w:pPr>
+        <w:pStyle w:val="Leipteksti1"/>
+        <w:rPr>
+          <w:color w:val="FF0000"/>
+          <w:lang w:val="en-US"/>
+        </w:rPr>
+      </w:pPr>
+      <w:r>
+        <w:rPr>
+          <w:color w:val="FF0000"/>
+          <w:lang w:val="en-US"/>
+        </w:rPr>
+        <w:t>Flash memory stores information in an array of memory cells made from floating-gate transistors. each cell stores only one bit of information in single-</w:t>
+      </w:r>
+      <w:proofErr w:type="spellStart"/>
+      <w:r>
+        <w:rPr>
+          <w:color w:val="FF0000"/>
+          <w:lang w:val="en-US"/>
+        </w:rPr>
+        <w:t>lvel</w:t>
+      </w:r>
+      <w:proofErr w:type="spellEnd"/>
+      <w:r>
+        <w:rPr>
+          <w:color w:val="FF0000"/>
+          <w:lang w:val="en-US"/>
+        </w:rPr>
+        <w:t xml:space="preserve"> cell (SLC) devices, while multi-level cell (MLC) devices, TCL, QLC, PLC can store more than 1 bit per cell.</w:t>
+      </w:r>
+    </w:p>
+    <w:p>
+      <w:pPr>
+        <w:pStyle w:val="Leipteksti1"/>
+        <w:rPr>
+          <w:color w:val="FF0000"/>
+          <w:lang w:val="en-US"/>
+        </w:rPr>
+      </w:pPr>
+      <w:r>
+        <w:rPr>
+          <w:color w:val="FF0000"/>
+          <w:lang w:val="en-US"/>
+        </w:rPr>
+        <w:t>Flash memory is based on floating gate transistors, which is a variant of MOSFET with one small change. There is an extra gate that is added between the control gate and the body, this extra gate is known as the floating gate is electrically isolated. It had no electrical contacts which means that any charges put on the floating gate will stay there for a long time (for years in fact, and that's what allow flash storage to store data without the need of power source.</w:t>
+      </w:r>
+    </w:p>
+    <w:p>
+      <w:pPr>
+        <w:pStyle w:val="Leipteksti1"/>
+        <w:rPr>
+          <w:color w:val="FF0000"/>
+          <w:lang w:val="en-US"/>
+        </w:rPr>
+      </w:pPr>
+      <w:r>
+        <w:rPr>
+          <w:color w:val="FF0000"/>
+          <w:lang w:val="en-US"/>
+        </w:rPr>
+        <w:t xml:space="preserve">A flash memory device has all the data encoded as a bunch of charges on these floating gates. </w:t>
+      </w:r>
+    </w:p>
+    <w:p>
+      <w:pPr>
+        <w:pStyle w:val="Leipteksti1"/>
+        <w:rPr>
+          <w:lang w:val="en-US"/>
+        </w:rPr>
+      </w:pPr>
+      <w:r>
+        <w:rPr>
+          <w:lang w:val="en-US"/>
+        </w:rPr>
+        <w:t>This section will discuss more in details of how read and write operations in flash storage device are performed with princip</w:t>
+      </w:r>
+      <w:r>
+        <w:rPr>
+          <w:lang w:val="en-US"/>
+        </w:rPr>
+        <w:t>le</w:t>
+      </w:r>
+      <w:r>
+        <w:rPr>
+          <w:lang w:val="en-US"/>
+        </w:rPr>
+        <w:t xml:space="preserve">s down to flash memory cell level. As introduced </w:t>
+      </w:r>
+      <w:r>
+        <w:rPr>
+          <w:lang w:val="en-US"/>
+        </w:rPr>
+        <w:t xml:space="preserve">in </w:t>
       </w:r>
       <w:r>
         <w:rPr>
           <w:lang w:val="en-US"/>
         </w:rPr>
         <w:lastRenderedPageBreak/>
-        <w:t>of location of those blocks. On top of that, file system superblock will always have connection to the address where that i-node resides and return that information whenever there is a request to read/write that file. Subsequently, when accessing a file, in addition to disk operations of accessing directly the blocks having actual file data, there will be few more reads to superblock and other blocks to search for the i-node and eventually leading to the data blocks. These additional reads are called file system overhead, and because of the simplicity in the design, traditional file systems performance suffer little from it and tend to be robust since less complexity means less bugs and corruptions. When putting more optimization features such as bigger such as block size and caching, performance can even be pushed further.</w:t>
-      </w:r>
-    </w:p>
-    <w:p>
-      <w:pPr>
-        <w:pStyle w:val="Heading3"/>
-        <w:rPr>
-          <w:lang w:val="en-US"/>
-        </w:rPr>
-      </w:pPr>
-      <w:bookmarkStart w:id="12" w:name="_Toc24189360"/>
-      <w:r>
-        <w:rPr>
-          <w:lang w:val="en-US"/>
-        </w:rPr>
-        <w:t>Disadvantage</w:t>
-      </w:r>
-      <w:bookmarkEnd w:id="12"/>
-    </w:p>
-    <w:p>
-      <w:pPr>
-        <w:pStyle w:val="Leipteksti1"/>
-        <w:rPr>
-          <w:lang w:val="en-US"/>
-        </w:rPr>
-      </w:pPr>
-      <w:r>
-        <w:rPr>
-          <w:lang w:val="en-US"/>
-        </w:rPr>
-        <w:t>Writing any new data to the disk can require updating file system housekeeping data structure, which are superblock and bitmap, and having these areas to get frequently updated is a big disadvantage in this design. It really depends on the underlying storage device, continually changing the content in a part of a hard disk drive might not be a problem, but doing the same thing in modern flash drive is not at all recommended due to the drive's characteristics and operations involving in writing data to a memory block which will be discussed in the following section about "Flash storage".</w:t>
-      </w:r>
-    </w:p>
-    <w:p>
-      <w:pPr>
-        <w:pStyle w:val="Leipteksti1"/>
-        <w:rPr>
-          <w:lang w:val="en-US"/>
-        </w:rPr>
-      </w:pPr>
-      <w:r>
-        <w:rPr>
-          <w:lang w:val="en-US"/>
-        </w:rPr>
-        <w:t>One key disadvantage of flash memory is that it can only endure a relatively small number of write cycles in a specific block.</w:t>
-      </w:r>
-    </w:p>
-    <w:p>
-      <w:pPr>
-        <w:rPr>
-          <w:lang w:val="en-US"/>
-        </w:rPr>
-      </w:pPr>
-    </w:p>
-    <w:p>
-      <w:pPr>
-        <w:pStyle w:val="Heading2"/>
-      </w:pPr>
-      <w:bookmarkStart w:id="13" w:name="_Toc24189361"/>
-      <w:r>
-        <w:t>Flash memory overview</w:t>
-      </w:r>
-      <w:bookmarkEnd w:id="13"/>
-    </w:p>
-    <w:p>
-      <w:pPr>
-        <w:pStyle w:val="Leipteksti1"/>
-        <w:rPr>
-          <w:color w:val="FF0000"/>
-          <w:lang w:val="en-US"/>
-        </w:rPr>
-      </w:pPr>
-      <w:r>
-        <w:rPr>
-          <w:color w:val="FF0000"/>
-          <w:lang w:val="en-US"/>
-        </w:rPr>
-        <w:t>#TODO many plagiarism</w:t>
-      </w:r>
-    </w:p>
-    <w:p>
-      <w:pPr>
-        <w:pStyle w:val="Leipteksti1"/>
-        <w:rPr>
-          <w:color w:val="FF0000"/>
-          <w:lang w:val="en-US"/>
-        </w:rPr>
-      </w:pPr>
-      <w:r>
-        <w:rPr>
-          <w:color w:val="FF0000"/>
-          <w:lang w:val="en-US"/>
-        </w:rPr>
-        <w:t>Flash memory is an electronic non-volatile computer memory storage medium that can be electrically erased and reprogrammed. Flash storage device is the successor of hard disk drive, which use mechanical movement to read and write memory &lt;</w:t>
-      </w:r>
-      <w:proofErr w:type="spellStart"/>
-      <w:r>
-        <w:rPr>
-          <w:color w:val="FF0000"/>
-          <w:lang w:val="en-US"/>
-        </w:rPr>
-        <w:t>todo</w:t>
-      </w:r>
-      <w:proofErr w:type="spellEnd"/>
-      <w:r>
-        <w:rPr>
-          <w:color w:val="FF0000"/>
-          <w:lang w:val="en-US"/>
-        </w:rPr>
-        <w:t>&gt;.</w:t>
-      </w:r>
-    </w:p>
-    <w:p>
-      <w:pPr>
-        <w:pStyle w:val="Leipteksti1"/>
-        <w:rPr>
-          <w:color w:val="FF0000"/>
-          <w:lang w:val="en-US"/>
-        </w:rPr>
-      </w:pPr>
-      <w:r>
-        <w:rPr>
-          <w:color w:val="FF0000"/>
-          <w:lang w:val="en-US"/>
-        </w:rPr>
-        <w:t>Non-volatile storage technology that does not require power to retain data</w:t>
-      </w:r>
-    </w:p>
-    <w:p>
-      <w:pPr>
-        <w:pStyle w:val="Leipteksti1"/>
-        <w:rPr>
-          <w:color w:val="FF0000"/>
-          <w:lang w:val="en-US"/>
-        </w:rPr>
-      </w:pPr>
-      <w:r>
-        <w:rPr>
-          <w:color w:val="FF0000"/>
-          <w:lang w:val="en-US"/>
-        </w:rPr>
-        <w:t>Was invented by Toshiba in 1980 based on EEPROM technology</w:t>
-      </w:r>
-    </w:p>
-    <w:p>
-      <w:pPr>
-        <w:pStyle w:val="Leipteksti1"/>
-        <w:rPr>
-          <w:color w:val="FF0000"/>
-          <w:lang w:val="en-US"/>
-        </w:rPr>
-      </w:pPr>
-      <w:r>
-        <w:rPr>
-          <w:color w:val="FF0000"/>
-          <w:lang w:val="en-US"/>
-        </w:rPr>
-        <w:lastRenderedPageBreak/>
-        <w:t>Toshiba introduced NAND Flash for the first time in late 80s</w:t>
-      </w:r>
-    </w:p>
-    <w:p>
-      <w:pPr>
-        <w:pStyle w:val="Leipteksti1"/>
-        <w:rPr>
-          <w:color w:val="FF0000"/>
-          <w:lang w:val="en-US"/>
-        </w:rPr>
-      </w:pPr>
-      <w:r>
-        <w:rPr>
-          <w:color w:val="FF0000"/>
-          <w:lang w:val="en-US"/>
-        </w:rPr>
-        <w:t>Individual flash memory cell consisting of a FET transistor and floating gate</w:t>
-      </w:r>
-    </w:p>
-    <w:p>
-      <w:pPr>
-        <w:pStyle w:val="Leipteksti1"/>
-        <w:rPr>
-          <w:color w:val="FF0000"/>
-          <w:lang w:val="en-US"/>
-        </w:rPr>
-      </w:pPr>
-      <w:r>
-        <w:rPr>
-          <w:color w:val="FF0000"/>
-          <w:lang w:val="en-US"/>
-        </w:rPr>
-        <w:t>Floating gate is used to store cell's value</w:t>
-      </w:r>
-    </w:p>
-    <w:p>
-      <w:pPr>
-        <w:pStyle w:val="Leipteksti1"/>
-        <w:rPr>
-          <w:color w:val="FF0000"/>
-          <w:lang w:val="en-US"/>
-        </w:rPr>
-      </w:pPr>
-      <w:r>
-        <w:rPr>
-          <w:color w:val="FF0000"/>
-          <w:lang w:val="en-US"/>
-        </w:rPr>
-        <w:t>No electrons on the floating gate -&gt; cell is in the erased ("1") state and has a low "turn on" threshold voltage (Vth)</w:t>
-      </w:r>
-    </w:p>
-    <w:p>
-      <w:pPr>
-        <w:pStyle w:val="Leipteksti1"/>
-        <w:rPr>
-          <w:color w:val="FF0000"/>
-          <w:lang w:val="en-US"/>
-        </w:rPr>
-      </w:pPr>
-      <w:r>
-        <w:rPr>
-          <w:color w:val="FF0000"/>
-          <w:lang w:val="en-US"/>
-        </w:rPr>
-        <w:t xml:space="preserve">Electrons on the floating </w:t>
-      </w:r>
-      <w:proofErr w:type="spellStart"/>
-      <w:r>
-        <w:rPr>
-          <w:color w:val="FF0000"/>
-          <w:lang w:val="en-US"/>
-        </w:rPr>
-        <w:t>gate</w:t>
-      </w:r>
-      <w:proofErr w:type="spellEnd"/>
-      <w:r>
-        <w:rPr>
-          <w:color w:val="FF0000"/>
-          <w:lang w:val="en-US"/>
-        </w:rPr>
-        <w:t xml:space="preserve"> increases Vth voltage -&gt; Cell is in programmed ("0") state</w:t>
-      </w:r>
-    </w:p>
-    <w:p>
-      <w:pPr>
-        <w:pStyle w:val="Leipteksti1"/>
-        <w:rPr>
-          <w:color w:val="FF0000"/>
-          <w:lang w:val="en-US"/>
-        </w:rPr>
-      </w:pPr>
-      <w:r>
-        <w:rPr>
-          <w:color w:val="FF0000"/>
-          <w:lang w:val="en-US"/>
-        </w:rPr>
-        <w:t>Write operation:</w:t>
-      </w:r>
-    </w:p>
-    <w:p>
-      <w:pPr>
-        <w:pStyle w:val="Leipteksti1"/>
-        <w:rPr>
-          <w:color w:val="FF0000"/>
-          <w:lang w:val="en-US"/>
-        </w:rPr>
-      </w:pPr>
-      <w:r>
-        <w:rPr>
-          <w:color w:val="FF0000"/>
-          <w:lang w:val="en-US"/>
-        </w:rPr>
-        <w:t xml:space="preserve">A voltage </w:t>
-      </w:r>
-      <w:proofErr w:type="spellStart"/>
-      <w:r>
-        <w:rPr>
-          <w:color w:val="FF0000"/>
-          <w:lang w:val="en-US"/>
-        </w:rPr>
-        <w:t>aplied</w:t>
-      </w:r>
-      <w:proofErr w:type="spellEnd"/>
-      <w:r>
-        <w:rPr>
-          <w:color w:val="FF0000"/>
-          <w:lang w:val="en-US"/>
-        </w:rPr>
-        <w:t xml:space="preserve"> to the control gate causes a tunnel current to flow through the oxide layer, thereby injecting electrons into the floating gate</w:t>
-      </w:r>
-    </w:p>
-    <w:p>
-      <w:pPr>
-        <w:pStyle w:val="Leipteksti1"/>
-        <w:rPr>
-          <w:color w:val="FF0000"/>
-          <w:lang w:val="en-US"/>
-        </w:rPr>
-      </w:pPr>
-      <w:r>
-        <w:rPr>
-          <w:color w:val="FF0000"/>
-          <w:lang w:val="en-US"/>
-        </w:rPr>
-        <w:t>Erase operation:</w:t>
-      </w:r>
-    </w:p>
-    <w:p>
-      <w:pPr>
-        <w:pStyle w:val="Leipteksti1"/>
-        <w:rPr>
-          <w:color w:val="FF0000"/>
-          <w:lang w:val="en-US"/>
-        </w:rPr>
-      </w:pPr>
-      <w:r>
-        <w:rPr>
-          <w:color w:val="FF0000"/>
-          <w:lang w:val="en-US"/>
-        </w:rPr>
-        <w:t>A voltage applied to the silicon substrate releases the electrons accumulated at the floating gate</w:t>
-      </w:r>
-    </w:p>
-    <w:p>
-      <w:pPr>
-        <w:pStyle w:val="Leipteksti1"/>
-        <w:rPr>
-          <w:color w:val="FF0000"/>
-          <w:lang w:val="en-US"/>
-        </w:rPr>
-      </w:pPr>
-      <w:r>
-        <w:rPr>
-          <w:color w:val="FF0000"/>
-          <w:lang w:val="en-US"/>
-        </w:rPr>
-        <w:t>Flash gets its name from the requirement to do all bit bulk flash erase of the whole sector, block to bit 1</w:t>
-      </w:r>
-    </w:p>
-    <w:p>
-      <w:pPr>
-        <w:pStyle w:val="Leipteksti1"/>
-        <w:rPr>
-          <w:lang w:val="en-US"/>
-        </w:rPr>
-      </w:pPr>
-      <w:r>
-        <w:rPr>
-          <w:lang w:val="en-US"/>
-        </w:rPr>
-        <w:t xml:space="preserve">Flash memory is a </w:t>
-      </w:r>
-      <w:r>
-        <w:rPr>
-          <w:lang w:val="en-US"/>
-        </w:rPr>
-        <w:t xml:space="preserve">modern </w:t>
-      </w:r>
-      <w:r>
-        <w:rPr>
-          <w:lang w:val="en-US"/>
-        </w:rPr>
-        <w:t>type of computer memory</w:t>
-      </w:r>
-      <w:r>
-        <w:rPr>
-          <w:lang w:val="en-US"/>
-        </w:rPr>
-        <w:t xml:space="preserve"> constructed from semiconductor components and</w:t>
-      </w:r>
-      <w:r>
-        <w:rPr>
-          <w:lang w:val="en-US"/>
-        </w:rPr>
-        <w:t xml:space="preserve"> used primarily in persistent storage mediums. This memory type falls into category of non-volatile technology meaning that power is not required to retain data in the memory making it a perfect match to use as secondary storage, or long-term persistent storage.</w:t>
-      </w:r>
-    </w:p>
-    <w:p>
-      <w:pPr>
-        <w:pStyle w:val="Leipteksti1"/>
-        <w:rPr>
-          <w:lang w:val="en-US"/>
-        </w:rPr>
-      </w:pPr>
-      <w:r>
-        <w:rPr>
-          <w:lang w:val="en-US"/>
-        </w:rPr>
-        <w:t>It</w:t>
-      </w:r>
-      <w:r>
-        <w:rPr>
-          <w:lang w:val="en-US"/>
-        </w:rPr>
-        <w:t xml:space="preserve"> was invented by Fujio </w:t>
-      </w:r>
-      <w:proofErr w:type="spellStart"/>
-      <w:r>
-        <w:rPr>
-          <w:lang w:val="en-US"/>
-        </w:rPr>
-        <w:t>Masuoka</w:t>
-      </w:r>
-      <w:proofErr w:type="spellEnd"/>
-      <w:r>
-        <w:rPr>
-          <w:lang w:val="en-US"/>
-        </w:rPr>
-        <w:t xml:space="preserve"> &lt;ref?&gt; while he is working at Toshiba in 1980 and made commercially first introduction to the market in late 1980s &lt;ref?&gt;. </w:t>
-      </w:r>
-      <w:r>
-        <w:rPr>
-          <w:lang w:val="en-US"/>
-        </w:rPr>
-        <w:t>The key component</w:t>
-      </w:r>
-      <w:r>
-        <w:rPr>
-          <w:lang w:val="en-US"/>
-        </w:rPr>
-        <w:t xml:space="preserve"> that composes</w:t>
-      </w:r>
-      <w:r>
-        <w:rPr>
-          <w:lang w:val="en-US"/>
-        </w:rPr>
-        <w:t xml:space="preserve"> individual flash cell </w:t>
-      </w:r>
-      <w:r>
-        <w:rPr>
-          <w:lang w:val="en-US"/>
-        </w:rPr>
-        <w:t>is</w:t>
-      </w:r>
-      <w:r>
-        <w:rPr>
-          <w:lang w:val="en-US"/>
-        </w:rPr>
-        <w:t xml:space="preserve"> </w:t>
-      </w:r>
-      <w:r>
-        <w:rPr>
-          <w:lang w:val="en-US"/>
-        </w:rPr>
-        <w:t xml:space="preserve">floating-gate MOSFET (metal-oxide-semiconductor field-effect transistor), also known as a floating-gate transistor. Differentiate from a normal MOSFET &lt;pic?&gt;, a floating-gate MOSFET has an extra gate called floating gate added between the control gate and the body of the transistor &lt;pic?&gt;. </w:t>
-      </w:r>
-      <w:r>
-        <w:rPr>
-          <w:lang w:val="en-US"/>
-        </w:rPr>
-        <w:t xml:space="preserve">The floating </w:t>
-      </w:r>
-      <w:r>
-        <w:rPr>
-          <w:lang w:val="en-US"/>
-        </w:rPr>
-        <w:lastRenderedPageBreak/>
-        <w:t xml:space="preserve">gate is </w:t>
-      </w:r>
-      <w:r>
-        <w:rPr>
-          <w:lang w:val="en-US"/>
-        </w:rPr>
-        <w:t xml:space="preserve">separated from the control gate and the body by </w:t>
-      </w:r>
-      <w:r>
-        <w:rPr>
-          <w:lang w:val="en-US"/>
-        </w:rPr>
-        <w:t xml:space="preserve">the oxide </w:t>
-      </w:r>
-      <w:r>
-        <w:rPr>
-          <w:lang w:val="en-US"/>
-        </w:rPr>
-        <w:t xml:space="preserve">insulating layers preventing any electrons on floating gate to escape easily. </w:t>
-      </w:r>
-      <w:r>
-        <w:rPr>
-          <w:lang w:val="en-US"/>
-        </w:rPr>
-        <w:t xml:space="preserve">Having this electrical isolated element allows charges on floating gate to stay for long periods of time, and </w:t>
-      </w:r>
-      <w:r>
-        <w:rPr>
-          <w:lang w:val="en-US"/>
-        </w:rPr>
-        <w:t xml:space="preserve">flash memory utilizes </w:t>
-      </w:r>
-      <w:r>
-        <w:rPr>
-          <w:lang w:val="en-US"/>
-        </w:rPr>
-        <w:t>this characteristic</w:t>
-      </w:r>
-      <w:r>
-        <w:rPr>
-          <w:lang w:val="en-US"/>
-        </w:rPr>
-        <w:t xml:space="preserve"> to store cell’s value on floating gate. Theoretically, </w:t>
-      </w:r>
-      <w:r>
-        <w:rPr>
-          <w:lang w:val="en-US"/>
-        </w:rPr>
-        <w:t>if there is no electron on the floating gate, the cell is in erased state and the bit value is known to be 1, whereas having electrons on floating gate presents bit value of 0.</w:t>
-      </w:r>
-    </w:p>
-    <w:p>
-      <w:pPr>
-        <w:pStyle w:val="Leipteksti1"/>
-        <w:rPr>
-          <w:lang w:val="en-US"/>
-        </w:rPr>
-      </w:pPr>
-      <w:r>
-        <w:rPr>
-          <w:lang w:val="en-US"/>
-        </w:rPr>
-        <w:t>NOR flash 1984</w:t>
-      </w:r>
-    </w:p>
-    <w:p>
-      <w:pPr>
-        <w:pStyle w:val="Leipteksti1"/>
-        <w:rPr>
-          <w:lang w:val="en-US"/>
-        </w:rPr>
-      </w:pPr>
-      <w:r>
-        <w:rPr>
-          <w:lang w:val="en-US"/>
-        </w:rPr>
-        <w:t>NAND flash 1987</w:t>
-      </w:r>
-    </w:p>
-    <w:p>
-      <w:pPr>
-        <w:pStyle w:val="Heading3"/>
-        <w:rPr>
-          <w:lang w:val="en-US"/>
-        </w:rPr>
-      </w:pPr>
-      <w:bookmarkStart w:id="14" w:name="_Toc24189362"/>
-      <w:r>
-        <w:rPr>
-          <w:lang w:val="en-US"/>
-        </w:rPr>
-        <w:t>How does flash storage device works</w:t>
-      </w:r>
-      <w:bookmarkEnd w:id="14"/>
-    </w:p>
-    <w:p>
-      <w:pPr>
-        <w:pStyle w:val="Leipteksti1"/>
-        <w:rPr>
-          <w:color w:val="FF0000"/>
-          <w:lang w:val="en-US"/>
-        </w:rPr>
-      </w:pPr>
-      <w:r>
-        <w:rPr>
-          <w:color w:val="FF0000"/>
-          <w:lang w:val="en-US"/>
-        </w:rPr>
-        <w:t xml:space="preserve">each cell &gt; floating </w:t>
-      </w:r>
-      <w:proofErr w:type="spellStart"/>
-      <w:r>
-        <w:rPr>
-          <w:color w:val="FF0000"/>
-          <w:lang w:val="en-US"/>
-        </w:rPr>
-        <w:t>trnasistor</w:t>
-      </w:r>
-      <w:proofErr w:type="spellEnd"/>
-      <w:r>
-        <w:rPr>
-          <w:color w:val="FF0000"/>
-          <w:lang w:val="en-US"/>
-        </w:rPr>
-        <w:t xml:space="preserve"> &gt; 2 charge states &gt; 1 binary (1 when no charge, 0 when) &gt; SLC &gt; more than 2 charge state &gt; more than 1 bit encoded per floating gate &gt; MLC more than 1 bit per cell &gt; smaller tolerance (increase Vth voltage) &gt; reading &gt; negative charge on floating gate screen off some </w:t>
-      </w:r>
-      <w:proofErr w:type="spellStart"/>
-      <w:r>
-        <w:rPr>
-          <w:color w:val="FF0000"/>
-          <w:lang w:val="en-US"/>
-        </w:rPr>
-        <w:t>positiv</w:t>
-      </w:r>
-      <w:proofErr w:type="spellEnd"/>
-      <w:r>
-        <w:rPr>
-          <w:color w:val="FF0000"/>
-          <w:lang w:val="en-US"/>
-        </w:rPr>
-        <w:t xml:space="preserve"> charge on control gate &gt; need more charge to reach threshold &gt; current vs gate to source voltage plot &gt; </w:t>
-      </w:r>
-      <w:proofErr w:type="spellStart"/>
-      <w:r>
-        <w:rPr>
-          <w:color w:val="FF0000"/>
-          <w:lang w:val="en-US"/>
-        </w:rPr>
-        <w:t>aplly</w:t>
-      </w:r>
-      <w:proofErr w:type="spellEnd"/>
-      <w:r>
-        <w:rPr>
-          <w:color w:val="FF0000"/>
-          <w:lang w:val="en-US"/>
-        </w:rPr>
-        <w:t xml:space="preserve"> </w:t>
-      </w:r>
-      <w:proofErr w:type="spellStart"/>
-      <w:r>
-        <w:rPr>
-          <w:color w:val="FF0000"/>
-          <w:lang w:val="en-US"/>
-        </w:rPr>
-        <w:t>intermidiate</w:t>
-      </w:r>
-      <w:proofErr w:type="spellEnd"/>
-      <w:r>
-        <w:rPr>
-          <w:color w:val="FF0000"/>
-          <w:lang w:val="en-US"/>
-        </w:rPr>
-        <w:t xml:space="preserve"> voltage in between 2 threshold voltage and measure the current &gt; same thing apply for </w:t>
-      </w:r>
-      <w:proofErr w:type="spellStart"/>
-      <w:r>
-        <w:rPr>
-          <w:color w:val="FF0000"/>
-          <w:lang w:val="en-US"/>
-        </w:rPr>
-        <w:t>mlc</w:t>
-      </w:r>
-      <w:proofErr w:type="spellEnd"/>
-      <w:r>
-        <w:rPr>
-          <w:color w:val="FF0000"/>
-          <w:lang w:val="en-US"/>
-        </w:rPr>
-        <w:t xml:space="preserve"> flash + plot &gt; writing (moving charges to and from the floating gate) &gt; program (inject electrons into the floating gate '1') &gt; erase (release electron accumulated at the floating gate '0') &gt; 2 methods (not go into details) &gt; limitation</w:t>
-      </w:r>
-    </w:p>
-    <w:p>
-      <w:pPr>
-        <w:pStyle w:val="Leipteksti1"/>
-        <w:rPr>
-          <w:color w:val="FF0000"/>
-          <w:lang w:val="en-US"/>
-        </w:rPr>
-      </w:pPr>
-      <w:r>
-        <w:rPr>
-          <w:color w:val="FF0000"/>
-          <w:lang w:val="en-US"/>
-        </w:rPr>
-        <w:t>Flash memory stores information in an array of memory cells made from floating-gate transistors. each cell stores only one bit of information in single-</w:t>
-      </w:r>
-      <w:proofErr w:type="spellStart"/>
-      <w:r>
-        <w:rPr>
-          <w:color w:val="FF0000"/>
-          <w:lang w:val="en-US"/>
-        </w:rPr>
-        <w:t>lvel</w:t>
-      </w:r>
-      <w:proofErr w:type="spellEnd"/>
-      <w:r>
-        <w:rPr>
-          <w:color w:val="FF0000"/>
-          <w:lang w:val="en-US"/>
-        </w:rPr>
-        <w:t xml:space="preserve"> cell (SLC) devices, while multi-level cell (MLC) devices, TCL, QLC, PLC can store more than 1 bit per cell.</w:t>
-      </w:r>
-    </w:p>
-    <w:p>
-      <w:pPr>
-        <w:pStyle w:val="Leipteksti1"/>
-        <w:rPr>
-          <w:color w:val="FF0000"/>
-          <w:lang w:val="en-US"/>
-        </w:rPr>
-      </w:pPr>
-      <w:r>
-        <w:rPr>
-          <w:color w:val="FF0000"/>
-          <w:lang w:val="en-US"/>
-        </w:rPr>
-        <w:t>Flash memory is based on floating gate transistors, which is a variant of MOSFET with one small change. There is an extra gate that is added between the control gate and the body, this extra gate is known as the floating gate is electrically isolated. It had no electrical contacts which means that any charges put on the floating gate will stay there for a long time (for years in fact, and that's what allow flash storage to store data without the need of power source.</w:t>
-      </w:r>
-    </w:p>
-    <w:p>
-      <w:pPr>
-        <w:pStyle w:val="Leipteksti1"/>
-        <w:rPr>
-          <w:color w:val="FF0000"/>
-          <w:lang w:val="en-US"/>
-        </w:rPr>
-      </w:pPr>
-      <w:r>
-        <w:rPr>
-          <w:color w:val="FF0000"/>
-          <w:lang w:val="en-US"/>
-        </w:rPr>
-        <w:t xml:space="preserve">A flash memory device has all the data encoded as a bunch of charges on these floating gates. </w:t>
-      </w:r>
-    </w:p>
-    <w:p>
-      <w:pPr>
-        <w:pStyle w:val="Leipteksti1"/>
-        <w:rPr>
-          <w:lang w:val="en-US"/>
-        </w:rPr>
-      </w:pPr>
-      <w:r>
-        <w:rPr>
-          <w:lang w:val="en-US"/>
-        </w:rPr>
-        <w:lastRenderedPageBreak/>
-        <w:t>This section will discuss more in details of how read and write operations in flash storage device are performed with princip</w:t>
-      </w:r>
-      <w:r>
-        <w:rPr>
-          <w:lang w:val="en-US"/>
-        </w:rPr>
-        <w:t>le</w:t>
-      </w:r>
-      <w:r>
-        <w:rPr>
-          <w:lang w:val="en-US"/>
-        </w:rPr>
-        <w:t xml:space="preserve">s down to flash memory cell level. As introduced </w:t>
-      </w:r>
-      <w:r>
-        <w:rPr>
-          <w:lang w:val="en-US"/>
-        </w:rPr>
-        <w:t>in previous section, each memory cell consists of a floating transistor which can have two charge states on the floating gate, either no charge citing bit value of 1 and negative charge implying bit value of 0, and this type of two states cell called SLC (single</w:t>
+        <w:t>previous section, each memory cell consists of a floating transistor which can have two charge states on the floating gate, either no charge citing bit value of 1 and negative charge implying bit value of 0, and this type of two states cell called SLC (single</w:t>
       </w:r>
       <w:r>
         <w:rPr>
@@ -16274,7 +16623,7 @@
 </file>
 
 <file path=customXml/itemProps1.xml><?xml version="1.0" encoding="utf-8"?>
-<ds:datastoreItem xmlns:ds="http://schemas.openxmlformats.org/officeDocument/2006/customXml" ds:itemID="{EECF02DF-4D96-41BE-BE50-B64CBE9A26FC}">
+<ds:datastoreItem xmlns:ds="http://schemas.openxmlformats.org/officeDocument/2006/customXml" ds:itemID="{A750675D-A002-43EB-A89D-F321D7D97A33}">
   <ds:schemaRefs>
     <ds:schemaRef ds:uri="http://schemas.openxmlformats.org/officeDocument/2006/bibliography"/>
   </ds:schemaRefs>

</xml_diff>